<commit_message>
word 12 informatics docx
</commit_message>
<xml_diff>
--- a/1 курс/1 семестр/Информатика/Практические работы/12/Практическая 12.docx
+++ b/1 курс/1 семестр/Информатика/Практические работы/12/Практическая 12.docx
@@ -375,6 +375,7 @@
       <w:bookmarkStart w:id="2" w:name="_Toc121172263"/>
       <w:bookmarkStart w:id="3" w:name="_Toc121656363"/>
       <w:bookmarkStart w:id="4" w:name="_Toc121656443"/>
+      <w:bookmarkStart w:id="5" w:name="_Toc122272215"/>
       <w:r>
         <w:t>ОТЧЕТ</w:t>
       </w:r>
@@ -383,6 +384,7 @@
       <w:bookmarkEnd w:id="2"/>
       <w:bookmarkEnd w:id="3"/>
       <w:bookmarkEnd w:id="4"/>
+      <w:bookmarkEnd w:id="5"/>
     </w:p>
     <w:p>
       <w:pPr>
@@ -475,13 +477,15 @@
         <w:spacing w:before="51" w:line="278" w:lineRule="auto"/>
         <w:ind w:left="426" w:right="550"/>
       </w:pPr>
-      <w:bookmarkStart w:id="5" w:name="_Toc121656364"/>
-      <w:bookmarkStart w:id="6" w:name="_Toc121656444"/>
+      <w:bookmarkStart w:id="6" w:name="_Toc121656364"/>
+      <w:bookmarkStart w:id="7" w:name="_Toc121656444"/>
+      <w:bookmarkStart w:id="8" w:name="_Toc122272216"/>
       <w:r>
         <w:t>Элементы алгоритмизации и процедурного программирования</w:t>
       </w:r>
-      <w:bookmarkEnd w:id="5"/>
       <w:bookmarkEnd w:id="6"/>
+      <w:bookmarkEnd w:id="7"/>
+      <w:bookmarkEnd w:id="8"/>
     </w:p>
     <w:p>
       <w:pPr>
@@ -980,12 +984,13 @@
           <w:docPartUnique/>
         </w:docPartObj>
       </w:sdtPr>
+      <w:sdtEndPr/>
       <w:sdtContent>
         <w:p>
           <w:pPr>
             <w:pStyle w:val="12"/>
             <w:tabs>
-              <w:tab w:val="right" w:leader="dot" w:pos="9629"/>
+              <w:tab w:val="right" w:leader="dot" w:pos="9345"/>
             </w:tabs>
             <w:ind w:left="0" w:firstLine="0"/>
             <w:rPr>
@@ -1005,10 +1010,10 @@
           <w:r>
             <w:fldChar w:fldCharType="separate"/>
           </w:r>
-          <w:hyperlink w:anchor="_Toc121656445" w:history="1">
+          <w:hyperlink w:anchor="_Toc122272217" w:history="1">
             <w:r>
               <w:rPr>
-                <w:rStyle w:val="af6"/>
+                <w:rStyle w:val="af7"/>
                 <w:noProof/>
               </w:rPr>
               <w:t>1 ПОСТАНОВКА ЗАДАЧИ</w:t>
@@ -1032,7 +1037,7 @@
                 <w:noProof/>
                 <w:webHidden/>
               </w:rPr>
-              <w:instrText xml:space="preserve"> PAGEREF _Toc121656445 \h </w:instrText>
+              <w:instrText xml:space="preserve"> PAGEREF _Toc122272217 \h </w:instrText>
             </w:r>
             <w:r>
               <w:rPr>
@@ -1067,8 +1072,8 @@
           <w:pPr>
             <w:pStyle w:val="12"/>
             <w:tabs>
-              <w:tab w:val="left" w:pos="850"/>
-              <w:tab w:val="right" w:leader="dot" w:pos="9629"/>
+              <w:tab w:val="left" w:pos="709"/>
+              <w:tab w:val="right" w:leader="dot" w:pos="9345"/>
             </w:tabs>
             <w:ind w:left="0" w:firstLine="284"/>
             <w:rPr>
@@ -1079,10 +1084,10 @@
               <w:lang w:eastAsia="zh-CN" w:bidi="hi-IN"/>
             </w:rPr>
           </w:pPr>
-          <w:hyperlink w:anchor="_Toc121656446" w:history="1">
+          <w:hyperlink w:anchor="_Toc122272218" w:history="1">
             <w:r>
               <w:rPr>
-                <w:rStyle w:val="af6"/>
+                <w:rStyle w:val="af7"/>
                 <w:noProof/>
               </w:rPr>
               <w:t>1.1</w:t>
@@ -1095,11 +1100,11 @@
                 <w:szCs w:val="20"/>
                 <w:lang w:eastAsia="zh-CN" w:bidi="hi-IN"/>
               </w:rPr>
-              <w:t xml:space="preserve"> </w:t>
+              <w:tab/>
             </w:r>
             <w:r>
               <w:rPr>
-                <w:rStyle w:val="af6"/>
+                <w:rStyle w:val="af7"/>
                 <w:noProof/>
               </w:rPr>
               <w:t>Персональный вариант</w:t>
@@ -1123,7 +1128,7 @@
                 <w:noProof/>
                 <w:webHidden/>
               </w:rPr>
-              <w:instrText xml:space="preserve"> PAGEREF _Toc121656446 \h </w:instrText>
+              <w:instrText xml:space="preserve"> PAGEREF _Toc122272218 \h </w:instrText>
             </w:r>
             <w:r>
               <w:rPr>
@@ -1158,38 +1163,44 @@
           <w:pPr>
             <w:pStyle w:val="12"/>
             <w:tabs>
-              <w:tab w:val="right" w:leader="dot" w:pos="9629"/>
+              <w:tab w:val="right" w:leader="dot" w:pos="9345"/>
             </w:tabs>
             <w:ind w:left="0" w:firstLine="0"/>
             <w:rPr>
-              <w:rFonts w:asciiTheme="minorHAnsi" w:eastAsiaTheme="minorEastAsia" w:hAnsiTheme="minorHAnsi" w:cs="Mangal"/>
+              <w:rStyle w:val="af7"/>
               <w:noProof/>
-              <w:sz w:val="22"/>
-              <w:szCs w:val="20"/>
-              <w:lang w:eastAsia="zh-CN" w:bidi="hi-IN"/>
             </w:rPr>
           </w:pPr>
-          <w:hyperlink w:anchor="_Toc121656447" w:history="1">
+          <w:hyperlink w:anchor="_Toc122272219" w:history="1">
             <w:r>
               <w:rPr>
-                <w:rStyle w:val="af6"/>
+                <w:rStyle w:val="af7"/>
                 <w:noProof/>
               </w:rPr>
               <w:t>2</w:t>
             </w:r>
             <w:r>
               <w:rPr>
-                <w:rStyle w:val="af6"/>
+                <w:rFonts w:asciiTheme="minorHAnsi" w:eastAsiaTheme="minorEastAsia" w:hAnsiTheme="minorHAnsi" w:cs="Mangal"/>
                 <w:noProof/>
+                <w:sz w:val="22"/>
+                <w:szCs w:val="20"/>
+                <w:lang w:eastAsia="zh-CN" w:bidi="hi-IN"/>
               </w:rPr>
               <w:t xml:space="preserve"> </w:t>
             </w:r>
             <w:r>
               <w:rPr>
-                <w:rStyle w:val="af6"/>
+                <w:rStyle w:val="af7"/>
                 <w:noProof/>
               </w:rPr>
-              <w:t>БЛОК-СХЕМА АЛГОРИТМА ПРОГРАММЫ</w:t>
+              <w:t xml:space="preserve">ПРОЕКТИРОВАНИЕ И </w:t>
+            </w:r>
+            <w:r>
+              <w:t>РЕАЛИЗАЦИЯ</w:t>
+            </w:r>
+            <w:r>
+              <w:t xml:space="preserve"> </w:t>
             </w:r>
             <w:r>
               <w:rPr>
@@ -1210,7 +1221,7 @@
                 <w:noProof/>
                 <w:webHidden/>
               </w:rPr>
-              <w:instrText xml:space="preserve"> PAGEREF _Toc121656447 \h </w:instrText>
+              <w:instrText xml:space="preserve"> PAGEREF _Toc122272219 \h </w:instrText>
             </w:r>
             <w:r>
               <w:rPr>
@@ -1245,9 +1256,10 @@
           <w:pPr>
             <w:pStyle w:val="12"/>
             <w:tabs>
-              <w:tab w:val="right" w:leader="dot" w:pos="9629"/>
+              <w:tab w:val="left" w:pos="709"/>
+              <w:tab w:val="right" w:leader="dot" w:pos="9345"/>
             </w:tabs>
-            <w:ind w:left="0" w:firstLine="0"/>
+            <w:ind w:left="0" w:firstLine="284"/>
             <w:rPr>
               <w:rFonts w:asciiTheme="minorHAnsi" w:eastAsiaTheme="minorEastAsia" w:hAnsiTheme="minorHAnsi" w:cs="Mangal"/>
               <w:noProof/>
@@ -1256,13 +1268,102 @@
               <w:lang w:eastAsia="zh-CN" w:bidi="hi-IN"/>
             </w:rPr>
           </w:pPr>
-          <w:hyperlink w:anchor="_Toc121656448" w:history="1">
+          <w:hyperlink w:anchor="_Toc122272220" w:history="1">
             <w:r>
               <w:rPr>
-                <w:rStyle w:val="af6"/>
+                <w:rStyle w:val="af7"/>
                 <w:noProof/>
               </w:rPr>
-              <w:t>3 КОД ПРОГРАММЫ С КОММЕНТАРИЯМИ</w:t>
+              <w:t>2.</w:t>
+            </w:r>
+            <w:r>
+              <w:rPr>
+                <w:rStyle w:val="af7"/>
+                <w:noProof/>
+              </w:rPr>
+              <w:t>1</w:t>
+            </w:r>
+            <w:r>
+              <w:rPr>
+                <w:rFonts w:asciiTheme="minorHAnsi" w:eastAsiaTheme="minorEastAsia" w:hAnsiTheme="minorHAnsi" w:cs="Mangal"/>
+                <w:noProof/>
+                <w:sz w:val="22"/>
+                <w:szCs w:val="20"/>
+                <w:lang w:eastAsia="zh-CN" w:bidi="hi-IN"/>
+              </w:rPr>
+              <w:tab/>
+            </w:r>
+            <w:r>
+              <w:rPr>
+                <w:rStyle w:val="af7"/>
+                <w:noProof/>
+              </w:rPr>
+              <w:t>Блок-схемы алгоритмов программы</w:t>
+            </w:r>
+            <w:r>
+              <w:rPr>
+                <w:rStyle w:val="af7"/>
+                <w:noProof/>
+              </w:rPr>
+              <w:t xml:space="preserve"> </w:t>
+            </w:r>
+            <w:r>
+              <w:rPr>
+                <w:noProof/>
+                <w:webHidden/>
+              </w:rPr>
+              <w:tab/>
+              <w:t>4</w:t>
+            </w:r>
+          </w:hyperlink>
+        </w:p>
+        <w:p>
+          <w:pPr>
+            <w:pStyle w:val="12"/>
+            <w:tabs>
+              <w:tab w:val="left" w:pos="709"/>
+              <w:tab w:val="right" w:leader="dot" w:pos="9345"/>
+            </w:tabs>
+            <w:ind w:left="0" w:firstLine="284"/>
+            <w:rPr>
+              <w:rFonts w:asciiTheme="minorHAnsi" w:eastAsiaTheme="minorEastAsia" w:hAnsiTheme="minorHAnsi" w:cs="Mangal"/>
+              <w:noProof/>
+              <w:sz w:val="22"/>
+              <w:szCs w:val="20"/>
+              <w:lang w:eastAsia="zh-CN" w:bidi="hi-IN"/>
+            </w:rPr>
+          </w:pPr>
+          <w:hyperlink w:anchor="_Toc122272220" w:history="1">
+            <w:r>
+              <w:rPr>
+                <w:rStyle w:val="af7"/>
+                <w:noProof/>
+              </w:rPr>
+              <w:t>2.2</w:t>
+            </w:r>
+            <w:r>
+              <w:rPr>
+                <w:rFonts w:asciiTheme="minorHAnsi" w:eastAsiaTheme="minorEastAsia" w:hAnsiTheme="minorHAnsi" w:cs="Mangal"/>
+                <w:noProof/>
+                <w:sz w:val="22"/>
+                <w:szCs w:val="20"/>
+                <w:lang w:eastAsia="zh-CN" w:bidi="hi-IN"/>
+              </w:rPr>
+              <w:tab/>
+            </w:r>
+            <w:r>
+              <w:rPr>
+                <w:rStyle w:val="af7"/>
+                <w:noProof/>
+              </w:rPr>
+              <w:t>Код программы</w:t>
+            </w:r>
+            <w:r>
+              <w:rPr>
+                <w:rStyle w:val="af7"/>
+                <w:noProof/>
+              </w:rPr>
+              <w:t xml:space="preserve"> </w:t>
             </w:r>
             <w:r>
               <w:rPr>
@@ -1283,7 +1384,7 @@
                 <w:noProof/>
                 <w:webHidden/>
               </w:rPr>
-              <w:instrText xml:space="preserve"> PAGEREF _Toc121656448 \h </w:instrText>
+              <w:instrText xml:space="preserve"> PAGEREF _Toc122272220 \h </w:instrText>
             </w:r>
             <w:r>
               <w:rPr>
@@ -1303,7 +1404,7 @@
                 <w:noProof/>
                 <w:webHidden/>
               </w:rPr>
-              <w:t>5</w:t>
+              <w:t>13</w:t>
             </w:r>
             <w:r>
               <w:rPr>
@@ -1318,9 +1419,9 @@
           <w:pPr>
             <w:pStyle w:val="12"/>
             <w:tabs>
-              <w:tab w:val="right" w:leader="dot" w:pos="9629"/>
+              <w:tab w:val="right" w:leader="dot" w:pos="9345"/>
             </w:tabs>
-            <w:ind w:left="0" w:firstLine="0"/>
+            <w:ind w:left="0" w:firstLine="284"/>
             <w:rPr>
               <w:rFonts w:asciiTheme="minorHAnsi" w:eastAsiaTheme="minorEastAsia" w:hAnsiTheme="minorHAnsi" w:cs="Mangal"/>
               <w:noProof/>
@@ -1329,13 +1430,20 @@
               <w:lang w:eastAsia="zh-CN" w:bidi="hi-IN"/>
             </w:rPr>
           </w:pPr>
-          <w:hyperlink w:anchor="_Toc121656449" w:history="1">
+          <w:hyperlink w:anchor="_Toc122272221" w:history="1">
             <w:r>
               <w:rPr>
-                <w:rStyle w:val="af6"/>
+                <w:rStyle w:val="af7"/>
                 <w:noProof/>
               </w:rPr>
-              <w:t>4 ПРИМЕРЫ ТЕСТИРОВАНИЯ, ДОКАЗЫВАЮЩИЕ ПРАВИЛЬНОСТЬ РАБОТЫ</w:t>
+              <w:t>2.3 Примеры тестирования</w:t>
+            </w:r>
+            <w:r>
+              <w:rPr>
+                <w:rStyle w:val="af7"/>
+                <w:noProof/>
+              </w:rPr>
+              <w:t xml:space="preserve"> </w:t>
             </w:r>
             <w:r>
               <w:rPr>
@@ -1356,7 +1464,7 @@
                 <w:noProof/>
                 <w:webHidden/>
               </w:rPr>
-              <w:instrText xml:space="preserve"> PAGEREF _Toc121656449 \h </w:instrText>
+              <w:instrText xml:space="preserve"> PAGEREF _Toc122272221 \h </w:instrText>
             </w:r>
             <w:r>
               <w:rPr>
@@ -1376,7 +1484,7 @@
                 <w:noProof/>
                 <w:webHidden/>
               </w:rPr>
-              <w:t>6</w:t>
+              <w:t>15</w:t>
             </w:r>
             <w:r>
               <w:rPr>
@@ -1391,7 +1499,8 @@
           <w:pPr>
             <w:pStyle w:val="12"/>
             <w:tabs>
-              <w:tab w:val="right" w:leader="dot" w:pos="9629"/>
+              <w:tab w:val="left" w:pos="709"/>
+              <w:tab w:val="right" w:leader="dot" w:pos="9345"/>
             </w:tabs>
             <w:ind w:left="0" w:firstLine="0"/>
             <w:rPr>
@@ -1402,13 +1511,20 @@
               <w:lang w:eastAsia="zh-CN" w:bidi="hi-IN"/>
             </w:rPr>
           </w:pPr>
-          <w:hyperlink w:anchor="_Toc121656450" w:history="1">
+          <w:hyperlink w:anchor="_Toc122272222" w:history="1">
             <w:r>
               <w:rPr>
-                <w:rStyle w:val="af6"/>
+                <w:rStyle w:val="af7"/>
                 <w:noProof/>
               </w:rPr>
-              <w:t>5 ВЫВОДЫ</w:t>
+              <w:t>3 ВЫВОДЫ</w:t>
+            </w:r>
+            <w:r>
+              <w:rPr>
+                <w:rStyle w:val="af7"/>
+                <w:noProof/>
+              </w:rPr>
+              <w:t xml:space="preserve"> </w:t>
             </w:r>
             <w:r>
               <w:rPr>
@@ -1429,7 +1545,7 @@
                 <w:noProof/>
                 <w:webHidden/>
               </w:rPr>
-              <w:instrText xml:space="preserve"> PAGEREF _Toc121656450 \h </w:instrText>
+              <w:instrText xml:space="preserve"> PAGEREF _Toc122272222 \h </w:instrText>
             </w:r>
             <w:r>
               <w:rPr>
@@ -1449,7 +1565,7 @@
                 <w:noProof/>
                 <w:webHidden/>
               </w:rPr>
-              <w:t>7</w:t>
+              <w:t>17</w:t>
             </w:r>
             <w:r>
               <w:rPr>
@@ -1464,7 +1580,7 @@
           <w:pPr>
             <w:pStyle w:val="12"/>
             <w:tabs>
-              <w:tab w:val="right" w:leader="dot" w:pos="9629"/>
+              <w:tab w:val="right" w:leader="dot" w:pos="9345"/>
             </w:tabs>
             <w:ind w:left="0" w:firstLine="0"/>
             <w:rPr>
@@ -1475,13 +1591,20 @@
               <w:lang w:eastAsia="zh-CN" w:bidi="hi-IN"/>
             </w:rPr>
           </w:pPr>
-          <w:hyperlink w:anchor="_Toc121656451" w:history="1">
+          <w:hyperlink w:anchor="_Toc122272223" w:history="1">
             <w:r>
               <w:rPr>
-                <w:rStyle w:val="af6"/>
+                <w:rStyle w:val="af7"/>
                 <w:noProof/>
               </w:rPr>
-              <w:t>6 ИНФОРМАЦИОННЫЙ ИСТОЧНИК</w:t>
+              <w:t>4 ИНФОРМАЦИОННЫЙ ИСТОЧНИК</w:t>
+            </w:r>
+            <w:r>
+              <w:rPr>
+                <w:rStyle w:val="af7"/>
+                <w:noProof/>
+              </w:rPr>
+              <w:t xml:space="preserve"> </w:t>
             </w:r>
             <w:r>
               <w:rPr>
@@ -1502,7 +1625,7 @@
                 <w:noProof/>
                 <w:webHidden/>
               </w:rPr>
-              <w:instrText xml:space="preserve"> PAGEREF _Toc121656451 \h </w:instrText>
+              <w:instrText xml:space="preserve"> PAGEREF _Toc122272223 \h </w:instrText>
             </w:r>
             <w:r>
               <w:rPr>
@@ -1522,7 +1645,7 @@
                 <w:noProof/>
                 <w:webHidden/>
               </w:rPr>
-              <w:t>8</w:t>
+              <w:t>18</w:t>
             </w:r>
             <w:r>
               <w:rPr>
@@ -1562,15 +1685,18 @@
     <w:p>
       <w:pPr>
         <w:pStyle w:val="1"/>
+        <w:tabs>
+          <w:tab w:val="left" w:pos="851"/>
+        </w:tabs>
         <w:spacing w:before="100" w:beforeAutospacing="1" w:after="100" w:afterAutospacing="1" w:line="360" w:lineRule="auto"/>
         <w:ind w:left="0" w:right="0" w:firstLine="709"/>
       </w:pPr>
-      <w:bookmarkStart w:id="7" w:name="_Toc121656445"/>
+      <w:bookmarkStart w:id="9" w:name="_Toc122272217"/>
       <w:r>
         <w:lastRenderedPageBreak/>
         <w:t>1 ПОСТАНОВКА ЗАДАЧИ</w:t>
       </w:r>
-      <w:bookmarkEnd w:id="7"/>
+      <w:bookmarkEnd w:id="9"/>
     </w:p>
     <w:p>
       <w:pPr>
@@ -1654,11 +1780,11 @@
         <w:ind w:left="0" w:right="0" w:firstLine="709"/>
         <w:jc w:val="both"/>
       </w:pPr>
-      <w:bookmarkStart w:id="8" w:name="_Toc121656446"/>
+      <w:bookmarkStart w:id="10" w:name="_Toc122272218"/>
       <w:r>
         <w:t>Персональный вариант</w:t>
       </w:r>
-      <w:bookmarkEnd w:id="8"/>
+      <w:bookmarkEnd w:id="10"/>
     </w:p>
     <w:p>
       <w:pPr>
@@ -1752,10 +1878,10 @@
       <w:r>
         <w:br w:type="page"/>
       </w:r>
-      <w:bookmarkStart w:id="9" w:name="bookmark=id.1t3h5sf"/>
-      <w:bookmarkStart w:id="10" w:name="_heading=h.4d34og8"/>
-      <w:bookmarkEnd w:id="9"/>
-      <w:bookmarkEnd w:id="10"/>
+      <w:bookmarkStart w:id="11" w:name="bookmark=id.1t3h5sf"/>
+      <w:bookmarkStart w:id="12" w:name="_heading=h.4d34og8"/>
+      <w:bookmarkEnd w:id="11"/>
+      <w:bookmarkEnd w:id="12"/>
     </w:p>
     <w:p>
       <w:pPr>
@@ -1765,15 +1891,20 @@
           <w:numId w:val="12"/>
         </w:numPr>
         <w:tabs>
-          <w:tab w:val="left" w:pos="993"/>
+          <w:tab w:val="left" w:pos="851"/>
         </w:tabs>
         <w:spacing w:before="100" w:beforeAutospacing="1" w:after="100" w:afterAutospacing="1" w:line="360" w:lineRule="auto"/>
         <w:ind w:left="0" w:right="0" w:firstLine="709"/>
       </w:pPr>
       <w:r>
         <w:lastRenderedPageBreak/>
+        <w:t xml:space="preserve"> </w:t>
+      </w:r>
+      <w:bookmarkStart w:id="13" w:name="_Toc122272219"/>
+      <w:r>
         <w:t>ПРОЕКТИРОВАНИЕ И РЕАЛИЗАЦИЯ</w:t>
       </w:r>
+      <w:bookmarkEnd w:id="13"/>
     </w:p>
     <w:p>
       <w:pPr>
@@ -1782,6 +1913,9 @@
           <w:ilvl w:val="1"/>
           <w:numId w:val="12"/>
         </w:numPr>
+        <w:tabs>
+          <w:tab w:val="left" w:pos="1134"/>
+        </w:tabs>
         <w:spacing w:before="100" w:beforeAutospacing="1" w:after="100" w:afterAutospacing="1" w:line="360" w:lineRule="auto"/>
         <w:ind w:left="0" w:firstLine="709"/>
         <w:jc w:val="both"/>
@@ -1833,6 +1967,71 @@
         <w:ind w:firstLine="709"/>
         <w:jc w:val="both"/>
       </w:pPr>
+      <w:r>
+        <w:rPr>
+          <w:noProof/>
+        </w:rPr>
+        <w:lastRenderedPageBreak/>
+        <w:drawing>
+          <wp:inline distT="0" distB="0" distL="0" distR="0" wp14:anchorId="1997D912" wp14:editId="716F4FFE">
+            <wp:extent cx="3219450" cy="6496050"/>
+            <wp:effectExtent l="0" t="0" r="0" b="0"/>
+            <wp:docPr id="4" name="Рисунок 4"/>
+            <wp:cNvGraphicFramePr>
+              <a:graphicFrameLocks xmlns:a="http://schemas.openxmlformats.org/drawingml/2006/main" noChangeAspect="1"/>
+            </wp:cNvGraphicFramePr>
+            <a:graphic xmlns:a="http://schemas.openxmlformats.org/drawingml/2006/main">
+              <a:graphicData uri="http://schemas.openxmlformats.org/drawingml/2006/picture">
+                <pic:pic xmlns:pic="http://schemas.openxmlformats.org/drawingml/2006/picture">
+                  <pic:nvPicPr>
+                    <pic:cNvPr id="0" name="Picture 1"/>
+                    <pic:cNvPicPr>
+                      <a:picLocks noChangeAspect="1" noChangeArrowheads="1"/>
+                    </pic:cNvPicPr>
+                  </pic:nvPicPr>
+                  <pic:blipFill>
+                    <a:blip r:embed="rId11">
+                      <a:extLst>
+                        <a:ext uri="{28A0092B-C50C-407E-A947-70E740481C1C}">
+                          <a14:useLocalDpi xmlns:a14="http://schemas.microsoft.com/office/drawing/2010/main" val="0"/>
+                        </a:ext>
+                      </a:extLst>
+                    </a:blip>
+                    <a:srcRect/>
+                    <a:stretch>
+                      <a:fillRect/>
+                    </a:stretch>
+                  </pic:blipFill>
+                  <pic:spPr bwMode="auto">
+                    <a:xfrm>
+                      <a:off x="0" y="0"/>
+                      <a:ext cx="3219450" cy="6496050"/>
+                    </a:xfrm>
+                    <a:prstGeom prst="rect">
+                      <a:avLst/>
+                    </a:prstGeom>
+                    <a:noFill/>
+                    <a:ln>
+                      <a:noFill/>
+                    </a:ln>
+                  </pic:spPr>
+                </pic:pic>
+              </a:graphicData>
+            </a:graphic>
+          </wp:inline>
+        </w:drawing>
+      </w:r>
+    </w:p>
+    <w:p>
+      <w:pPr>
+        <w:pStyle w:val="af3"/>
+        <w:spacing w:before="100" w:beforeAutospacing="1" w:after="100" w:afterAutospacing="1" w:line="360" w:lineRule="auto"/>
+        <w:ind w:firstLine="709"/>
+        <w:jc w:val="center"/>
+      </w:pPr>
+      <w:r>
+        <w:t>Рисунок 1 – Блок-схема программы, часть 1</w:t>
+      </w:r>
     </w:p>
     <w:p>
       <w:pPr>
@@ -1851,30 +2050,819 @@
     </w:p>
     <w:p>
       <w:pPr>
+        <w:rPr>
+          <w:sz w:val="28"/>
+          <w:szCs w:val="28"/>
+        </w:rPr>
+      </w:pPr>
+      <w:bookmarkStart w:id="14" w:name="bookmark=id.1y810tw"/>
+      <w:bookmarkStart w:id="15" w:name="_heading=h.4i7ojhp"/>
+      <w:bookmarkEnd w:id="14"/>
+      <w:bookmarkEnd w:id="15"/>
+      <w:r>
+        <w:rPr>
+          <w:noProof/>
+        </w:rPr>
+        <w:lastRenderedPageBreak/>
+        <w:drawing>
+          <wp:inline distT="0" distB="0" distL="0" distR="0" wp14:anchorId="78355B66" wp14:editId="1B9EBD12">
+            <wp:extent cx="5724525" cy="7581900"/>
+            <wp:effectExtent l="0" t="0" r="9525" b="0"/>
+            <wp:docPr id="5" name="Рисунок 5"/>
+            <wp:cNvGraphicFramePr>
+              <a:graphicFrameLocks xmlns:a="http://schemas.openxmlformats.org/drawingml/2006/main" noChangeAspect="1"/>
+            </wp:cNvGraphicFramePr>
+            <a:graphic xmlns:a="http://schemas.openxmlformats.org/drawingml/2006/main">
+              <a:graphicData uri="http://schemas.openxmlformats.org/drawingml/2006/picture">
+                <pic:pic xmlns:pic="http://schemas.openxmlformats.org/drawingml/2006/picture">
+                  <pic:nvPicPr>
+                    <pic:cNvPr id="0" name="Picture 3"/>
+                    <pic:cNvPicPr>
+                      <a:picLocks noChangeAspect="1" noChangeArrowheads="1"/>
+                    </pic:cNvPicPr>
+                  </pic:nvPicPr>
+                  <pic:blipFill>
+                    <a:blip r:embed="rId12">
+                      <a:extLst>
+                        <a:ext uri="{28A0092B-C50C-407E-A947-70E740481C1C}">
+                          <a14:useLocalDpi xmlns:a14="http://schemas.microsoft.com/office/drawing/2010/main" val="0"/>
+                        </a:ext>
+                      </a:extLst>
+                    </a:blip>
+                    <a:srcRect/>
+                    <a:stretch>
+                      <a:fillRect/>
+                    </a:stretch>
+                  </pic:blipFill>
+                  <pic:spPr bwMode="auto">
+                    <a:xfrm>
+                      <a:off x="0" y="0"/>
+                      <a:ext cx="5724525" cy="7581900"/>
+                    </a:xfrm>
+                    <a:prstGeom prst="rect">
+                      <a:avLst/>
+                    </a:prstGeom>
+                    <a:noFill/>
+                    <a:ln>
+                      <a:noFill/>
+                    </a:ln>
+                  </pic:spPr>
+                </pic:pic>
+              </a:graphicData>
+            </a:graphic>
+          </wp:inline>
+        </w:drawing>
+      </w:r>
+    </w:p>
+    <w:p>
+      <w:pPr>
+        <w:pStyle w:val="af3"/>
+        <w:spacing w:before="100" w:beforeAutospacing="1" w:after="100" w:afterAutospacing="1" w:line="360" w:lineRule="auto"/>
+        <w:ind w:firstLine="709"/>
+        <w:jc w:val="center"/>
+      </w:pPr>
+      <w:r>
+        <w:t xml:space="preserve">Рисунок </w:t>
+      </w:r>
+      <w:r>
+        <w:t>2</w:t>
+      </w:r>
+      <w:r>
+        <w:t xml:space="preserve"> – Блок-схема программы, часть </w:t>
+      </w:r>
+      <w:r>
+        <w:t>2</w:t>
+      </w:r>
+    </w:p>
+    <w:p>
+      <w:r>
+        <w:br w:type="page"/>
+      </w:r>
+    </w:p>
+    <w:p>
+      <w:pPr>
+        <w:rPr>
+          <w:sz w:val="28"/>
+          <w:szCs w:val="28"/>
+        </w:rPr>
+      </w:pPr>
+      <w:r>
+        <w:rPr>
+          <w:noProof/>
+        </w:rPr>
+        <w:lastRenderedPageBreak/>
+        <w:drawing>
+          <wp:inline distT="0" distB="0" distL="0" distR="0" wp14:anchorId="35710CEE" wp14:editId="31E688FD">
+            <wp:extent cx="5940425" cy="6490970"/>
+            <wp:effectExtent l="0" t="0" r="3175" b="5080"/>
+            <wp:docPr id="6" name="Рисунок 6"/>
+            <wp:cNvGraphicFramePr>
+              <a:graphicFrameLocks xmlns:a="http://schemas.openxmlformats.org/drawingml/2006/main" noChangeAspect="1"/>
+            </wp:cNvGraphicFramePr>
+            <a:graphic xmlns:a="http://schemas.openxmlformats.org/drawingml/2006/main">
+              <a:graphicData uri="http://schemas.openxmlformats.org/drawingml/2006/picture">
+                <pic:pic xmlns:pic="http://schemas.openxmlformats.org/drawingml/2006/picture">
+                  <pic:nvPicPr>
+                    <pic:cNvPr id="0" name="Picture 5"/>
+                    <pic:cNvPicPr>
+                      <a:picLocks noChangeAspect="1" noChangeArrowheads="1"/>
+                    </pic:cNvPicPr>
+                  </pic:nvPicPr>
+                  <pic:blipFill>
+                    <a:blip r:embed="rId13" cstate="print">
+                      <a:extLst>
+                        <a:ext uri="{28A0092B-C50C-407E-A947-70E740481C1C}">
+                          <a14:useLocalDpi xmlns:a14="http://schemas.microsoft.com/office/drawing/2010/main" val="0"/>
+                        </a:ext>
+                      </a:extLst>
+                    </a:blip>
+                    <a:srcRect/>
+                    <a:stretch>
+                      <a:fillRect/>
+                    </a:stretch>
+                  </pic:blipFill>
+                  <pic:spPr bwMode="auto">
+                    <a:xfrm>
+                      <a:off x="0" y="0"/>
+                      <a:ext cx="5940425" cy="6490970"/>
+                    </a:xfrm>
+                    <a:prstGeom prst="rect">
+                      <a:avLst/>
+                    </a:prstGeom>
+                    <a:noFill/>
+                    <a:ln>
+                      <a:noFill/>
+                    </a:ln>
+                  </pic:spPr>
+                </pic:pic>
+              </a:graphicData>
+            </a:graphic>
+          </wp:inline>
+        </w:drawing>
+      </w:r>
+    </w:p>
+    <w:p>
+      <w:pPr>
+        <w:pStyle w:val="af3"/>
+        <w:spacing w:before="100" w:beforeAutospacing="1" w:after="100" w:afterAutospacing="1" w:line="360" w:lineRule="auto"/>
+        <w:ind w:firstLine="709"/>
+        <w:jc w:val="center"/>
+      </w:pPr>
+      <w:r>
+        <w:t xml:space="preserve">Рисунок </w:t>
+      </w:r>
+      <w:r>
+        <w:t>3</w:t>
+      </w:r>
+      <w:r>
+        <w:t xml:space="preserve"> – Блок-схема программы, часть </w:t>
+      </w:r>
+      <w:r>
+        <w:t>3</w:t>
+      </w:r>
+    </w:p>
+    <w:p>
+      <w:pPr>
+        <w:rPr>
+          <w:sz w:val="28"/>
+          <w:szCs w:val="28"/>
+        </w:rPr>
+      </w:pPr>
+      <w:r>
+        <w:rPr>
+          <w:sz w:val="28"/>
+          <w:szCs w:val="28"/>
+        </w:rPr>
+        <w:br w:type="page"/>
+      </w:r>
+    </w:p>
+    <w:p>
+      <w:pPr>
+        <w:rPr>
+          <w:sz w:val="28"/>
+          <w:szCs w:val="28"/>
+        </w:rPr>
+      </w:pPr>
+      <w:r>
+        <w:rPr>
+          <w:noProof/>
+        </w:rPr>
+        <w:lastRenderedPageBreak/>
+        <w:drawing>
+          <wp:inline distT="0" distB="0" distL="0" distR="0" wp14:anchorId="14DD7506" wp14:editId="7D6891CB">
+            <wp:extent cx="4162425" cy="6400800"/>
+            <wp:effectExtent l="0" t="0" r="9525" b="0"/>
+            <wp:docPr id="7" name="Рисунок 7"/>
+            <wp:cNvGraphicFramePr>
+              <a:graphicFrameLocks xmlns:a="http://schemas.openxmlformats.org/drawingml/2006/main" noChangeAspect="1"/>
+            </wp:cNvGraphicFramePr>
+            <a:graphic xmlns:a="http://schemas.openxmlformats.org/drawingml/2006/main">
+              <a:graphicData uri="http://schemas.openxmlformats.org/drawingml/2006/picture">
+                <pic:pic xmlns:pic="http://schemas.openxmlformats.org/drawingml/2006/picture">
+                  <pic:nvPicPr>
+                    <pic:cNvPr id="0" name="Picture 7"/>
+                    <pic:cNvPicPr>
+                      <a:picLocks noChangeAspect="1" noChangeArrowheads="1"/>
+                    </pic:cNvPicPr>
+                  </pic:nvPicPr>
+                  <pic:blipFill>
+                    <a:blip r:embed="rId14">
+                      <a:extLst>
+                        <a:ext uri="{28A0092B-C50C-407E-A947-70E740481C1C}">
+                          <a14:useLocalDpi xmlns:a14="http://schemas.microsoft.com/office/drawing/2010/main" val="0"/>
+                        </a:ext>
+                      </a:extLst>
+                    </a:blip>
+                    <a:srcRect/>
+                    <a:stretch>
+                      <a:fillRect/>
+                    </a:stretch>
+                  </pic:blipFill>
+                  <pic:spPr bwMode="auto">
+                    <a:xfrm>
+                      <a:off x="0" y="0"/>
+                      <a:ext cx="4162425" cy="6400800"/>
+                    </a:xfrm>
+                    <a:prstGeom prst="rect">
+                      <a:avLst/>
+                    </a:prstGeom>
+                    <a:noFill/>
+                    <a:ln>
+                      <a:noFill/>
+                    </a:ln>
+                  </pic:spPr>
+                </pic:pic>
+              </a:graphicData>
+            </a:graphic>
+          </wp:inline>
+        </w:drawing>
+      </w:r>
+    </w:p>
+    <w:p>
+      <w:pPr>
+        <w:pStyle w:val="af3"/>
+        <w:spacing w:before="100" w:beforeAutospacing="1" w:after="100" w:afterAutospacing="1" w:line="360" w:lineRule="auto"/>
+        <w:ind w:firstLine="709"/>
+        <w:jc w:val="center"/>
+      </w:pPr>
+      <w:r>
+        <w:t xml:space="preserve">Рисунок </w:t>
+      </w:r>
+      <w:r>
+        <w:t>4</w:t>
+      </w:r>
+      <w:r>
+        <w:t xml:space="preserve"> – Блок-схема программы, часть </w:t>
+      </w:r>
+      <w:r>
+        <w:t>4</w:t>
+      </w:r>
+    </w:p>
+    <w:p>
+      <w:pPr>
+        <w:rPr>
+          <w:sz w:val="28"/>
+          <w:szCs w:val="28"/>
+        </w:rPr>
+      </w:pPr>
+      <w:r>
+        <w:rPr>
+          <w:sz w:val="28"/>
+          <w:szCs w:val="28"/>
+        </w:rPr>
+        <w:br w:type="page"/>
+      </w:r>
+    </w:p>
+    <w:p>
+      <w:pPr>
+        <w:rPr>
+          <w:sz w:val="28"/>
+          <w:szCs w:val="28"/>
+        </w:rPr>
+      </w:pPr>
+      <w:r>
+        <w:rPr>
+          <w:noProof/>
+        </w:rPr>
+        <w:lastRenderedPageBreak/>
+        <w:drawing>
+          <wp:inline distT="0" distB="0" distL="0" distR="0" wp14:anchorId="538102E6" wp14:editId="7D402421">
+            <wp:extent cx="4933950" cy="6972300"/>
+            <wp:effectExtent l="0" t="0" r="0" b="0"/>
+            <wp:docPr id="8" name="Рисунок 8"/>
+            <wp:cNvGraphicFramePr>
+              <a:graphicFrameLocks xmlns:a="http://schemas.openxmlformats.org/drawingml/2006/main" noChangeAspect="1"/>
+            </wp:cNvGraphicFramePr>
+            <a:graphic xmlns:a="http://schemas.openxmlformats.org/drawingml/2006/main">
+              <a:graphicData uri="http://schemas.openxmlformats.org/drawingml/2006/picture">
+                <pic:pic xmlns:pic="http://schemas.openxmlformats.org/drawingml/2006/picture">
+                  <pic:nvPicPr>
+                    <pic:cNvPr id="0" name="Picture 9"/>
+                    <pic:cNvPicPr>
+                      <a:picLocks noChangeAspect="1" noChangeArrowheads="1"/>
+                    </pic:cNvPicPr>
+                  </pic:nvPicPr>
+                  <pic:blipFill>
+                    <a:blip r:embed="rId15">
+                      <a:extLst>
+                        <a:ext uri="{28A0092B-C50C-407E-A947-70E740481C1C}">
+                          <a14:useLocalDpi xmlns:a14="http://schemas.microsoft.com/office/drawing/2010/main" val="0"/>
+                        </a:ext>
+                      </a:extLst>
+                    </a:blip>
+                    <a:srcRect/>
+                    <a:stretch>
+                      <a:fillRect/>
+                    </a:stretch>
+                  </pic:blipFill>
+                  <pic:spPr bwMode="auto">
+                    <a:xfrm>
+                      <a:off x="0" y="0"/>
+                      <a:ext cx="4933950" cy="6972300"/>
+                    </a:xfrm>
+                    <a:prstGeom prst="rect">
+                      <a:avLst/>
+                    </a:prstGeom>
+                    <a:noFill/>
+                    <a:ln>
+                      <a:noFill/>
+                    </a:ln>
+                  </pic:spPr>
+                </pic:pic>
+              </a:graphicData>
+            </a:graphic>
+          </wp:inline>
+        </w:drawing>
+      </w:r>
+    </w:p>
+    <w:p>
+      <w:pPr>
+        <w:pStyle w:val="af3"/>
+        <w:spacing w:before="100" w:beforeAutospacing="1" w:after="100" w:afterAutospacing="1" w:line="360" w:lineRule="auto"/>
+        <w:ind w:firstLine="709"/>
+        <w:jc w:val="center"/>
+      </w:pPr>
+      <w:r>
+        <w:t xml:space="preserve">Рисунок </w:t>
+      </w:r>
+      <w:r>
+        <w:t>5</w:t>
+      </w:r>
+      <w:r>
+        <w:t xml:space="preserve"> – Блок-схема </w:t>
+      </w:r>
+      <w:r>
+        <w:t xml:space="preserve">процедуры </w:t>
+      </w:r>
+      <w:r>
+        <w:rPr>
+          <w:lang w:val="en-US"/>
+        </w:rPr>
+        <w:t>bubble</w:t>
+      </w:r>
+      <w:r>
+        <w:t>_</w:t>
+      </w:r>
+      <w:r>
+        <w:rPr>
+          <w:lang w:val="en-US"/>
+        </w:rPr>
+        <w:t>sort</w:t>
+      </w:r>
+    </w:p>
+    <w:p>
+      <w:pPr>
+        <w:rPr>
+          <w:sz w:val="28"/>
+          <w:szCs w:val="28"/>
+        </w:rPr>
+      </w:pPr>
+      <w:r>
+        <w:rPr>
+          <w:sz w:val="28"/>
+          <w:szCs w:val="28"/>
+        </w:rPr>
+        <w:br w:type="page"/>
+      </w:r>
+    </w:p>
+    <w:p>
+      <w:pPr>
+        <w:rPr>
+          <w:sz w:val="28"/>
+          <w:szCs w:val="28"/>
+        </w:rPr>
+      </w:pPr>
+      <w:r>
+        <w:rPr>
+          <w:noProof/>
+        </w:rPr>
+        <w:lastRenderedPageBreak/>
+        <w:drawing>
+          <wp:inline distT="0" distB="0" distL="0" distR="0" wp14:anchorId="38B207C8" wp14:editId="0562BBED">
+            <wp:extent cx="3200400" cy="8029575"/>
+            <wp:effectExtent l="0" t="0" r="0" b="9525"/>
+            <wp:docPr id="9" name="Рисунок 9"/>
+            <wp:cNvGraphicFramePr>
+              <a:graphicFrameLocks xmlns:a="http://schemas.openxmlformats.org/drawingml/2006/main" noChangeAspect="1"/>
+            </wp:cNvGraphicFramePr>
+            <a:graphic xmlns:a="http://schemas.openxmlformats.org/drawingml/2006/main">
+              <a:graphicData uri="http://schemas.openxmlformats.org/drawingml/2006/picture">
+                <pic:pic xmlns:pic="http://schemas.openxmlformats.org/drawingml/2006/picture">
+                  <pic:nvPicPr>
+                    <pic:cNvPr id="0" name="Picture 11"/>
+                    <pic:cNvPicPr>
+                      <a:picLocks noChangeAspect="1" noChangeArrowheads="1"/>
+                    </pic:cNvPicPr>
+                  </pic:nvPicPr>
+                  <pic:blipFill>
+                    <a:blip r:embed="rId16">
+                      <a:extLst>
+                        <a:ext uri="{28A0092B-C50C-407E-A947-70E740481C1C}">
+                          <a14:useLocalDpi xmlns:a14="http://schemas.microsoft.com/office/drawing/2010/main" val="0"/>
+                        </a:ext>
+                      </a:extLst>
+                    </a:blip>
+                    <a:srcRect/>
+                    <a:stretch>
+                      <a:fillRect/>
+                    </a:stretch>
+                  </pic:blipFill>
+                  <pic:spPr bwMode="auto">
+                    <a:xfrm>
+                      <a:off x="0" y="0"/>
+                      <a:ext cx="3200400" cy="8029575"/>
+                    </a:xfrm>
+                    <a:prstGeom prst="rect">
+                      <a:avLst/>
+                    </a:prstGeom>
+                    <a:noFill/>
+                    <a:ln>
+                      <a:noFill/>
+                    </a:ln>
+                  </pic:spPr>
+                </pic:pic>
+              </a:graphicData>
+            </a:graphic>
+          </wp:inline>
+        </w:drawing>
+      </w:r>
+    </w:p>
+    <w:p>
+      <w:pPr>
+        <w:pStyle w:val="af3"/>
+        <w:spacing w:before="100" w:beforeAutospacing="1" w:after="100" w:afterAutospacing="1" w:line="360" w:lineRule="auto"/>
+        <w:ind w:firstLine="709"/>
+        <w:jc w:val="center"/>
+      </w:pPr>
+      <w:r>
+        <w:t xml:space="preserve">Рисунок </w:t>
+      </w:r>
+      <w:r>
+        <w:t>6</w:t>
+      </w:r>
+      <w:r>
+        <w:t xml:space="preserve"> – Блок-схема программы, часть </w:t>
+      </w:r>
+      <w:r>
+        <w:t>6</w:t>
+      </w:r>
+    </w:p>
+    <w:p>
+      <w:pPr>
+        <w:rPr>
+          <w:sz w:val="28"/>
+          <w:szCs w:val="28"/>
+        </w:rPr>
+      </w:pPr>
+      <w:r>
+        <w:rPr>
+          <w:sz w:val="28"/>
+          <w:szCs w:val="28"/>
+        </w:rPr>
+        <w:br w:type="page"/>
+      </w:r>
+    </w:p>
+    <w:p>
+      <w:pPr>
+        <w:rPr>
+          <w:sz w:val="28"/>
+          <w:szCs w:val="28"/>
+        </w:rPr>
+      </w:pPr>
+      <w:r>
+        <w:rPr>
+          <w:noProof/>
+        </w:rPr>
+        <w:lastRenderedPageBreak/>
+        <w:drawing>
+          <wp:inline distT="0" distB="0" distL="0" distR="0" wp14:anchorId="4F1AB7EE" wp14:editId="1560F8EA">
+            <wp:extent cx="4343400" cy="7629525"/>
+            <wp:effectExtent l="0" t="0" r="0" b="9525"/>
+            <wp:docPr id="10" name="Рисунок 10"/>
+            <wp:cNvGraphicFramePr>
+              <a:graphicFrameLocks xmlns:a="http://schemas.openxmlformats.org/drawingml/2006/main" noChangeAspect="1"/>
+            </wp:cNvGraphicFramePr>
+            <a:graphic xmlns:a="http://schemas.openxmlformats.org/drawingml/2006/main">
+              <a:graphicData uri="http://schemas.openxmlformats.org/drawingml/2006/picture">
+                <pic:pic xmlns:pic="http://schemas.openxmlformats.org/drawingml/2006/picture">
+                  <pic:nvPicPr>
+                    <pic:cNvPr id="0" name="Picture 13"/>
+                    <pic:cNvPicPr>
+                      <a:picLocks noChangeAspect="1" noChangeArrowheads="1"/>
+                    </pic:cNvPicPr>
+                  </pic:nvPicPr>
+                  <pic:blipFill>
+                    <a:blip r:embed="rId17">
+                      <a:extLst>
+                        <a:ext uri="{28A0092B-C50C-407E-A947-70E740481C1C}">
+                          <a14:useLocalDpi xmlns:a14="http://schemas.microsoft.com/office/drawing/2010/main" val="0"/>
+                        </a:ext>
+                      </a:extLst>
+                    </a:blip>
+                    <a:srcRect/>
+                    <a:stretch>
+                      <a:fillRect/>
+                    </a:stretch>
+                  </pic:blipFill>
+                  <pic:spPr bwMode="auto">
+                    <a:xfrm>
+                      <a:off x="0" y="0"/>
+                      <a:ext cx="4343400" cy="7629525"/>
+                    </a:xfrm>
+                    <a:prstGeom prst="rect">
+                      <a:avLst/>
+                    </a:prstGeom>
+                    <a:noFill/>
+                    <a:ln>
+                      <a:noFill/>
+                    </a:ln>
+                  </pic:spPr>
+                </pic:pic>
+              </a:graphicData>
+            </a:graphic>
+          </wp:inline>
+        </w:drawing>
+      </w:r>
+    </w:p>
+    <w:p>
+      <w:pPr>
+        <w:pStyle w:val="af3"/>
+        <w:spacing w:before="100" w:beforeAutospacing="1" w:after="100" w:afterAutospacing="1" w:line="360" w:lineRule="auto"/>
+        <w:ind w:firstLine="709"/>
+        <w:jc w:val="center"/>
+      </w:pPr>
+      <w:r>
+        <w:t xml:space="preserve">Рисунок </w:t>
+      </w:r>
+      <w:r>
+        <w:t>7</w:t>
+      </w:r>
+      <w:r>
+        <w:t xml:space="preserve"> – Блок-схема программы, часть </w:t>
+      </w:r>
+      <w:r>
+        <w:t>7</w:t>
+      </w:r>
+    </w:p>
+    <w:p>
+      <w:pPr>
+        <w:rPr>
+          <w:sz w:val="28"/>
+          <w:szCs w:val="28"/>
+        </w:rPr>
+      </w:pPr>
+      <w:r>
+        <w:rPr>
+          <w:sz w:val="28"/>
+          <w:szCs w:val="28"/>
+        </w:rPr>
+        <w:br w:type="page"/>
+      </w:r>
+    </w:p>
+    <w:p>
+      <w:pPr>
+        <w:rPr>
+          <w:sz w:val="28"/>
+          <w:szCs w:val="28"/>
+        </w:rPr>
+      </w:pPr>
+      <w:r>
+        <w:rPr>
+          <w:noProof/>
+        </w:rPr>
+        <w:lastRenderedPageBreak/>
+        <w:drawing>
+          <wp:inline distT="0" distB="0" distL="0" distR="0" wp14:anchorId="51AB8176" wp14:editId="3033208A">
+            <wp:extent cx="3790950" cy="6115050"/>
+            <wp:effectExtent l="0" t="0" r="0" b="0"/>
+            <wp:docPr id="11" name="Рисунок 11"/>
+            <wp:cNvGraphicFramePr>
+              <a:graphicFrameLocks xmlns:a="http://schemas.openxmlformats.org/drawingml/2006/main" noChangeAspect="1"/>
+            </wp:cNvGraphicFramePr>
+            <a:graphic xmlns:a="http://schemas.openxmlformats.org/drawingml/2006/main">
+              <a:graphicData uri="http://schemas.openxmlformats.org/drawingml/2006/picture">
+                <pic:pic xmlns:pic="http://schemas.openxmlformats.org/drawingml/2006/picture">
+                  <pic:nvPicPr>
+                    <pic:cNvPr id="0" name="Picture 15"/>
+                    <pic:cNvPicPr>
+                      <a:picLocks noChangeAspect="1" noChangeArrowheads="1"/>
+                    </pic:cNvPicPr>
+                  </pic:nvPicPr>
+                  <pic:blipFill>
+                    <a:blip r:embed="rId18">
+                      <a:extLst>
+                        <a:ext uri="{28A0092B-C50C-407E-A947-70E740481C1C}">
+                          <a14:useLocalDpi xmlns:a14="http://schemas.microsoft.com/office/drawing/2010/main" val="0"/>
+                        </a:ext>
+                      </a:extLst>
+                    </a:blip>
+                    <a:srcRect/>
+                    <a:stretch>
+                      <a:fillRect/>
+                    </a:stretch>
+                  </pic:blipFill>
+                  <pic:spPr bwMode="auto">
+                    <a:xfrm>
+                      <a:off x="0" y="0"/>
+                      <a:ext cx="3790950" cy="6115050"/>
+                    </a:xfrm>
+                    <a:prstGeom prst="rect">
+                      <a:avLst/>
+                    </a:prstGeom>
+                    <a:noFill/>
+                    <a:ln>
+                      <a:noFill/>
+                    </a:ln>
+                  </pic:spPr>
+                </pic:pic>
+              </a:graphicData>
+            </a:graphic>
+          </wp:inline>
+        </w:drawing>
+      </w:r>
+    </w:p>
+    <w:p>
+      <w:pPr>
+        <w:pStyle w:val="af3"/>
+        <w:spacing w:before="100" w:beforeAutospacing="1" w:after="100" w:afterAutospacing="1" w:line="360" w:lineRule="auto"/>
+        <w:ind w:firstLine="709"/>
+        <w:jc w:val="center"/>
+      </w:pPr>
+      <w:r>
+        <w:t xml:space="preserve">Рисунок </w:t>
+      </w:r>
+      <w:r>
+        <w:t>8</w:t>
+      </w:r>
+      <w:r>
+        <w:t xml:space="preserve"> – Блок-схема программы, часть </w:t>
+      </w:r>
+      <w:r>
+        <w:t>8</w:t>
+      </w:r>
+    </w:p>
+    <w:p>
+      <w:pPr>
+        <w:rPr>
+          <w:b/>
+          <w:bCs/>
+          <w:sz w:val="28"/>
+          <w:szCs w:val="28"/>
+        </w:rPr>
+      </w:pPr>
+      <w:r>
+        <w:rPr>
+          <w:b/>
+          <w:bCs/>
+          <w:sz w:val="28"/>
+          <w:szCs w:val="28"/>
+        </w:rPr>
+        <w:br w:type="page"/>
+      </w:r>
+    </w:p>
+    <w:p>
+      <w:pPr>
         <w:pStyle w:val="1"/>
         <w:numPr>
-          <w:ilvl w:val="0"/>
+          <w:ilvl w:val="1"/>
           <w:numId w:val="12"/>
         </w:numPr>
+        <w:tabs>
+          <w:tab w:val="left" w:pos="1134"/>
+        </w:tabs>
         <w:spacing w:before="100" w:beforeAutospacing="1" w:after="100" w:afterAutospacing="1" w:line="360" w:lineRule="auto"/>
-        <w:ind w:right="0"/>
-      </w:pPr>
-      <w:bookmarkStart w:id="11" w:name="bookmark=id.1y810tw"/>
-      <w:bookmarkStart w:id="12" w:name="_heading=h.4i7ojhp"/>
-      <w:bookmarkStart w:id="13" w:name="_Toc121656448"/>
-      <w:bookmarkEnd w:id="11"/>
-      <w:bookmarkEnd w:id="12"/>
+        <w:ind w:left="0" w:right="0" w:firstLine="709"/>
+        <w:jc w:val="left"/>
+      </w:pPr>
+      <w:bookmarkStart w:id="16" w:name="_Toc122272220"/>
       <w:r>
         <w:lastRenderedPageBreak/>
-        <w:t>КОД ПРОГРАММЫ С КОММЕНТАРИЯМИ</w:t>
-      </w:r>
-      <w:bookmarkEnd w:id="13"/>
+        <w:t>К</w:t>
+      </w:r>
+      <w:r>
+        <w:t>од программы</w:t>
+      </w:r>
+      <w:bookmarkEnd w:id="16"/>
     </w:p>
     <w:p>
       <w:pPr>
         <w:pStyle w:val="af3"/>
+        <w:spacing w:before="100" w:beforeAutospacing="1" w:after="100" w:afterAutospacing="1"/>
+        <w:ind w:firstLine="709"/>
         <w:jc w:val="both"/>
       </w:pPr>
+      <w:r>
+        <w:t xml:space="preserve">Код программы на языке программирования </w:t>
+      </w:r>
+      <w:r>
+        <w:rPr>
+          <w:lang w:val="en-US"/>
+        </w:rPr>
+        <w:t>Python</w:t>
+      </w:r>
+      <w:r>
+        <w:t xml:space="preserve"> </w:t>
+      </w:r>
+      <w:r>
+        <w:t>представлен</w:t>
+      </w:r>
+      <w:r>
+        <w:t>ы в</w:t>
+      </w:r>
+      <w:r>
+        <w:t xml:space="preserve"> </w:t>
+      </w:r>
+      <w:r>
+        <w:t>рисунк</w:t>
+      </w:r>
+      <w:r>
+        <w:t>ах</w:t>
+      </w:r>
+      <w:r>
+        <w:t xml:space="preserve"> </w:t>
+      </w:r>
+      <w:r>
+        <w:t>9–10.</w:t>
+      </w:r>
+    </w:p>
+    <w:p>
+      <w:pPr>
+        <w:pStyle w:val="af3"/>
+        <w:spacing w:before="100" w:beforeAutospacing="1" w:after="100" w:afterAutospacing="1"/>
+        <w:ind w:firstLine="709"/>
+        <w:jc w:val="both"/>
+      </w:pPr>
+      <w:r>
+        <w:rPr>
+          <w:noProof/>
+        </w:rPr>
+        <w:drawing>
+          <wp:inline distT="0" distB="0" distL="0" distR="0" wp14:anchorId="55D9AA96" wp14:editId="1A722C36">
+            <wp:extent cx="5410669" cy="6889077"/>
+            <wp:effectExtent l="0" t="0" r="0" b="7620"/>
+            <wp:docPr id="12" name="Рисунок 12"/>
+            <wp:cNvGraphicFramePr>
+              <a:graphicFrameLocks xmlns:a="http://schemas.openxmlformats.org/drawingml/2006/main" noChangeAspect="1"/>
+            </wp:cNvGraphicFramePr>
+            <a:graphic xmlns:a="http://schemas.openxmlformats.org/drawingml/2006/main">
+              <a:graphicData uri="http://schemas.openxmlformats.org/drawingml/2006/picture">
+                <pic:pic xmlns:pic="http://schemas.openxmlformats.org/drawingml/2006/picture">
+                  <pic:nvPicPr>
+                    <pic:cNvPr id="1" name=""/>
+                    <pic:cNvPicPr/>
+                  </pic:nvPicPr>
+                  <pic:blipFill>
+                    <a:blip r:embed="rId19"/>
+                    <a:stretch>
+                      <a:fillRect/>
+                    </a:stretch>
+                  </pic:blipFill>
+                  <pic:spPr>
+                    <a:xfrm>
+                      <a:off x="0" y="0"/>
+                      <a:ext cx="5410669" cy="6889077"/>
+                    </a:xfrm>
+                    <a:prstGeom prst="rect">
+                      <a:avLst/>
+                    </a:prstGeom>
+                  </pic:spPr>
+                </pic:pic>
+              </a:graphicData>
+            </a:graphic>
+          </wp:inline>
+        </w:drawing>
+      </w:r>
+    </w:p>
+    <w:p>
+      <w:pPr>
+        <w:pStyle w:val="af3"/>
+        <w:spacing w:before="100" w:beforeAutospacing="1" w:after="100" w:afterAutospacing="1" w:line="360" w:lineRule="auto"/>
+        <w:ind w:firstLine="709"/>
+        <w:jc w:val="center"/>
+      </w:pPr>
+      <w:r>
+        <w:t>Рисунок 9 – Код программы, часть 1</w:t>
+      </w:r>
     </w:p>
     <w:p>
       <w:pPr>
@@ -1895,78 +2883,6 @@
     </w:p>
     <w:p>
       <w:pPr>
-        <w:pStyle w:val="1"/>
-        <w:spacing w:afterAutospacing="1"/>
-        <w:ind w:left="0"/>
-      </w:pPr>
-      <w:bookmarkStart w:id="14" w:name="_Toc121656449"/>
-      <w:r>
-        <w:lastRenderedPageBreak/>
-        <w:t>4 ПРИМЕРЫ ТЕСТИРОВАНИЯ, ДОКАЗЫВАЮЩИЕ ПРАВИЛЬНОСТЬ РАБОТЫ</w:t>
-      </w:r>
-      <w:bookmarkEnd w:id="14"/>
-    </w:p>
-    <w:p>
-      <w:pPr>
-        <w:pStyle w:val="af3"/>
-      </w:pPr>
-    </w:p>
-    <w:p>
-      <w:pPr>
-        <w:rPr>
-          <w:sz w:val="28"/>
-          <w:szCs w:val="28"/>
-        </w:rPr>
-      </w:pPr>
-      <w:r>
-        <w:rPr>
-          <w:sz w:val="28"/>
-          <w:szCs w:val="28"/>
-        </w:rPr>
-        <w:br w:type="page"/>
-      </w:r>
-    </w:p>
-    <w:p>
-      <w:pPr>
-        <w:pStyle w:val="1"/>
-        <w:spacing w:before="100" w:beforeAutospacing="1" w:after="100" w:afterAutospacing="1" w:line="360" w:lineRule="auto"/>
-        <w:ind w:left="0" w:right="0" w:firstLine="709"/>
-      </w:pPr>
-      <w:bookmarkStart w:id="15" w:name="_Toc121656450"/>
-      <w:r>
-        <w:lastRenderedPageBreak/>
-        <w:t>5 ВЫВОДЫ</w:t>
-      </w:r>
-      <w:bookmarkEnd w:id="15"/>
-    </w:p>
-    <w:p>
-      <w:pPr>
-        <w:pStyle w:val="af3"/>
-        <w:spacing w:before="100" w:beforeAutospacing="1" w:after="100" w:afterAutospacing="1" w:line="360" w:lineRule="auto"/>
-        <w:ind w:firstLine="709"/>
-        <w:jc w:val="both"/>
-      </w:pPr>
-      <w:r>
-        <w:t>Разработана блок-схема алгоритма и написана программа обработки данных в соответ</w:t>
-      </w:r>
-      <w:r>
-        <w:t>ствии с выбранным и согласованным с преподавателем вариантом. При этом требуется проконтролированы типы и диап</w:t>
-      </w:r>
-      <w:r>
-        <w:t>а</w:t>
-      </w:r>
-      <w:r>
-        <w:t>зоны вводимых данных, а так</w:t>
-      </w:r>
-      <w:r>
-        <w:t>же предусмотрена обработка других исключительных ситуаций (если они есть), например, ситуацию выхода за границу диа</w:t>
-      </w:r>
-      <w:r>
-        <w:t>пазона. Блок-схема изображена по ГОСТу. При обнаружении ошибки ввода или ошибки вычислений программа уведомляет пользователя о причине ошибки. Если ошибка произошла на этапе ввода данных, то программа просит пользователя повторить ввод.</w:t>
-      </w:r>
-    </w:p>
-    <w:p>
-      <w:pPr>
         <w:spacing w:before="100" w:beforeAutospacing="1" w:after="100" w:afterAutospacing="1" w:line="360" w:lineRule="auto"/>
         <w:ind w:firstLine="709"/>
         <w:rPr>
@@ -1976,6 +2892,68 @@
       </w:pPr>
       <w:r>
         <w:rPr>
+          <w:noProof/>
+          <w:sz w:val="28"/>
+          <w:szCs w:val="28"/>
+        </w:rPr>
+        <w:lastRenderedPageBreak/>
+        <w:drawing>
+          <wp:inline distT="0" distB="0" distL="0" distR="0" wp14:anchorId="5F280FDF" wp14:editId="1EF5BE12">
+            <wp:extent cx="5082980" cy="6629975"/>
+            <wp:effectExtent l="0" t="0" r="3810" b="0"/>
+            <wp:docPr id="13" name="Рисунок 13"/>
+            <wp:cNvGraphicFramePr>
+              <a:graphicFrameLocks xmlns:a="http://schemas.openxmlformats.org/drawingml/2006/main" noChangeAspect="1"/>
+            </wp:cNvGraphicFramePr>
+            <a:graphic xmlns:a="http://schemas.openxmlformats.org/drawingml/2006/main">
+              <a:graphicData uri="http://schemas.openxmlformats.org/drawingml/2006/picture">
+                <pic:pic xmlns:pic="http://schemas.openxmlformats.org/drawingml/2006/picture">
+                  <pic:nvPicPr>
+                    <pic:cNvPr id="1" name=""/>
+                    <pic:cNvPicPr/>
+                  </pic:nvPicPr>
+                  <pic:blipFill>
+                    <a:blip r:embed="rId20"/>
+                    <a:stretch>
+                      <a:fillRect/>
+                    </a:stretch>
+                  </pic:blipFill>
+                  <pic:spPr>
+                    <a:xfrm>
+                      <a:off x="0" y="0"/>
+                      <a:ext cx="5082980" cy="6629975"/>
+                    </a:xfrm>
+                    <a:prstGeom prst="rect">
+                      <a:avLst/>
+                    </a:prstGeom>
+                  </pic:spPr>
+                </pic:pic>
+              </a:graphicData>
+            </a:graphic>
+          </wp:inline>
+        </w:drawing>
+      </w:r>
+    </w:p>
+    <w:p>
+      <w:pPr>
+        <w:pStyle w:val="af3"/>
+        <w:spacing w:before="100" w:beforeAutospacing="1" w:after="100" w:afterAutospacing="1" w:line="360" w:lineRule="auto"/>
+        <w:ind w:firstLine="709"/>
+        <w:jc w:val="center"/>
+      </w:pPr>
+      <w:r>
+        <w:t>Рисунок 9 – Код программы, часть 1</w:t>
+      </w:r>
+    </w:p>
+    <w:p>
+      <w:pPr>
+        <w:rPr>
+          <w:sz w:val="28"/>
+          <w:szCs w:val="28"/>
+        </w:rPr>
+      </w:pPr>
+      <w:r>
+        <w:rPr>
           <w:sz w:val="28"/>
           <w:szCs w:val="28"/>
         </w:rPr>
@@ -1985,22 +2963,291 @@
     <w:p>
       <w:pPr>
         <w:pStyle w:val="1"/>
+        <w:tabs>
+          <w:tab w:val="left" w:pos="1134"/>
+        </w:tabs>
+        <w:spacing w:afterAutospacing="1"/>
+        <w:ind w:left="0" w:firstLine="709"/>
+        <w:jc w:val="left"/>
+      </w:pPr>
+      <w:bookmarkStart w:id="17" w:name="_Toc122272221"/>
+      <w:r>
+        <w:lastRenderedPageBreak/>
+        <w:t>2.3</w:t>
+      </w:r>
+      <w:r>
+        <w:t xml:space="preserve"> П</w:t>
+      </w:r>
+      <w:r>
+        <w:t>римеры тестирования</w:t>
+      </w:r>
+      <w:bookmarkEnd w:id="17"/>
+    </w:p>
+    <w:p>
+      <w:pPr>
+        <w:pStyle w:val="af3"/>
+        <w:tabs>
+          <w:tab w:val="left" w:pos="8931"/>
+        </w:tabs>
+        <w:spacing w:before="100" w:beforeAutospacing="1" w:after="100" w:afterAutospacing="1"/>
+        <w:ind w:firstLine="709"/>
+      </w:pPr>
+      <w:r>
+        <w:t xml:space="preserve">Было проведено тестирование программы, которое показало, что работает корректно. Результаты тестирования представлены </w:t>
+      </w:r>
+      <w:r>
+        <w:t>на ри</w:t>
+      </w:r>
+      <w:r>
+        <w:t>с.</w:t>
+      </w:r>
+      <w:r>
+        <w:t xml:space="preserve"> 11–12.</w:t>
+      </w:r>
+    </w:p>
+    <w:p>
+      <w:pPr>
+        <w:pStyle w:val="af3"/>
+        <w:tabs>
+          <w:tab w:val="left" w:pos="8931"/>
+        </w:tabs>
+        <w:spacing w:before="100" w:beforeAutospacing="1" w:after="100" w:afterAutospacing="1"/>
+        <w:ind w:firstLine="709"/>
+      </w:pPr>
+      <w:r>
+        <w:rPr>
+          <w:noProof/>
+        </w:rPr>
+        <w:drawing>
+          <wp:inline distT="0" distB="0" distL="0" distR="0" wp14:anchorId="03814DFD" wp14:editId="12999497">
+            <wp:extent cx="5166808" cy="4198984"/>
+            <wp:effectExtent l="0" t="0" r="0" b="0"/>
+            <wp:docPr id="14" name="Рисунок 14"/>
+            <wp:cNvGraphicFramePr>
+              <a:graphicFrameLocks xmlns:a="http://schemas.openxmlformats.org/drawingml/2006/main" noChangeAspect="1"/>
+            </wp:cNvGraphicFramePr>
+            <a:graphic xmlns:a="http://schemas.openxmlformats.org/drawingml/2006/main">
+              <a:graphicData uri="http://schemas.openxmlformats.org/drawingml/2006/picture">
+                <pic:pic xmlns:pic="http://schemas.openxmlformats.org/drawingml/2006/picture">
+                  <pic:nvPicPr>
+                    <pic:cNvPr id="1" name=""/>
+                    <pic:cNvPicPr/>
+                  </pic:nvPicPr>
+                  <pic:blipFill>
+                    <a:blip r:embed="rId21"/>
+                    <a:stretch>
+                      <a:fillRect/>
+                    </a:stretch>
+                  </pic:blipFill>
+                  <pic:spPr>
+                    <a:xfrm>
+                      <a:off x="0" y="0"/>
+                      <a:ext cx="5166808" cy="4198984"/>
+                    </a:xfrm>
+                    <a:prstGeom prst="rect">
+                      <a:avLst/>
+                    </a:prstGeom>
+                  </pic:spPr>
+                </pic:pic>
+              </a:graphicData>
+            </a:graphic>
+          </wp:inline>
+        </w:drawing>
+      </w:r>
+    </w:p>
+    <w:p>
+      <w:pPr>
+        <w:pStyle w:val="af3"/>
+        <w:tabs>
+          <w:tab w:val="left" w:pos="8931"/>
+        </w:tabs>
+        <w:spacing w:before="100" w:beforeAutospacing="1" w:after="100" w:afterAutospacing="1"/>
+        <w:ind w:firstLine="709"/>
+        <w:jc w:val="center"/>
+      </w:pPr>
+      <w:r>
+        <w:t>Рисунок 11 – Тестирование со случайными числами</w:t>
+      </w:r>
+    </w:p>
+    <w:p>
+      <w:pPr>
+        <w:spacing w:before="100" w:beforeAutospacing="1" w:after="100" w:afterAutospacing="1"/>
+        <w:ind w:firstLine="709"/>
+        <w:rPr>
+          <w:sz w:val="28"/>
+          <w:szCs w:val="28"/>
+        </w:rPr>
+      </w:pPr>
+      <w:r>
+        <w:br w:type="page"/>
+      </w:r>
+    </w:p>
+    <w:p>
+      <w:pPr>
+        <w:pStyle w:val="af3"/>
+        <w:tabs>
+          <w:tab w:val="left" w:pos="8931"/>
+        </w:tabs>
+        <w:spacing w:before="100" w:beforeAutospacing="1" w:after="100" w:afterAutospacing="1"/>
+        <w:ind w:firstLine="709"/>
+      </w:pPr>
+      <w:r>
+        <w:rPr>
+          <w:noProof/>
+        </w:rPr>
+        <w:lastRenderedPageBreak/>
+        <w:drawing>
+          <wp:inline distT="0" distB="0" distL="0" distR="0" wp14:anchorId="1BE786CF" wp14:editId="1C2B8180">
+            <wp:extent cx="4488569" cy="6622354"/>
+            <wp:effectExtent l="0" t="0" r="7620" b="7620"/>
+            <wp:docPr id="15" name="Рисунок 15"/>
+            <wp:cNvGraphicFramePr>
+              <a:graphicFrameLocks xmlns:a="http://schemas.openxmlformats.org/drawingml/2006/main" noChangeAspect="1"/>
+            </wp:cNvGraphicFramePr>
+            <a:graphic xmlns:a="http://schemas.openxmlformats.org/drawingml/2006/main">
+              <a:graphicData uri="http://schemas.openxmlformats.org/drawingml/2006/picture">
+                <pic:pic xmlns:pic="http://schemas.openxmlformats.org/drawingml/2006/picture">
+                  <pic:nvPicPr>
+                    <pic:cNvPr id="1" name=""/>
+                    <pic:cNvPicPr/>
+                  </pic:nvPicPr>
+                  <pic:blipFill>
+                    <a:blip r:embed="rId22"/>
+                    <a:stretch>
+                      <a:fillRect/>
+                    </a:stretch>
+                  </pic:blipFill>
+                  <pic:spPr>
+                    <a:xfrm>
+                      <a:off x="0" y="0"/>
+                      <a:ext cx="4488569" cy="6622354"/>
+                    </a:xfrm>
+                    <a:prstGeom prst="rect">
+                      <a:avLst/>
+                    </a:prstGeom>
+                  </pic:spPr>
+                </pic:pic>
+              </a:graphicData>
+            </a:graphic>
+          </wp:inline>
+        </w:drawing>
+      </w:r>
+    </w:p>
+    <w:p>
+      <w:pPr>
+        <w:pStyle w:val="af3"/>
+        <w:tabs>
+          <w:tab w:val="left" w:pos="8931"/>
+        </w:tabs>
+        <w:spacing w:before="100" w:beforeAutospacing="1" w:after="100" w:afterAutospacing="1"/>
+        <w:ind w:firstLine="709"/>
+        <w:jc w:val="center"/>
+      </w:pPr>
+      <w:r>
+        <w:t>Рисунок 12 – Тестирование с числами</w:t>
+      </w:r>
+      <w:r>
+        <w:t xml:space="preserve"> от клавиатуры</w:t>
+      </w:r>
+    </w:p>
+    <w:p>
+      <w:pPr>
+        <w:pStyle w:val="af3"/>
+        <w:tabs>
+          <w:tab w:val="left" w:pos="8931"/>
+        </w:tabs>
+        <w:spacing w:before="100" w:beforeAutospacing="1" w:after="100" w:afterAutospacing="1"/>
+        <w:ind w:firstLine="709"/>
+        <w:jc w:val="center"/>
+      </w:pPr>
+      <w:r>
+        <w:br w:type="page"/>
+      </w:r>
+    </w:p>
+    <w:p>
+      <w:pPr>
+        <w:pStyle w:val="1"/>
+        <w:tabs>
+          <w:tab w:val="left" w:pos="1134"/>
+        </w:tabs>
         <w:spacing w:before="100" w:beforeAutospacing="1" w:after="100" w:afterAutospacing="1" w:line="360" w:lineRule="auto"/>
         <w:ind w:left="0" w:right="0" w:firstLine="709"/>
       </w:pPr>
-      <w:bookmarkStart w:id="16" w:name="bookmark=id.2xcytpi"/>
-      <w:bookmarkStart w:id="17" w:name="_heading=h.1ci93xb"/>
-      <w:bookmarkStart w:id="18" w:name="_Toc121656451"/>
-      <w:bookmarkEnd w:id="16"/>
-      <w:bookmarkEnd w:id="17"/>
+      <w:bookmarkStart w:id="18" w:name="_Toc122272222"/>
       <w:r>
         <w:lastRenderedPageBreak/>
-        <w:t>6</w:t>
+        <w:t>3</w:t>
+      </w:r>
+      <w:r>
+        <w:t xml:space="preserve"> ВЫВОДЫ</w:t>
+      </w:r>
+      <w:bookmarkEnd w:id="18"/>
+    </w:p>
+    <w:p>
+      <w:pPr>
+        <w:pStyle w:val="af3"/>
+        <w:spacing w:before="100" w:beforeAutospacing="1" w:after="100" w:afterAutospacing="1" w:line="360" w:lineRule="auto"/>
+        <w:ind w:firstLine="709"/>
+        <w:jc w:val="both"/>
+      </w:pPr>
+      <w:r>
+        <w:t>Разработана блок-схема алгоритма и написана программа обработки данных в соответ</w:t>
+      </w:r>
+      <w:r>
+        <w:t>ствии с выбранным и согласованным с преподавателем вариантом. При этом требуется проконтролированы типы и диап</w:t>
+      </w:r>
+      <w:r>
+        <w:t>а</w:t>
+      </w:r>
+      <w:r>
+        <w:t>зоны вводимых данных, а так</w:t>
+      </w:r>
+      <w:r>
+        <w:t>же предусмотрена обработка других исключительных ситуаций (если они есть), например, ситуацию выхода за границу диа</w:t>
+      </w:r>
+      <w:r>
+        <w:t>пазона. Блок-схема изображена по ГОСТу. При обнаружении ошибки ввода или ошибки вычислений программа уведомляет пользователя о причине ошибки. Если ошибка произошла на этапе ввода данных, то программа просит пользователя повторить ввод.</w:t>
+      </w:r>
+    </w:p>
+    <w:p>
+      <w:pPr>
+        <w:spacing w:before="100" w:beforeAutospacing="1" w:after="100" w:afterAutospacing="1" w:line="360" w:lineRule="auto"/>
+        <w:ind w:firstLine="709"/>
+        <w:rPr>
+          <w:sz w:val="28"/>
+          <w:szCs w:val="28"/>
+        </w:rPr>
+      </w:pPr>
+      <w:r>
+        <w:rPr>
+          <w:sz w:val="28"/>
+          <w:szCs w:val="28"/>
+        </w:rPr>
+        <w:br w:type="page"/>
+      </w:r>
+    </w:p>
+    <w:p>
+      <w:pPr>
+        <w:pStyle w:val="1"/>
+        <w:tabs>
+          <w:tab w:val="left" w:pos="1134"/>
+        </w:tabs>
+        <w:spacing w:before="100" w:beforeAutospacing="1" w:after="100" w:afterAutospacing="1" w:line="360" w:lineRule="auto"/>
+        <w:ind w:left="0" w:right="0" w:firstLine="709"/>
+      </w:pPr>
+      <w:bookmarkStart w:id="19" w:name="bookmark=id.2xcytpi"/>
+      <w:bookmarkStart w:id="20" w:name="_heading=h.1ci93xb"/>
+      <w:bookmarkStart w:id="21" w:name="_Toc122272223"/>
+      <w:bookmarkEnd w:id="19"/>
+      <w:bookmarkEnd w:id="20"/>
+      <w:r>
+        <w:lastRenderedPageBreak/>
+        <w:t>4</w:t>
       </w:r>
       <w:r>
         <w:t xml:space="preserve"> ИНФОРМАЦИОННЫЙ ИСТОЧНИК</w:t>
       </w:r>
-      <w:bookmarkEnd w:id="18"/>
+      <w:bookmarkEnd w:id="21"/>
     </w:p>
     <w:p>
       <w:pPr>
@@ -2030,7 +3277,7 @@
       </w:pPr>
     </w:p>
     <w:sectPr>
-      <w:footerReference w:type="default" r:id="rId11"/>
+      <w:footerReference w:type="default" r:id="rId23"/>
       <w:pgSz w:w="11910" w:h="16840"/>
       <w:pgMar w:top="1080" w:right="995" w:bottom="780" w:left="1560" w:header="0" w:footer="592" w:gutter="0"/>
       <w:cols w:space="720"/>
@@ -2069,10 +3316,11 @@
         <w:docPartUnique/>
       </w:docPartObj>
     </w:sdtPr>
+    <w:sdtEndPr/>
     <w:sdtContent>
       <w:p>
         <w:pPr>
-          <w:pStyle w:val="afa"/>
+          <w:pStyle w:val="afb"/>
           <w:jc w:val="center"/>
         </w:pPr>
         <w:r>
@@ -2334,6 +3582,95 @@
     </w:lvl>
   </w:abstractNum>
   <w:abstractNum w:abstractNumId="2" w15:restartNumberingAfterBreak="0">
+    <w:nsid w:val="14BE7524"/>
+    <w:multiLevelType w:val="hybridMultilevel"/>
+    <w:tmpl w:val="C40233B4"/>
+    <w:lvl w:ilvl="0" w:tplc="62B04E1A">
+      <w:start w:val="2"/>
+      <w:numFmt w:val="decimal"/>
+      <w:lvlText w:val="%1."/>
+      <w:lvlJc w:val="left"/>
+      <w:pPr>
+        <w:ind w:left="780" w:hanging="360"/>
+      </w:pPr>
+      <w:rPr>
+        <w:rFonts w:hint="default"/>
+      </w:rPr>
+    </w:lvl>
+    <w:lvl w:ilvl="1" w:tplc="04190019" w:tentative="1">
+      <w:start w:val="1"/>
+      <w:numFmt w:val="lowerLetter"/>
+      <w:lvlText w:val="%2."/>
+      <w:lvlJc w:val="left"/>
+      <w:pPr>
+        <w:ind w:left="1500" w:hanging="360"/>
+      </w:pPr>
+    </w:lvl>
+    <w:lvl w:ilvl="2" w:tplc="0419001B" w:tentative="1">
+      <w:start w:val="1"/>
+      <w:numFmt w:val="lowerRoman"/>
+      <w:lvlText w:val="%3."/>
+      <w:lvlJc w:val="right"/>
+      <w:pPr>
+        <w:ind w:left="2220" w:hanging="180"/>
+      </w:pPr>
+    </w:lvl>
+    <w:lvl w:ilvl="3" w:tplc="0419000F" w:tentative="1">
+      <w:start w:val="1"/>
+      <w:numFmt w:val="decimal"/>
+      <w:lvlText w:val="%4."/>
+      <w:lvlJc w:val="left"/>
+      <w:pPr>
+        <w:ind w:left="2940" w:hanging="360"/>
+      </w:pPr>
+    </w:lvl>
+    <w:lvl w:ilvl="4" w:tplc="04190019" w:tentative="1">
+      <w:start w:val="1"/>
+      <w:numFmt w:val="lowerLetter"/>
+      <w:lvlText w:val="%5."/>
+      <w:lvlJc w:val="left"/>
+      <w:pPr>
+        <w:ind w:left="3660" w:hanging="360"/>
+      </w:pPr>
+    </w:lvl>
+    <w:lvl w:ilvl="5" w:tplc="0419001B" w:tentative="1">
+      <w:start w:val="1"/>
+      <w:numFmt w:val="lowerRoman"/>
+      <w:lvlText w:val="%6."/>
+      <w:lvlJc w:val="right"/>
+      <w:pPr>
+        <w:ind w:left="4380" w:hanging="180"/>
+      </w:pPr>
+    </w:lvl>
+    <w:lvl w:ilvl="6" w:tplc="0419000F" w:tentative="1">
+      <w:start w:val="1"/>
+      <w:numFmt w:val="decimal"/>
+      <w:lvlText w:val="%7."/>
+      <w:lvlJc w:val="left"/>
+      <w:pPr>
+        <w:ind w:left="5100" w:hanging="360"/>
+      </w:pPr>
+    </w:lvl>
+    <w:lvl w:ilvl="7" w:tplc="04190019" w:tentative="1">
+      <w:start w:val="1"/>
+      <w:numFmt w:val="lowerLetter"/>
+      <w:lvlText w:val="%8."/>
+      <w:lvlJc w:val="left"/>
+      <w:pPr>
+        <w:ind w:left="5820" w:hanging="360"/>
+      </w:pPr>
+    </w:lvl>
+    <w:lvl w:ilvl="8" w:tplc="0419001B" w:tentative="1">
+      <w:start w:val="1"/>
+      <w:numFmt w:val="lowerRoman"/>
+      <w:lvlText w:val="%9."/>
+      <w:lvlJc w:val="right"/>
+      <w:pPr>
+        <w:ind w:left="6540" w:hanging="180"/>
+      </w:pPr>
+    </w:lvl>
+  </w:abstractNum>
+  <w:abstractNum w:abstractNumId="3" w15:restartNumberingAfterBreak="0">
     <w:nsid w:val="195A453D"/>
     <w:multiLevelType w:val="hybridMultilevel"/>
     <w:tmpl w:val="F34AF47C"/>
@@ -2446,7 +3783,7 @@
       </w:rPr>
     </w:lvl>
   </w:abstractNum>
-  <w:abstractNum w:abstractNumId="3" w15:restartNumberingAfterBreak="0">
+  <w:abstractNum w:abstractNumId="4" w15:restartNumberingAfterBreak="0">
     <w:nsid w:val="2F6E40A2"/>
     <w:multiLevelType w:val="multilevel"/>
     <w:tmpl w:val="A9E8CEC6"/>
@@ -2538,7 +3875,7 @@
       </w:pPr>
     </w:lvl>
   </w:abstractNum>
-  <w:abstractNum w:abstractNumId="4" w15:restartNumberingAfterBreak="0">
+  <w:abstractNum w:abstractNumId="5" w15:restartNumberingAfterBreak="0">
     <w:nsid w:val="35C168EE"/>
     <w:multiLevelType w:val="multilevel"/>
     <w:tmpl w:val="5BB6EBCA"/>
@@ -2659,7 +3996,7 @@
       </w:rPr>
     </w:lvl>
   </w:abstractNum>
-  <w:abstractNum w:abstractNumId="5" w15:restartNumberingAfterBreak="0">
+  <w:abstractNum w:abstractNumId="6" w15:restartNumberingAfterBreak="0">
     <w:nsid w:val="48885998"/>
     <w:multiLevelType w:val="multilevel"/>
     <w:tmpl w:val="CA3A92E4"/>
@@ -2755,7 +4092,7 @@
       </w:pPr>
     </w:lvl>
   </w:abstractNum>
-  <w:abstractNum w:abstractNumId="6" w15:restartNumberingAfterBreak="0">
+  <w:abstractNum w:abstractNumId="7" w15:restartNumberingAfterBreak="0">
     <w:nsid w:val="51E86B7D"/>
     <w:multiLevelType w:val="multilevel"/>
     <w:tmpl w:val="B7189F04"/>
@@ -2847,7 +4184,7 @@
       </w:pPr>
     </w:lvl>
   </w:abstractNum>
-  <w:abstractNum w:abstractNumId="7" w15:restartNumberingAfterBreak="0">
+  <w:abstractNum w:abstractNumId="8" w15:restartNumberingAfterBreak="0">
     <w:nsid w:val="587122B4"/>
     <w:multiLevelType w:val="multilevel"/>
     <w:tmpl w:val="FF088752"/>
@@ -2973,7 +4310,7 @@
       </w:rPr>
     </w:lvl>
   </w:abstractNum>
-  <w:abstractNum w:abstractNumId="8" w15:restartNumberingAfterBreak="0">
+  <w:abstractNum w:abstractNumId="9" w15:restartNumberingAfterBreak="0">
     <w:nsid w:val="5C0C0502"/>
     <w:multiLevelType w:val="multilevel"/>
     <w:tmpl w:val="81E0EA24"/>
@@ -3065,7 +4402,7 @@
       </w:pPr>
     </w:lvl>
   </w:abstractNum>
-  <w:abstractNum w:abstractNumId="9" w15:restartNumberingAfterBreak="0">
+  <w:abstractNum w:abstractNumId="10" w15:restartNumberingAfterBreak="0">
     <w:nsid w:val="65AB213B"/>
     <w:multiLevelType w:val="multilevel"/>
     <w:tmpl w:val="0B74D40E"/>
@@ -3157,7 +4494,7 @@
       </w:pPr>
     </w:lvl>
   </w:abstractNum>
-  <w:abstractNum w:abstractNumId="10" w15:restartNumberingAfterBreak="0">
+  <w:abstractNum w:abstractNumId="11" w15:restartNumberingAfterBreak="0">
     <w:nsid w:val="6AB143BB"/>
     <w:multiLevelType w:val="multilevel"/>
     <w:tmpl w:val="2EE68408"/>
@@ -3270,7 +4607,7 @@
       </w:rPr>
     </w:lvl>
   </w:abstractNum>
-  <w:abstractNum w:abstractNumId="11" w15:restartNumberingAfterBreak="0">
+  <w:abstractNum w:abstractNumId="12" w15:restartNumberingAfterBreak="0">
     <w:nsid w:val="79E63FC3"/>
     <w:multiLevelType w:val="hybridMultilevel"/>
     <w:tmpl w:val="DEBC4E7A"/>
@@ -3384,13 +4721,13 @@
     </w:lvl>
   </w:abstractNum>
   <w:num w:numId="1" w16cid:durableId="1232931667">
-    <w:abstractNumId w:val="9"/>
+    <w:abstractNumId w:val="10"/>
   </w:num>
   <w:num w:numId="2" w16cid:durableId="1173953793">
-    <w:abstractNumId w:val="5"/>
+    <w:abstractNumId w:val="6"/>
   </w:num>
   <w:num w:numId="3" w16cid:durableId="2092577267">
-    <w:abstractNumId w:val="2"/>
+    <w:abstractNumId w:val="3"/>
   </w:num>
   <w:num w:numId="4" w16cid:durableId="1690906462">
     <w:abstractNumId w:val="1"/>
@@ -3399,28 +4736,31 @@
     </w:lvlOverride>
   </w:num>
   <w:num w:numId="5" w16cid:durableId="2019886789">
-    <w:abstractNumId w:val="7"/>
+    <w:abstractNumId w:val="8"/>
   </w:num>
   <w:num w:numId="6" w16cid:durableId="771433898">
-    <w:abstractNumId w:val="3"/>
+    <w:abstractNumId w:val="4"/>
   </w:num>
   <w:num w:numId="7" w16cid:durableId="1440685923">
     <w:abstractNumId w:val="0"/>
   </w:num>
   <w:num w:numId="8" w16cid:durableId="1595556831">
-    <w:abstractNumId w:val="6"/>
+    <w:abstractNumId w:val="7"/>
   </w:num>
   <w:num w:numId="9" w16cid:durableId="1166359721">
-    <w:abstractNumId w:val="8"/>
+    <w:abstractNumId w:val="9"/>
   </w:num>
   <w:num w:numId="10" w16cid:durableId="338387103">
-    <w:abstractNumId w:val="4"/>
+    <w:abstractNumId w:val="5"/>
   </w:num>
   <w:num w:numId="11" w16cid:durableId="1850637733">
+    <w:abstractNumId w:val="12"/>
+  </w:num>
+  <w:num w:numId="12" w16cid:durableId="1177422698">
     <w:abstractNumId w:val="11"/>
   </w:num>
-  <w:num w:numId="12" w16cid:durableId="1177422698">
-    <w:abstractNumId w:val="10"/>
+  <w:num w:numId="13" w16cid:durableId="642809495">
+    <w:abstractNumId w:val="2"/>
   </w:num>
 </w:numbering>
 </file>
@@ -3995,7 +5335,6 @@
   <w:style w:type="character" w:default="1" w:styleId="a0">
     <w:name w:val="Default Paragraph Font"/>
     <w:uiPriority w:val="1"/>
-    <w:semiHidden/>
     <w:unhideWhenUsed/>
   </w:style>
   <w:style w:type="table" w:default="1" w:styleId="a1">
@@ -15110,6 +16449,7 @@
   <w:style w:type="paragraph" w:styleId="af3">
     <w:name w:val="Body Text"/>
     <w:basedOn w:val="a"/>
+    <w:link w:val="af4"/>
     <w:uiPriority w:val="1"/>
     <w:qFormat/>
     <w:rPr>
@@ -15117,7 +16457,7 @@
       <w:szCs w:val="28"/>
     </w:rPr>
   </w:style>
-  <w:style w:type="paragraph" w:styleId="af4">
+  <w:style w:type="paragraph" w:styleId="af5">
     <w:name w:val="List Paragraph"/>
     <w:basedOn w:val="a"/>
     <w:uiPriority w:val="34"/>
@@ -15179,7 +16519,7 @@
       <w:tblStyleColBandSize w:val="1"/>
     </w:tblPr>
   </w:style>
-  <w:style w:type="paragraph" w:styleId="af5">
+  <w:style w:type="paragraph" w:styleId="af6">
     <w:name w:val="TOC Heading"/>
     <w:basedOn w:val="1"/>
     <w:next w:val="a"/>
@@ -15202,7 +16542,7 @@
       <w:szCs w:val="32"/>
     </w:rPr>
   </w:style>
-  <w:style w:type="character" w:styleId="af6">
+  <w:style w:type="character" w:styleId="af7">
     <w:name w:val="Hyperlink"/>
     <w:basedOn w:val="a0"/>
     <w:uiPriority w:val="99"/>
@@ -15212,7 +16552,7 @@
       <w:u w:val="single"/>
     </w:rPr>
   </w:style>
-  <w:style w:type="character" w:styleId="af7">
+  <w:style w:type="character" w:styleId="af8">
     <w:name w:val="Subtle Reference"/>
     <w:basedOn w:val="a0"/>
     <w:uiPriority w:val="31"/>
@@ -15222,10 +16562,10 @@
       <w:color w:val="5A5A5A" w:themeColor="text1" w:themeTint="A5"/>
     </w:rPr>
   </w:style>
-  <w:style w:type="paragraph" w:styleId="af8">
+  <w:style w:type="paragraph" w:styleId="af9">
     <w:name w:val="header"/>
     <w:basedOn w:val="a"/>
-    <w:link w:val="af9"/>
+    <w:link w:val="afa"/>
     <w:uiPriority w:val="99"/>
     <w:unhideWhenUsed/>
     <w:pPr>
@@ -15235,16 +16575,16 @@
       </w:tabs>
     </w:pPr>
   </w:style>
-  <w:style w:type="character" w:customStyle="1" w:styleId="af9">
+  <w:style w:type="character" w:customStyle="1" w:styleId="afa">
     <w:name w:val="Верхний колонтитул Знак"/>
     <w:basedOn w:val="a0"/>
-    <w:link w:val="af8"/>
+    <w:link w:val="af9"/>
     <w:uiPriority w:val="99"/>
   </w:style>
-  <w:style w:type="paragraph" w:styleId="afa">
+  <w:style w:type="paragraph" w:styleId="afb">
     <w:name w:val="footer"/>
     <w:basedOn w:val="a"/>
-    <w:link w:val="afb"/>
+    <w:link w:val="afc"/>
     <w:uiPriority w:val="99"/>
     <w:unhideWhenUsed/>
     <w:pPr>
@@ -15254,19 +16594,30 @@
       </w:tabs>
     </w:pPr>
   </w:style>
-  <w:style w:type="character" w:customStyle="1" w:styleId="afb">
+  <w:style w:type="character" w:customStyle="1" w:styleId="afc">
     <w:name w:val="Нижний колонтитул Знак"/>
     <w:basedOn w:val="a0"/>
-    <w:link w:val="afa"/>
+    <w:link w:val="afb"/>
     <w:uiPriority w:val="99"/>
   </w:style>
-  <w:style w:type="character" w:styleId="afc">
+  <w:style w:type="character" w:styleId="afd">
     <w:name w:val="Placeholder Text"/>
     <w:basedOn w:val="a0"/>
     <w:uiPriority w:val="99"/>
     <w:semiHidden/>
     <w:rPr>
       <w:color w:val="808080"/>
+    </w:rPr>
+  </w:style>
+  <w:style w:type="character" w:customStyle="1" w:styleId="af4">
+    <w:name w:val="Основной текст Знак"/>
+    <w:basedOn w:val="a0"/>
+    <w:link w:val="af3"/>
+    <w:uiPriority w:val="1"/>
+    <w:rsid w:val="00092F6C"/>
+    <w:rPr>
+      <w:sz w:val="28"/>
+      <w:szCs w:val="28"/>
     </w:rPr>
   </w:style>
 </w:styles>

</xml_diff>

<commit_message>
fixed 12 laba (1)
</commit_message>
<xml_diff>
--- a/1 курс/1 семестр/Информатика/Практические работы/12/Практическая 12.docx
+++ b/1 курс/1 семестр/Информатика/Практические работы/12/Практическая 12.docx
@@ -952,7 +952,6 @@
           <w:docPartUnique/>
         </w:docPartObj>
       </w:sdtPr>
-      <w:sdtEndPr/>
       <w:sdtContent>
         <w:p>
           <w:pPr>
@@ -1813,7 +1812,7 @@
         <w:t xml:space="preserve"> 1–</w:t>
       </w:r>
       <w:r>
-        <w:t>8</w:t>
+        <w:t>9</w:t>
       </w:r>
       <w:r>
         <w:t>.</w:t>
@@ -1843,10 +1842,10 @@
         </w:rPr>
         <w:lastRenderedPageBreak/>
         <w:drawing>
-          <wp:inline distT="0" distB="0" distL="0" distR="0" wp14:anchorId="5C70BD36" wp14:editId="15DC9500">
-            <wp:extent cx="3230880" cy="7642860"/>
-            <wp:effectExtent l="0" t="0" r="7620" b="0"/>
-            <wp:docPr id="18" name="Рисунок 18"/>
+          <wp:inline distT="0" distB="0" distL="0" distR="0" wp14:anchorId="7E545EDE" wp14:editId="4B883B9E">
+            <wp:extent cx="3223260" cy="8404860"/>
+            <wp:effectExtent l="0" t="0" r="0" b="0"/>
+            <wp:docPr id="26" name="Рисунок 26"/>
             <wp:cNvGraphicFramePr>
               <a:graphicFrameLocks xmlns:a="http://schemas.openxmlformats.org/drawingml/2006/main" noChangeAspect="1"/>
             </wp:cNvGraphicFramePr>
@@ -1854,7 +1853,7 @@
               <a:graphicData uri="http://schemas.openxmlformats.org/drawingml/2006/picture">
                 <pic:pic xmlns:pic="http://schemas.openxmlformats.org/drawingml/2006/picture">
                   <pic:nvPicPr>
-                    <pic:cNvPr id="0" name="Picture 1"/>
+                    <pic:cNvPr id="0" name="Picture 21"/>
                     <pic:cNvPicPr>
                       <a:picLocks noChangeAspect="1" noChangeArrowheads="1"/>
                     </pic:cNvPicPr>
@@ -1875,7 +1874,7 @@
                   <pic:spPr bwMode="auto">
                     <a:xfrm>
                       <a:off x="0" y="0"/>
-                      <a:ext cx="3230880" cy="7642860"/>
+                      <a:ext cx="3223260" cy="8404860"/>
                     </a:xfrm>
                     <a:prstGeom prst="rect">
                       <a:avLst/>
@@ -1935,10 +1934,10 @@
         </w:rPr>
         <w:lastRenderedPageBreak/>
         <w:drawing>
-          <wp:inline distT="0" distB="0" distL="0" distR="0" wp14:anchorId="78355B66" wp14:editId="1B9EBD12">
-            <wp:extent cx="5724525" cy="7581900"/>
-            <wp:effectExtent l="0" t="0" r="9525" b="0"/>
-            <wp:docPr id="5" name="Рисунок 5"/>
+          <wp:inline distT="0" distB="0" distL="0" distR="0" wp14:anchorId="60F5C360" wp14:editId="6FF0E56D">
+            <wp:extent cx="5722620" cy="8389620"/>
+            <wp:effectExtent l="0" t="0" r="0" b="0"/>
+            <wp:docPr id="30" name="Рисунок 30"/>
             <wp:cNvGraphicFramePr>
               <a:graphicFrameLocks xmlns:a="http://schemas.openxmlformats.org/drawingml/2006/main" noChangeAspect="1"/>
             </wp:cNvGraphicFramePr>
@@ -1946,7 +1945,7 @@
               <a:graphicData uri="http://schemas.openxmlformats.org/drawingml/2006/picture">
                 <pic:pic xmlns:pic="http://schemas.openxmlformats.org/drawingml/2006/picture">
                   <pic:nvPicPr>
-                    <pic:cNvPr id="0" name="Picture 3"/>
+                    <pic:cNvPr id="0" name="Picture 29"/>
                     <pic:cNvPicPr>
                       <a:picLocks noChangeAspect="1" noChangeArrowheads="1"/>
                     </pic:cNvPicPr>
@@ -1967,7 +1966,7 @@
                   <pic:spPr bwMode="auto">
                     <a:xfrm>
                       <a:off x="0" y="0"/>
-                      <a:ext cx="5724525" cy="7581900"/>
+                      <a:ext cx="5722620" cy="8389620"/>
                     </a:xfrm>
                     <a:prstGeom prst="rect">
                       <a:avLst/>
@@ -2022,10 +2021,10 @@
         </w:rPr>
         <w:lastRenderedPageBreak/>
         <w:drawing>
-          <wp:inline distT="0" distB="0" distL="0" distR="0" wp14:anchorId="35710CEE" wp14:editId="31E688FD">
-            <wp:extent cx="5940425" cy="6490970"/>
-            <wp:effectExtent l="0" t="0" r="3175" b="5080"/>
-            <wp:docPr id="6" name="Рисунок 6"/>
+          <wp:inline distT="0" distB="0" distL="0" distR="0" wp14:anchorId="58A4C6C7" wp14:editId="0FF75150">
+            <wp:extent cx="5940425" cy="6075045"/>
+            <wp:effectExtent l="0" t="0" r="3175" b="1905"/>
+            <wp:docPr id="28" name="Рисунок 28"/>
             <wp:cNvGraphicFramePr>
               <a:graphicFrameLocks xmlns:a="http://schemas.openxmlformats.org/drawingml/2006/main" noChangeAspect="1"/>
             </wp:cNvGraphicFramePr>
@@ -2033,13 +2032,13 @@
               <a:graphicData uri="http://schemas.openxmlformats.org/drawingml/2006/picture">
                 <pic:pic xmlns:pic="http://schemas.openxmlformats.org/drawingml/2006/picture">
                   <pic:nvPicPr>
-                    <pic:cNvPr id="0" name="Picture 5"/>
+                    <pic:cNvPr id="0" name="Picture 25"/>
                     <pic:cNvPicPr>
                       <a:picLocks noChangeAspect="1" noChangeArrowheads="1"/>
                     </pic:cNvPicPr>
                   </pic:nvPicPr>
                   <pic:blipFill>
-                    <a:blip r:embed="rId13" cstate="print">
+                    <a:blip r:embed="rId13">
                       <a:extLst>
                         <a:ext uri="{28A0092B-C50C-407E-A947-70E740481C1C}">
                           <a14:useLocalDpi xmlns:a14="http://schemas.microsoft.com/office/drawing/2010/main" val="0"/>
@@ -2054,7 +2053,7 @@
                   <pic:spPr bwMode="auto">
                     <a:xfrm>
                       <a:off x="0" y="0"/>
-                      <a:ext cx="5940425" cy="6490970"/>
+                      <a:ext cx="5940425" cy="6075045"/>
                     </a:xfrm>
                     <a:prstGeom prst="rect">
                       <a:avLst/>
@@ -2119,10 +2118,10 @@
         </w:rPr>
         <w:lastRenderedPageBreak/>
         <w:drawing>
-          <wp:inline distT="0" distB="0" distL="0" distR="0" wp14:anchorId="14DD7506" wp14:editId="7D6891CB">
-            <wp:extent cx="4162425" cy="6400800"/>
-            <wp:effectExtent l="0" t="0" r="9525" b="0"/>
-            <wp:docPr id="7" name="Рисунок 7"/>
+          <wp:inline distT="0" distB="0" distL="0" distR="0" wp14:anchorId="272CCE77" wp14:editId="10DF23B1">
+            <wp:extent cx="5940425" cy="5834380"/>
+            <wp:effectExtent l="0" t="0" r="3175" b="0"/>
+            <wp:docPr id="29" name="Рисунок 29"/>
             <wp:cNvGraphicFramePr>
               <a:graphicFrameLocks xmlns:a="http://schemas.openxmlformats.org/drawingml/2006/main" noChangeAspect="1"/>
             </wp:cNvGraphicFramePr>
@@ -2130,7 +2129,7 @@
               <a:graphicData uri="http://schemas.openxmlformats.org/drawingml/2006/picture">
                 <pic:pic xmlns:pic="http://schemas.openxmlformats.org/drawingml/2006/picture">
                   <pic:nvPicPr>
-                    <pic:cNvPr id="0" name="Picture 7"/>
+                    <pic:cNvPr id="0" name="Picture 27"/>
                     <pic:cNvPicPr>
                       <a:picLocks noChangeAspect="1" noChangeArrowheads="1"/>
                     </pic:cNvPicPr>
@@ -2151,7 +2150,7 @@
                   <pic:spPr bwMode="auto">
                     <a:xfrm>
                       <a:off x="0" y="0"/>
-                      <a:ext cx="4162425" cy="6400800"/>
+                      <a:ext cx="5940425" cy="5834380"/>
                     </a:xfrm>
                     <a:prstGeom prst="rect">
                       <a:avLst/>
@@ -2216,10 +2215,10 @@
         </w:rPr>
         <w:lastRenderedPageBreak/>
         <w:drawing>
-          <wp:inline distT="0" distB="0" distL="0" distR="0" wp14:anchorId="538102E6" wp14:editId="7D402421">
-            <wp:extent cx="4933950" cy="6972300"/>
-            <wp:effectExtent l="0" t="0" r="0" b="0"/>
-            <wp:docPr id="8" name="Рисунок 8"/>
+          <wp:inline distT="0" distB="0" distL="0" distR="0" wp14:anchorId="13242F94" wp14:editId="76CE86C0">
+            <wp:extent cx="4152900" cy="7537450"/>
+            <wp:effectExtent l="0" t="0" r="0" b="6350"/>
+            <wp:docPr id="16" name="Рисунок 16"/>
             <wp:cNvGraphicFramePr>
               <a:graphicFrameLocks xmlns:a="http://schemas.openxmlformats.org/drawingml/2006/main" noChangeAspect="1"/>
             </wp:cNvGraphicFramePr>
@@ -2248,7 +2247,7 @@
                   <pic:spPr bwMode="auto">
                     <a:xfrm>
                       <a:off x="0" y="0"/>
-                      <a:ext cx="4933950" cy="6972300"/>
+                      <a:ext cx="4152900" cy="7537450"/>
                     </a:xfrm>
                     <a:prstGeom prst="rect">
                       <a:avLst/>
@@ -2282,22 +2281,13 @@
         <w:t xml:space="preserve"> – Блок-схема </w:t>
       </w:r>
       <w:r>
-        <w:t xml:space="preserve">процедуры </w:t>
-      </w:r>
-      <w:r>
-        <w:rPr>
-          <w:lang w:val="en-US"/>
-        </w:rPr>
-        <w:t>bubble</w:t>
-      </w:r>
-      <w:r>
-        <w:t>_</w:t>
-      </w:r>
-      <w:r>
-        <w:rPr>
-          <w:lang w:val="en-US"/>
-        </w:rPr>
-        <w:t>sort</w:t>
+        <w:t>процедуры</w:t>
+      </w:r>
+      <w:r>
+        <w:t xml:space="preserve">, </w:t>
+      </w:r>
+      <w:r>
+        <w:t>часть 5</w:t>
       </w:r>
     </w:p>
     <w:p>
@@ -2320,6 +2310,7 @@
         <w:rPr>
           <w:sz w:val="28"/>
           <w:szCs w:val="28"/>
+          <w:lang w:val="en-US"/>
         </w:rPr>
       </w:pPr>
       <w:r>
@@ -2328,10 +2319,10 @@
         </w:rPr>
         <w:lastRenderedPageBreak/>
         <w:drawing>
-          <wp:inline distT="0" distB="0" distL="0" distR="0" wp14:anchorId="38B207C8" wp14:editId="0562BBED">
-            <wp:extent cx="3200400" cy="8029575"/>
-            <wp:effectExtent l="0" t="0" r="0" b="9525"/>
-            <wp:docPr id="9" name="Рисунок 9"/>
+          <wp:inline distT="0" distB="0" distL="0" distR="0" wp14:anchorId="34DE285C" wp14:editId="4075E632">
+            <wp:extent cx="4937760" cy="8115300"/>
+            <wp:effectExtent l="0" t="0" r="0" b="0"/>
+            <wp:docPr id="25" name="Рисунок 25"/>
             <wp:cNvGraphicFramePr>
               <a:graphicFrameLocks xmlns:a="http://schemas.openxmlformats.org/drawingml/2006/main" noChangeAspect="1"/>
             </wp:cNvGraphicFramePr>
@@ -2339,7 +2330,7 @@
               <a:graphicData uri="http://schemas.openxmlformats.org/drawingml/2006/picture">
                 <pic:pic xmlns:pic="http://schemas.openxmlformats.org/drawingml/2006/picture">
                   <pic:nvPicPr>
-                    <pic:cNvPr id="0" name="Picture 11"/>
+                    <pic:cNvPr id="0" name="Picture 19"/>
                     <pic:cNvPicPr>
                       <a:picLocks noChangeAspect="1" noChangeArrowheads="1"/>
                     </pic:cNvPicPr>
@@ -2360,7 +2351,7 @@
                   <pic:spPr bwMode="auto">
                     <a:xfrm>
                       <a:off x="0" y="0"/>
-                      <a:ext cx="3200400" cy="8029575"/>
+                      <a:ext cx="4937760" cy="8115300"/>
                     </a:xfrm>
                     <a:prstGeom prst="rect">
                       <a:avLst/>
@@ -2391,10 +2382,28 @@
         <w:t>6</w:t>
       </w:r>
       <w:r>
-        <w:t xml:space="preserve"> – Блок-схема программы, часть </w:t>
-      </w:r>
-      <w:r>
-        <w:t>6</w:t>
+        <w:t xml:space="preserve"> –</w:t>
+      </w:r>
+      <w:r>
+        <w:t xml:space="preserve"> </w:t>
+      </w:r>
+      <w:r>
+        <w:t xml:space="preserve">Блок-схема процедуры </w:t>
+      </w:r>
+      <w:r>
+        <w:rPr>
+          <w:lang w:val="en-US"/>
+        </w:rPr>
+        <w:t>bubble</w:t>
+      </w:r>
+      <w:r>
+        <w:t>_</w:t>
+      </w:r>
+      <w:r>
+        <w:rPr>
+          <w:lang w:val="en-US"/>
+        </w:rPr>
+        <w:t>sort</w:t>
       </w:r>
     </w:p>
     <w:p>
@@ -2425,10 +2434,10 @@
         </w:rPr>
         <w:lastRenderedPageBreak/>
         <w:drawing>
-          <wp:inline distT="0" distB="0" distL="0" distR="0" wp14:anchorId="4F1AB7EE" wp14:editId="1560F8EA">
-            <wp:extent cx="4343400" cy="7629525"/>
-            <wp:effectExtent l="0" t="0" r="0" b="9525"/>
-            <wp:docPr id="10" name="Рисунок 10"/>
+          <wp:inline distT="0" distB="0" distL="0" distR="0" wp14:anchorId="7BE79C7C" wp14:editId="4201B629">
+            <wp:extent cx="3200400" cy="8870950"/>
+            <wp:effectExtent l="0" t="0" r="0" b="6350"/>
+            <wp:docPr id="19" name="Рисунок 19"/>
             <wp:cNvGraphicFramePr>
               <a:graphicFrameLocks xmlns:a="http://schemas.openxmlformats.org/drawingml/2006/main" noChangeAspect="1"/>
             </wp:cNvGraphicFramePr>
@@ -2457,7 +2466,7 @@
                   <pic:spPr bwMode="auto">
                     <a:xfrm>
                       <a:off x="0" y="0"/>
-                      <a:ext cx="4343400" cy="7629525"/>
+                      <a:ext cx="3200400" cy="8870950"/>
                     </a:xfrm>
                     <a:prstGeom prst="rect">
                       <a:avLst/>
@@ -2496,25 +2505,10 @@
     </w:p>
     <w:p>
       <w:pPr>
-        <w:rPr>
-          <w:sz w:val="28"/>
-          <w:szCs w:val="28"/>
-        </w:rPr>
-      </w:pPr>
-      <w:r>
-        <w:rPr>
-          <w:sz w:val="28"/>
-          <w:szCs w:val="28"/>
-        </w:rPr>
-        <w:br w:type="page"/>
-      </w:r>
-    </w:p>
-    <w:p>
-      <w:pPr>
-        <w:rPr>
-          <w:sz w:val="28"/>
-          <w:szCs w:val="28"/>
-        </w:rPr>
+        <w:pStyle w:val="af3"/>
+        <w:spacing w:before="100" w:beforeAutospacing="1" w:after="100" w:afterAutospacing="1" w:line="360" w:lineRule="auto"/>
+        <w:ind w:firstLine="709"/>
+        <w:jc w:val="center"/>
       </w:pPr>
       <w:r>
         <w:rPr>
@@ -2522,10 +2516,10 @@
         </w:rPr>
         <w:lastRenderedPageBreak/>
         <w:drawing>
-          <wp:inline distT="0" distB="0" distL="0" distR="0" wp14:anchorId="51AB8176" wp14:editId="3033208A">
-            <wp:extent cx="3790950" cy="6115050"/>
-            <wp:effectExtent l="0" t="0" r="0" b="0"/>
-            <wp:docPr id="11" name="Рисунок 11"/>
+          <wp:inline distT="0" distB="0" distL="0" distR="0" wp14:anchorId="7F1E753D" wp14:editId="41A56964">
+            <wp:extent cx="4343400" cy="7632700"/>
+            <wp:effectExtent l="0" t="0" r="0" b="6350"/>
+            <wp:docPr id="23" name="Рисунок 23"/>
             <wp:cNvGraphicFramePr>
               <a:graphicFrameLocks xmlns:a="http://schemas.openxmlformats.org/drawingml/2006/main" noChangeAspect="1"/>
             </wp:cNvGraphicFramePr>
@@ -2554,7 +2548,7 @@
                   <pic:spPr bwMode="auto">
                     <a:xfrm>
                       <a:off x="0" y="0"/>
-                      <a:ext cx="3790950" cy="6115050"/>
+                      <a:ext cx="4343400" cy="7632700"/>
                     </a:xfrm>
                     <a:prstGeom prst="rect">
                       <a:avLst/>
@@ -2579,16 +2573,104 @@
         <w:jc w:val="center"/>
       </w:pPr>
       <w:r>
+        <w:t>Рисунок 8 – Блок-схема программы, часть 8</w:t>
+      </w:r>
+    </w:p>
+    <w:p>
+      <w:pPr>
+        <w:rPr>
+          <w:sz w:val="28"/>
+          <w:szCs w:val="28"/>
+        </w:rPr>
+      </w:pPr>
+      <w:r>
+        <w:rPr>
+          <w:sz w:val="28"/>
+          <w:szCs w:val="28"/>
+        </w:rPr>
+        <w:br w:type="page"/>
+      </w:r>
+    </w:p>
+    <w:p>
+      <w:pPr>
+        <w:rPr>
+          <w:sz w:val="28"/>
+          <w:szCs w:val="28"/>
+        </w:rPr>
+      </w:pPr>
+      <w:r>
+        <w:rPr>
+          <w:noProof/>
+        </w:rPr>
+        <w:lastRenderedPageBreak/>
+        <w:drawing>
+          <wp:inline distT="0" distB="0" distL="0" distR="0" wp14:anchorId="446BD4A5" wp14:editId="6FA8097F">
+            <wp:extent cx="3771900" cy="6115050"/>
+            <wp:effectExtent l="0" t="0" r="0" b="0"/>
+            <wp:docPr id="24" name="Рисунок 24"/>
+            <wp:cNvGraphicFramePr>
+              <a:graphicFrameLocks xmlns:a="http://schemas.openxmlformats.org/drawingml/2006/main" noChangeAspect="1"/>
+            </wp:cNvGraphicFramePr>
+            <a:graphic xmlns:a="http://schemas.openxmlformats.org/drawingml/2006/main">
+              <a:graphicData uri="http://schemas.openxmlformats.org/drawingml/2006/picture">
+                <pic:pic xmlns:pic="http://schemas.openxmlformats.org/drawingml/2006/picture">
+                  <pic:nvPicPr>
+                    <pic:cNvPr id="0" name="Picture 17"/>
+                    <pic:cNvPicPr>
+                      <a:picLocks noChangeAspect="1" noChangeArrowheads="1"/>
+                    </pic:cNvPicPr>
+                  </pic:nvPicPr>
+                  <pic:blipFill>
+                    <a:blip r:embed="rId19">
+                      <a:extLst>
+                        <a:ext uri="{28A0092B-C50C-407E-A947-70E740481C1C}">
+                          <a14:useLocalDpi xmlns:a14="http://schemas.microsoft.com/office/drawing/2010/main" val="0"/>
+                        </a:ext>
+                      </a:extLst>
+                    </a:blip>
+                    <a:srcRect/>
+                    <a:stretch>
+                      <a:fillRect/>
+                    </a:stretch>
+                  </pic:blipFill>
+                  <pic:spPr bwMode="auto">
+                    <a:xfrm>
+                      <a:off x="0" y="0"/>
+                      <a:ext cx="3771900" cy="6115050"/>
+                    </a:xfrm>
+                    <a:prstGeom prst="rect">
+                      <a:avLst/>
+                    </a:prstGeom>
+                    <a:noFill/>
+                    <a:ln>
+                      <a:noFill/>
+                    </a:ln>
+                  </pic:spPr>
+                </pic:pic>
+              </a:graphicData>
+            </a:graphic>
+          </wp:inline>
+        </w:drawing>
+      </w:r>
+    </w:p>
+    <w:p>
+      <w:pPr>
+        <w:pStyle w:val="af3"/>
+        <w:spacing w:before="100" w:beforeAutospacing="1" w:after="100" w:afterAutospacing="1" w:line="360" w:lineRule="auto"/>
+        <w:ind w:firstLine="709"/>
+        <w:jc w:val="center"/>
+      </w:pPr>
+      <w:r>
         <w:t xml:space="preserve">Рисунок </w:t>
       </w:r>
       <w:r>
-        <w:t>8</w:t>
+        <w:t>9</w:t>
       </w:r>
       <w:r>
         <w:t xml:space="preserve"> – Блок-схема программы, часть </w:t>
       </w:r>
       <w:r>
-        <w:t>8</w:t>
+        <w:t>9</w:t>
       </w:r>
     </w:p>
     <w:p>
@@ -2687,93 +2769,19 @@
         <w:spacing w:before="100" w:beforeAutospacing="1" w:after="100" w:afterAutospacing="1"/>
         <w:ind w:firstLine="709"/>
         <w:jc w:val="both"/>
-      </w:pPr>
-      <w:r>
+        <w:rPr>
+          <w:lang w:val="en-US"/>
+        </w:rPr>
+      </w:pPr>
+      <w:r>
+        <w:rPr>
+          <w:noProof/>
+        </w:rPr>
         <w:drawing>
           <wp:inline distT="0" distB="0" distL="0" distR="0" wp14:anchorId="1585851F" wp14:editId="3E50B5E0">
             <wp:extent cx="5395428" cy="6469941"/>
             <wp:effectExtent l="0" t="0" r="0" b="7620"/>
             <wp:docPr id="22" name="Рисунок 22"/>
-            <wp:cNvGraphicFramePr>
-              <a:graphicFrameLocks xmlns:a="http://schemas.openxmlformats.org/drawingml/2006/main" noChangeAspect="1"/>
-            </wp:cNvGraphicFramePr>
-            <a:graphic xmlns:a="http://schemas.openxmlformats.org/drawingml/2006/main">
-              <a:graphicData uri="http://schemas.openxmlformats.org/drawingml/2006/picture">
-                <pic:pic xmlns:pic="http://schemas.openxmlformats.org/drawingml/2006/picture">
-                  <pic:nvPicPr>
-                    <pic:cNvPr id="1" name=""/>
-                    <pic:cNvPicPr/>
-                  </pic:nvPicPr>
-                  <pic:blipFill>
-                    <a:blip r:embed="rId19"/>
-                    <a:stretch>
-                      <a:fillRect/>
-                    </a:stretch>
-                  </pic:blipFill>
-                  <pic:spPr>
-                    <a:xfrm>
-                      <a:off x="0" y="0"/>
-                      <a:ext cx="5395428" cy="6469941"/>
-                    </a:xfrm>
-                    <a:prstGeom prst="rect">
-                      <a:avLst/>
-                    </a:prstGeom>
-                  </pic:spPr>
-                </pic:pic>
-              </a:graphicData>
-            </a:graphic>
-          </wp:inline>
-        </w:drawing>
-      </w:r>
-    </w:p>
-    <w:p>
-      <w:pPr>
-        <w:pStyle w:val="af3"/>
-        <w:spacing w:before="100" w:beforeAutospacing="1" w:after="100" w:afterAutospacing="1" w:line="360" w:lineRule="auto"/>
-        <w:ind w:firstLine="709"/>
-        <w:jc w:val="center"/>
-      </w:pPr>
-      <w:r>
-        <w:t>Рисунок 9 – Код программы, часть 1</w:t>
-      </w:r>
-    </w:p>
-    <w:p>
-      <w:pPr>
-        <w:spacing w:before="100" w:beforeAutospacing="1" w:after="100" w:afterAutospacing="1" w:line="360" w:lineRule="auto"/>
-        <w:ind w:firstLine="709"/>
-        <w:rPr>
-          <w:sz w:val="28"/>
-          <w:szCs w:val="28"/>
-        </w:rPr>
-      </w:pPr>
-      <w:r>
-        <w:rPr>
-          <w:sz w:val="28"/>
-          <w:szCs w:val="28"/>
-        </w:rPr>
-        <w:br w:type="page"/>
-      </w:r>
-    </w:p>
-    <w:p>
-      <w:pPr>
-        <w:spacing w:before="100" w:beforeAutospacing="1" w:after="100" w:afterAutospacing="1" w:line="360" w:lineRule="auto"/>
-        <w:ind w:firstLine="709"/>
-        <w:rPr>
-          <w:sz w:val="28"/>
-          <w:szCs w:val="28"/>
-        </w:rPr>
-      </w:pPr>
-      <w:r>
-        <w:rPr>
-          <w:sz w:val="28"/>
-          <w:szCs w:val="28"/>
-        </w:rPr>
-        <w:lastRenderedPageBreak/>
-        <w:drawing>
-          <wp:inline distT="0" distB="0" distL="0" distR="0" wp14:anchorId="29B700FD" wp14:editId="6CADAF84">
-            <wp:extent cx="4785775" cy="6508044"/>
-            <wp:effectExtent l="0" t="0" r="0" b="7620"/>
-            <wp:docPr id="20" name="Рисунок 20"/>
             <wp:cNvGraphicFramePr>
               <a:graphicFrameLocks xmlns:a="http://schemas.openxmlformats.org/drawingml/2006/main" noChangeAspect="1"/>
             </wp:cNvGraphicFramePr>
@@ -2793,7 +2801,7 @@
                   <pic:spPr>
                     <a:xfrm>
                       <a:off x="0" y="0"/>
-                      <a:ext cx="4785775" cy="6508044"/>
+                      <a:ext cx="5395428" cy="6469941"/>
                     </a:xfrm>
                     <a:prstGeom prst="rect">
                       <a:avLst/>
@@ -2817,41 +2825,46 @@
         </w:rPr>
       </w:pPr>
       <w:r>
-        <w:t xml:space="preserve">Рисунок </w:t>
+        <w:t>Рисунок</w:t>
       </w:r>
       <w:r>
         <w:rPr>
           <w:lang w:val="en-US"/>
         </w:rPr>
-        <w:t>10</w:t>
-      </w:r>
-      <w:r>
-        <w:t xml:space="preserve"> – Код программы, часть </w:t>
+        <w:t xml:space="preserve"> 9 – </w:t>
+      </w:r>
+      <w:r>
+        <w:t>Код</w:t>
       </w:r>
       <w:r>
         <w:rPr>
           <w:lang w:val="en-US"/>
         </w:rPr>
-        <w:t>2</w:t>
+        <w:t xml:space="preserve"> </w:t>
+      </w:r>
+      <w:r>
+        <w:t>программы</w:t>
+      </w:r>
+      <w:r>
+        <w:rPr>
+          <w:lang w:val="en-US"/>
+        </w:rPr>
+        <w:t xml:space="preserve">, </w:t>
+      </w:r>
+      <w:r>
+        <w:t>часть</w:t>
+      </w:r>
+      <w:r>
+        <w:rPr>
+          <w:lang w:val="en-US"/>
+        </w:rPr>
+        <w:t xml:space="preserve"> 1</w:t>
       </w:r>
     </w:p>
     <w:p>
       <w:pPr>
-        <w:rPr>
-          <w:sz w:val="28"/>
-          <w:szCs w:val="28"/>
-        </w:rPr>
-      </w:pPr>
-      <w:r>
-        <w:rPr>
-          <w:sz w:val="28"/>
-          <w:szCs w:val="28"/>
-        </w:rPr>
-        <w:br w:type="page"/>
-      </w:r>
-    </w:p>
-    <w:p>
-      <w:pPr>
+        <w:spacing w:before="100" w:beforeAutospacing="1" w:after="100" w:afterAutospacing="1" w:line="360" w:lineRule="auto"/>
+        <w:ind w:firstLine="709"/>
         <w:rPr>
           <w:sz w:val="28"/>
           <w:szCs w:val="28"/>
@@ -2864,12 +2877,31 @@
           <w:szCs w:val="28"/>
           <w:lang w:val="en-US"/>
         </w:rPr>
+        <w:br w:type="page"/>
+      </w:r>
+    </w:p>
+    <w:p>
+      <w:pPr>
+        <w:spacing w:before="100" w:beforeAutospacing="1" w:after="100" w:afterAutospacing="1" w:line="360" w:lineRule="auto"/>
+        <w:ind w:firstLine="709"/>
+        <w:rPr>
+          <w:sz w:val="28"/>
+          <w:szCs w:val="28"/>
+          <w:lang w:val="en-US"/>
+        </w:rPr>
+      </w:pPr>
+      <w:r>
+        <w:rPr>
+          <w:noProof/>
+          <w:sz w:val="28"/>
+          <w:szCs w:val="28"/>
+        </w:rPr>
         <w:lastRenderedPageBreak/>
         <w:drawing>
-          <wp:inline distT="0" distB="0" distL="0" distR="0" wp14:anchorId="68EAD089" wp14:editId="134EFAE7">
-            <wp:extent cx="5136325" cy="5875529"/>
-            <wp:effectExtent l="0" t="0" r="7620" b="0"/>
-            <wp:docPr id="21" name="Рисунок 21"/>
+          <wp:inline distT="0" distB="0" distL="0" distR="0" wp14:anchorId="29B700FD" wp14:editId="6CADAF84">
+            <wp:extent cx="4785775" cy="6508044"/>
+            <wp:effectExtent l="0" t="0" r="0" b="7620"/>
+            <wp:docPr id="20" name="Рисунок 20"/>
             <wp:cNvGraphicFramePr>
               <a:graphicFrameLocks xmlns:a="http://schemas.openxmlformats.org/drawingml/2006/main" noChangeAspect="1"/>
             </wp:cNvGraphicFramePr>
@@ -2889,7 +2921,7 @@
                   <pic:spPr>
                     <a:xfrm>
                       <a:off x="0" y="0"/>
-                      <a:ext cx="5136325" cy="5875529"/>
+                      <a:ext cx="4785775" cy="6508044"/>
                     </a:xfrm>
                     <a:prstGeom prst="rect">
                       <a:avLst/>
@@ -2908,21 +2940,63 @@
         <w:spacing w:before="100" w:beforeAutospacing="1" w:after="100" w:afterAutospacing="1" w:line="360" w:lineRule="auto"/>
         <w:ind w:firstLine="709"/>
         <w:jc w:val="center"/>
-      </w:pPr>
-      <w:r>
-        <w:t xml:space="preserve">Рисунок </w:t>
-      </w:r>
-      <w:r>
-        <w:t>1</w:t>
-      </w:r>
-      <w:r>
-        <w:t>1</w:t>
-      </w:r>
-      <w:r>
-        <w:t xml:space="preserve"> – Код программы, часть </w:t>
-      </w:r>
-      <w:r>
-        <w:t>3</w:t>
+        <w:rPr>
+          <w:lang w:val="en-US"/>
+        </w:rPr>
+      </w:pPr>
+      <w:r>
+        <w:t>Рисунок</w:t>
+      </w:r>
+      <w:r>
+        <w:rPr>
+          <w:lang w:val="en-US"/>
+        </w:rPr>
+        <w:t xml:space="preserve"> </w:t>
+      </w:r>
+      <w:r>
+        <w:rPr>
+          <w:lang w:val="en-US"/>
+        </w:rPr>
+        <w:t>10</w:t>
+      </w:r>
+      <w:r>
+        <w:rPr>
+          <w:lang w:val="en-US"/>
+        </w:rPr>
+        <w:t xml:space="preserve"> – </w:t>
+      </w:r>
+      <w:r>
+        <w:t>Код</w:t>
+      </w:r>
+      <w:r>
+        <w:rPr>
+          <w:lang w:val="en-US"/>
+        </w:rPr>
+        <w:t xml:space="preserve"> </w:t>
+      </w:r>
+      <w:r>
+        <w:t>программы</w:t>
+      </w:r>
+      <w:r>
+        <w:rPr>
+          <w:lang w:val="en-US"/>
+        </w:rPr>
+        <w:t xml:space="preserve">, </w:t>
+      </w:r>
+      <w:r>
+        <w:t>часть</w:t>
+      </w:r>
+      <w:r>
+        <w:rPr>
+          <w:lang w:val="en-US"/>
+        </w:rPr>
+        <w:t xml:space="preserve"> </w:t>
+      </w:r>
+      <w:r>
+        <w:rPr>
+          <w:lang w:val="en-US"/>
+        </w:rPr>
+        <w:t>2</w:t>
       </w:r>
     </w:p>
     <w:p>
@@ -2930,97 +3004,39 @@
         <w:rPr>
           <w:sz w:val="28"/>
           <w:szCs w:val="28"/>
+          <w:lang w:val="en-US"/>
         </w:rPr>
       </w:pPr>
       <w:r>
         <w:rPr>
           <w:sz w:val="28"/>
           <w:szCs w:val="28"/>
+          <w:lang w:val="en-US"/>
         </w:rPr>
         <w:br w:type="page"/>
       </w:r>
     </w:p>
     <w:p>
       <w:pPr>
-        <w:pStyle w:val="1"/>
-        <w:tabs>
-          <w:tab w:val="left" w:pos="1134"/>
-        </w:tabs>
-        <w:spacing w:before="100" w:beforeAutospacing="1" w:after="100" w:afterAutospacing="1"/>
-        <w:ind w:left="0" w:right="0" w:firstLine="709"/>
-        <w:jc w:val="left"/>
-      </w:pPr>
-      <w:bookmarkStart w:id="17" w:name="_Toc122272221"/>
-      <w:r>
+        <w:rPr>
+          <w:sz w:val="28"/>
+          <w:szCs w:val="28"/>
+          <w:lang w:val="en-US"/>
+        </w:rPr>
+      </w:pPr>
+      <w:r>
+        <w:rPr>
+          <w:noProof/>
+          <w:sz w:val="28"/>
+          <w:szCs w:val="28"/>
+          <w:lang w:val="en-US"/>
+        </w:rPr>
         <w:lastRenderedPageBreak/>
-        <w:t>2.3</w:t>
-      </w:r>
-      <w:r>
-        <w:t xml:space="preserve"> П</w:t>
-      </w:r>
-      <w:r>
-        <w:t>римеры тестирования</w:t>
-      </w:r>
-      <w:bookmarkEnd w:id="17"/>
-    </w:p>
-    <w:p>
-      <w:pPr>
-        <w:pStyle w:val="af3"/>
-        <w:tabs>
-          <w:tab w:val="left" w:pos="8931"/>
-        </w:tabs>
-        <w:spacing w:before="100" w:beforeAutospacing="1" w:after="100" w:afterAutospacing="1"/>
-        <w:ind w:firstLine="709"/>
-      </w:pPr>
-      <w:r>
-        <w:t xml:space="preserve">Было проведено тестирование программы, которое показало, что работает корректно. Результаты тестирования представлены </w:t>
-      </w:r>
-      <w:r>
-        <w:t>на ри</w:t>
-      </w:r>
-      <w:r>
-        <w:t>с.</w:t>
-      </w:r>
-      <w:r>
-        <w:t xml:space="preserve"> 1</w:t>
-      </w:r>
-      <w:r>
-        <w:rPr>
-          <w:lang w:val="en-US"/>
-        </w:rPr>
-        <w:t>2</w:t>
-      </w:r>
-      <w:r>
-        <w:t>–1</w:t>
-      </w:r>
-      <w:r>
-        <w:rPr>
-          <w:lang w:val="en-US"/>
-        </w:rPr>
-        <w:t>3</w:t>
-      </w:r>
-      <w:r>
-        <w:t>.</w:t>
-      </w:r>
-    </w:p>
-    <w:p>
-      <w:pPr>
-        <w:pStyle w:val="af3"/>
-        <w:tabs>
-          <w:tab w:val="left" w:pos="8931"/>
-        </w:tabs>
-        <w:spacing w:before="100" w:beforeAutospacing="1" w:after="100" w:afterAutospacing="1"/>
-        <w:ind w:firstLine="709"/>
-      </w:pPr>
-      <w:r>
-        <w:rPr>
-          <w:noProof/>
-        </w:rPr>
         <w:drawing>
-          <wp:inline distT="0" distB="0" distL="0" distR="0" wp14:anchorId="03814DFD" wp14:editId="12999497">
-            <wp:extent cx="5166808" cy="4198984"/>
-            <wp:effectExtent l="0" t="0" r="0" b="0"/>
-            <wp:docPr id="14" name="Рисунок 14"/>
+          <wp:inline distT="0" distB="0" distL="0" distR="0" wp14:anchorId="68EAD089" wp14:editId="134EFAE7">
+            <wp:extent cx="5136325" cy="5875529"/>
+            <wp:effectExtent l="0" t="0" r="7620" b="0"/>
+            <wp:docPr id="21" name="Рисунок 21"/>
             <wp:cNvGraphicFramePr>
               <a:graphicFrameLocks xmlns:a="http://schemas.openxmlformats.org/drawingml/2006/main" noChangeAspect="1"/>
             </wp:cNvGraphicFramePr>
@@ -3040,7 +3056,7 @@
                   <pic:spPr>
                     <a:xfrm>
                       <a:off x="0" y="0"/>
-                      <a:ext cx="5166808" cy="4198984"/>
+                      <a:ext cx="5136325" cy="5875529"/>
                     </a:xfrm>
                     <a:prstGeom prst="rect">
                       <a:avLst/>
@@ -3056,29 +3072,110 @@
     <w:p>
       <w:pPr>
         <w:pStyle w:val="af3"/>
+        <w:spacing w:before="100" w:beforeAutospacing="1" w:after="100" w:afterAutospacing="1" w:line="360" w:lineRule="auto"/>
+        <w:ind w:firstLine="709"/>
+        <w:jc w:val="center"/>
+        <w:rPr>
+          <w:lang w:val="en-US"/>
+        </w:rPr>
+      </w:pPr>
+      <w:r>
+        <w:t>Рисунок</w:t>
+      </w:r>
+      <w:r>
+        <w:rPr>
+          <w:lang w:val="en-US"/>
+        </w:rPr>
+        <w:t xml:space="preserve"> 11 – </w:t>
+      </w:r>
+      <w:r>
+        <w:t>Код</w:t>
+      </w:r>
+      <w:r>
+        <w:rPr>
+          <w:lang w:val="en-US"/>
+        </w:rPr>
+        <w:t xml:space="preserve"> </w:t>
+      </w:r>
+      <w:r>
+        <w:t>программы</w:t>
+      </w:r>
+      <w:r>
+        <w:rPr>
+          <w:lang w:val="en-US"/>
+        </w:rPr>
+        <w:t xml:space="preserve">, </w:t>
+      </w:r>
+      <w:r>
+        <w:t>часть</w:t>
+      </w:r>
+      <w:r>
+        <w:rPr>
+          <w:lang w:val="en-US"/>
+        </w:rPr>
+        <w:t xml:space="preserve"> 3</w:t>
+      </w:r>
+    </w:p>
+    <w:p>
+      <w:pPr>
+        <w:rPr>
+          <w:sz w:val="28"/>
+          <w:szCs w:val="28"/>
+          <w:lang w:val="en-US"/>
+        </w:rPr>
+      </w:pPr>
+      <w:r>
+        <w:rPr>
+          <w:sz w:val="28"/>
+          <w:szCs w:val="28"/>
+          <w:lang w:val="en-US"/>
+        </w:rPr>
+        <w:br w:type="page"/>
+      </w:r>
+    </w:p>
+    <w:p>
+      <w:pPr>
+        <w:pStyle w:val="1"/>
         <w:tabs>
-          <w:tab w:val="left" w:pos="8931"/>
+          <w:tab w:val="left" w:pos="1134"/>
         </w:tabs>
         <w:spacing w:before="100" w:beforeAutospacing="1" w:after="100" w:afterAutospacing="1"/>
-        <w:ind w:firstLine="709"/>
-        <w:jc w:val="center"/>
-      </w:pPr>
-      <w:r>
-        <w:t>Рисунок 11 – Тестирование со случайными числами</w:t>
-      </w:r>
-    </w:p>
-    <w:p>
-      <w:pPr>
-        <w:spacing w:before="100" w:beforeAutospacing="1" w:after="100" w:afterAutospacing="1"/>
-        <w:ind w:firstLine="709"/>
-        <w:rPr>
-          <w:sz w:val="28"/>
-          <w:szCs w:val="28"/>
-        </w:rPr>
-      </w:pPr>
-      <w:r>
-        <w:br w:type="page"/>
-      </w:r>
+        <w:ind w:left="0" w:right="0" w:firstLine="709"/>
+        <w:jc w:val="left"/>
+        <w:rPr>
+          <w:lang w:val="en-US"/>
+        </w:rPr>
+      </w:pPr>
+      <w:bookmarkStart w:id="17" w:name="_Toc122272221"/>
+      <w:r>
+        <w:rPr>
+          <w:lang w:val="en-US"/>
+        </w:rPr>
+        <w:lastRenderedPageBreak/>
+        <w:t>2.3</w:t>
+      </w:r>
+      <w:r>
+        <w:rPr>
+          <w:lang w:val="en-US"/>
+        </w:rPr>
+        <w:t xml:space="preserve"> </w:t>
+      </w:r>
+      <w:r>
+        <w:t>П</w:t>
+      </w:r>
+      <w:r>
+        <w:t>римеры</w:t>
+      </w:r>
+      <w:r>
+        <w:rPr>
+          <w:lang w:val="en-US"/>
+        </w:rPr>
+        <w:t xml:space="preserve"> </w:t>
+      </w:r>
+      <w:r>
+        <w:t>тестирования</w:t>
+      </w:r>
+      <w:bookmarkEnd w:id="17"/>
     </w:p>
     <w:p>
       <w:pPr>
@@ -3088,17 +3185,191 @@
         </w:tabs>
         <w:spacing w:before="100" w:beforeAutospacing="1" w:after="100" w:afterAutospacing="1"/>
         <w:ind w:firstLine="709"/>
+        <w:rPr>
+          <w:lang w:val="en-US"/>
+        </w:rPr>
+      </w:pPr>
+      <w:r>
+        <w:t>Было</w:t>
+      </w:r>
+      <w:r>
+        <w:rPr>
+          <w:lang w:val="en-US"/>
+        </w:rPr>
+        <w:t xml:space="preserve"> </w:t>
+      </w:r>
+      <w:r>
+        <w:t>проведено</w:t>
+      </w:r>
+      <w:r>
+        <w:rPr>
+          <w:lang w:val="en-US"/>
+        </w:rPr>
+        <w:t xml:space="preserve"> </w:t>
+      </w:r>
+      <w:r>
+        <w:t>тестирование</w:t>
+      </w:r>
+      <w:r>
+        <w:rPr>
+          <w:lang w:val="en-US"/>
+        </w:rPr>
+        <w:t xml:space="preserve"> </w:t>
+      </w:r>
+      <w:r>
+        <w:t>программы</w:t>
+      </w:r>
+      <w:r>
+        <w:rPr>
+          <w:lang w:val="en-US"/>
+        </w:rPr>
+        <w:t xml:space="preserve">, </w:t>
+      </w:r>
+      <w:r>
+        <w:t>которое</w:t>
+      </w:r>
+      <w:r>
+        <w:rPr>
+          <w:lang w:val="en-US"/>
+        </w:rPr>
+        <w:t xml:space="preserve"> </w:t>
+      </w:r>
+      <w:r>
+        <w:t>показало</w:t>
+      </w:r>
+      <w:r>
+        <w:rPr>
+          <w:lang w:val="en-US"/>
+        </w:rPr>
+        <w:t xml:space="preserve">, </w:t>
+      </w:r>
+      <w:r>
+        <w:t>что</w:t>
+      </w:r>
+      <w:r>
+        <w:rPr>
+          <w:lang w:val="en-US"/>
+        </w:rPr>
+        <w:t xml:space="preserve"> </w:t>
+      </w:r>
+      <w:r>
+        <w:t>работает</w:t>
+      </w:r>
+      <w:r>
+        <w:rPr>
+          <w:lang w:val="en-US"/>
+        </w:rPr>
+        <w:t xml:space="preserve"> </w:t>
+      </w:r>
+      <w:r>
+        <w:t>корректно</w:t>
+      </w:r>
+      <w:r>
+        <w:rPr>
+          <w:lang w:val="en-US"/>
+        </w:rPr>
+        <w:t xml:space="preserve">. </w:t>
+      </w:r>
+      <w:r>
+        <w:t>Результаты</w:t>
+      </w:r>
+      <w:r>
+        <w:rPr>
+          <w:lang w:val="en-US"/>
+        </w:rPr>
+        <w:t xml:space="preserve"> </w:t>
+      </w:r>
+      <w:r>
+        <w:t>тестирования</w:t>
+      </w:r>
+      <w:r>
+        <w:rPr>
+          <w:lang w:val="en-US"/>
+        </w:rPr>
+        <w:t xml:space="preserve"> </w:t>
+      </w:r>
+      <w:r>
+        <w:t>представлены</w:t>
+      </w:r>
+      <w:r>
+        <w:rPr>
+          <w:lang w:val="en-US"/>
+        </w:rPr>
+        <w:t xml:space="preserve"> </w:t>
+      </w:r>
+      <w:r>
+        <w:t>на</w:t>
+      </w:r>
+      <w:r>
+        <w:rPr>
+          <w:lang w:val="en-US"/>
+        </w:rPr>
+        <w:t xml:space="preserve"> </w:t>
+      </w:r>
+      <w:r>
+        <w:t>ри</w:t>
+      </w:r>
+      <w:r>
+        <w:t>с</w:t>
+      </w:r>
+      <w:r>
+        <w:rPr>
+          <w:lang w:val="en-US"/>
+        </w:rPr>
+        <w:t>.</w:t>
+      </w:r>
+      <w:r>
+        <w:rPr>
+          <w:lang w:val="en-US"/>
+        </w:rPr>
+        <w:t xml:space="preserve"> 1</w:t>
+      </w:r>
+      <w:r>
+        <w:rPr>
+          <w:lang w:val="en-US"/>
+        </w:rPr>
+        <w:t>2</w:t>
+      </w:r>
+      <w:r>
+        <w:rPr>
+          <w:lang w:val="en-US"/>
+        </w:rPr>
+        <w:t>–1</w:t>
+      </w:r>
+      <w:r>
+        <w:rPr>
+          <w:lang w:val="en-US"/>
+        </w:rPr>
+        <w:t>3</w:t>
+      </w:r>
+      <w:r>
+        <w:rPr>
+          <w:lang w:val="en-US"/>
+        </w:rPr>
+        <w:t>.</w:t>
+      </w:r>
+    </w:p>
+    <w:p>
+      <w:pPr>
+        <w:pStyle w:val="af3"/>
+        <w:tabs>
+          <w:tab w:val="left" w:pos="8931"/>
+        </w:tabs>
+        <w:spacing w:before="100" w:beforeAutospacing="1" w:after="100" w:afterAutospacing="1"/>
+        <w:ind w:firstLine="709"/>
+        <w:rPr>
+          <w:lang w:val="en-US"/>
+        </w:rPr>
       </w:pPr>
       <w:r>
         <w:rPr>
           <w:noProof/>
         </w:rPr>
-        <w:lastRenderedPageBreak/>
         <w:drawing>
-          <wp:inline distT="0" distB="0" distL="0" distR="0" wp14:anchorId="1BE786CF" wp14:editId="1C2B8180">
-            <wp:extent cx="4488569" cy="6622354"/>
-            <wp:effectExtent l="0" t="0" r="7620" b="7620"/>
-            <wp:docPr id="15" name="Рисунок 15"/>
+          <wp:inline distT="0" distB="0" distL="0" distR="0" wp14:anchorId="03814DFD" wp14:editId="12999497">
+            <wp:extent cx="5166808" cy="4198984"/>
+            <wp:effectExtent l="0" t="0" r="0" b="0"/>
+            <wp:docPr id="14" name="Рисунок 14"/>
             <wp:cNvGraphicFramePr>
               <a:graphicFrameLocks xmlns:a="http://schemas.openxmlformats.org/drawingml/2006/main" noChangeAspect="1"/>
             </wp:cNvGraphicFramePr>
@@ -3118,6 +3389,130 @@
                   <pic:spPr>
                     <a:xfrm>
                       <a:off x="0" y="0"/>
+                      <a:ext cx="5166808" cy="4198984"/>
+                    </a:xfrm>
+                    <a:prstGeom prst="rect">
+                      <a:avLst/>
+                    </a:prstGeom>
+                  </pic:spPr>
+                </pic:pic>
+              </a:graphicData>
+            </a:graphic>
+          </wp:inline>
+        </w:drawing>
+      </w:r>
+    </w:p>
+    <w:p>
+      <w:pPr>
+        <w:pStyle w:val="af3"/>
+        <w:tabs>
+          <w:tab w:val="left" w:pos="8931"/>
+        </w:tabs>
+        <w:spacing w:before="100" w:beforeAutospacing="1" w:after="100" w:afterAutospacing="1"/>
+        <w:ind w:firstLine="709"/>
+        <w:jc w:val="center"/>
+        <w:rPr>
+          <w:lang w:val="en-US"/>
+        </w:rPr>
+      </w:pPr>
+      <w:r>
+        <w:t>Рисунок</w:t>
+      </w:r>
+      <w:r>
+        <w:rPr>
+          <w:lang w:val="en-US"/>
+        </w:rPr>
+        <w:t xml:space="preserve"> 11 – </w:t>
+      </w:r>
+      <w:r>
+        <w:t>Тестирование</w:t>
+      </w:r>
+      <w:r>
+        <w:rPr>
+          <w:lang w:val="en-US"/>
+        </w:rPr>
+        <w:t xml:space="preserve"> </w:t>
+      </w:r>
+      <w:r>
+        <w:t>со</w:t>
+      </w:r>
+      <w:r>
+        <w:rPr>
+          <w:lang w:val="en-US"/>
+        </w:rPr>
+        <w:t xml:space="preserve"> </w:t>
+      </w:r>
+      <w:r>
+        <w:t>случайными</w:t>
+      </w:r>
+      <w:r>
+        <w:rPr>
+          <w:lang w:val="en-US"/>
+        </w:rPr>
+        <w:t xml:space="preserve"> </w:t>
+      </w:r>
+      <w:r>
+        <w:t>числами</w:t>
+      </w:r>
+    </w:p>
+    <w:p>
+      <w:pPr>
+        <w:spacing w:before="100" w:beforeAutospacing="1" w:after="100" w:afterAutospacing="1"/>
+        <w:ind w:firstLine="709"/>
+        <w:rPr>
+          <w:sz w:val="28"/>
+          <w:szCs w:val="28"/>
+          <w:lang w:val="en-US"/>
+        </w:rPr>
+      </w:pPr>
+      <w:r>
+        <w:rPr>
+          <w:lang w:val="en-US"/>
+        </w:rPr>
+        <w:br w:type="page"/>
+      </w:r>
+    </w:p>
+    <w:p>
+      <w:pPr>
+        <w:pStyle w:val="af3"/>
+        <w:tabs>
+          <w:tab w:val="left" w:pos="8931"/>
+        </w:tabs>
+        <w:spacing w:before="100" w:beforeAutospacing="1" w:after="100" w:afterAutospacing="1"/>
+        <w:ind w:firstLine="709"/>
+        <w:rPr>
+          <w:lang w:val="en-US"/>
+        </w:rPr>
+      </w:pPr>
+      <w:r>
+        <w:rPr>
+          <w:noProof/>
+        </w:rPr>
+        <w:lastRenderedPageBreak/>
+        <w:drawing>
+          <wp:inline distT="0" distB="0" distL="0" distR="0" wp14:anchorId="1BE786CF" wp14:editId="1C2B8180">
+            <wp:extent cx="4488569" cy="6622354"/>
+            <wp:effectExtent l="0" t="0" r="7620" b="7620"/>
+            <wp:docPr id="15" name="Рисунок 15"/>
+            <wp:cNvGraphicFramePr>
+              <a:graphicFrameLocks xmlns:a="http://schemas.openxmlformats.org/drawingml/2006/main" noChangeAspect="1"/>
+            </wp:cNvGraphicFramePr>
+            <a:graphic xmlns:a="http://schemas.openxmlformats.org/drawingml/2006/main">
+              <a:graphicData uri="http://schemas.openxmlformats.org/drawingml/2006/picture">
+                <pic:pic xmlns:pic="http://schemas.openxmlformats.org/drawingml/2006/picture">
+                  <pic:nvPicPr>
+                    <pic:cNvPr id="1" name=""/>
+                    <pic:cNvPicPr/>
+                  </pic:nvPicPr>
+                  <pic:blipFill>
+                    <a:blip r:embed="rId24"/>
+                    <a:stretch>
+                      <a:fillRect/>
+                    </a:stretch>
+                  </pic:blipFill>
+                  <pic:spPr>
+                    <a:xfrm>
+                      <a:off x="0" y="0"/>
                       <a:ext cx="4488569" cy="6622354"/>
                     </a:xfrm>
                     <a:prstGeom prst="rect">
@@ -3140,12 +3535,57 @@
         <w:spacing w:before="100" w:beforeAutospacing="1" w:after="100" w:afterAutospacing="1"/>
         <w:ind w:firstLine="709"/>
         <w:jc w:val="center"/>
-      </w:pPr>
-      <w:r>
-        <w:t>Рисунок 12 – Тестирование с числами</w:t>
-      </w:r>
-      <w:r>
-        <w:t xml:space="preserve"> от клавиатуры</w:t>
+        <w:rPr>
+          <w:lang w:val="en-US"/>
+        </w:rPr>
+      </w:pPr>
+      <w:r>
+        <w:t>Рисунок</w:t>
+      </w:r>
+      <w:r>
+        <w:rPr>
+          <w:lang w:val="en-US"/>
+        </w:rPr>
+        <w:t xml:space="preserve"> 12 – </w:t>
+      </w:r>
+      <w:r>
+        <w:t>Тестирование</w:t>
+      </w:r>
+      <w:r>
+        <w:rPr>
+          <w:lang w:val="en-US"/>
+        </w:rPr>
+        <w:t xml:space="preserve"> </w:t>
+      </w:r>
+      <w:r>
+        <w:t>с</w:t>
+      </w:r>
+      <w:r>
+        <w:rPr>
+          <w:lang w:val="en-US"/>
+        </w:rPr>
+        <w:t xml:space="preserve"> </w:t>
+      </w:r>
+      <w:r>
+        <w:t>числами</w:t>
+      </w:r>
+      <w:r>
+        <w:rPr>
+          <w:lang w:val="en-US"/>
+        </w:rPr>
+        <w:t xml:space="preserve"> </w:t>
+      </w:r>
+      <w:r>
+        <w:t>от</w:t>
+      </w:r>
+      <w:r>
+        <w:rPr>
+          <w:lang w:val="en-US"/>
+        </w:rPr>
+        <w:t xml:space="preserve"> </w:t>
+      </w:r>
+      <w:r>
+        <w:t>клавиатуры</w:t>
       </w:r>
     </w:p>
     <w:p>
@@ -3157,8 +3597,14 @@
         <w:spacing w:before="100" w:beforeAutospacing="1" w:after="100" w:afterAutospacing="1"/>
         <w:ind w:firstLine="709"/>
         <w:jc w:val="center"/>
-      </w:pPr>
-      <w:r>
+        <w:rPr>
+          <w:lang w:val="en-US"/>
+        </w:rPr>
+      </w:pPr>
+      <w:r>
+        <w:rPr>
+          <w:lang w:val="en-US"/>
+        </w:rPr>
         <w:br w:type="page"/>
       </w:r>
     </w:p>
@@ -3170,14 +3616,26 @@
         </w:tabs>
         <w:spacing w:before="100" w:beforeAutospacing="1" w:after="100" w:afterAutospacing="1" w:line="360" w:lineRule="auto"/>
         <w:ind w:left="0" w:right="0" w:firstLine="709"/>
+        <w:rPr>
+          <w:lang w:val="en-US"/>
+        </w:rPr>
       </w:pPr>
       <w:bookmarkStart w:id="18" w:name="_Toc122272222"/>
       <w:r>
+        <w:rPr>
+          <w:lang w:val="en-US"/>
+        </w:rPr>
         <w:lastRenderedPageBreak/>
         <w:t>3</w:t>
       </w:r>
       <w:r>
-        <w:t xml:space="preserve"> ВЫВОДЫ</w:t>
+        <w:rPr>
+          <w:lang w:val="en-US"/>
+        </w:rPr>
+        <w:t xml:space="preserve"> </w:t>
+      </w:r>
+      <w:r>
+        <w:t>ВЫВОДЫ</w:t>
       </w:r>
       <w:bookmarkEnd w:id="18"/>
     </w:p>
@@ -3189,7 +3647,43 @@
         <w:jc w:val="both"/>
       </w:pPr>
       <w:r>
-        <w:t>Разработана блок-схема алгоритма и написана программа обработки данных в соответ</w:t>
+        <w:t>Разработана</w:t>
+      </w:r>
+      <w:r>
+        <w:rPr>
+          <w:lang w:val="en-US"/>
+        </w:rPr>
+        <w:t xml:space="preserve"> </w:t>
+      </w:r>
+      <w:r>
+        <w:t>блок</w:t>
+      </w:r>
+      <w:r>
+        <w:rPr>
+          <w:lang w:val="en-US"/>
+        </w:rPr>
+        <w:t>-</w:t>
+      </w:r>
+      <w:r>
+        <w:t>схема</w:t>
+      </w:r>
+      <w:r>
+        <w:rPr>
+          <w:lang w:val="en-US"/>
+        </w:rPr>
+        <w:t xml:space="preserve"> </w:t>
+      </w:r>
+      <w:r>
+        <w:t>алгоритма</w:t>
+      </w:r>
+      <w:r>
+        <w:rPr>
+          <w:lang w:val="en-US"/>
+        </w:rPr>
+        <w:t xml:space="preserve"> </w:t>
+      </w:r>
+      <w:r>
+        <w:t>и написана программа обработки данных в соответ</w:t>
       </w:r>
       <w:r>
         <w:t>ствии с выбранным и согласованным с преподавателем вариантом. При этом требуется проконтролированы типы и диап</w:t>
@@ -3267,7 +3761,7 @@
       </w:r>
     </w:p>
     <w:sectPr>
-      <w:footerReference w:type="default" r:id="rId24"/>
+      <w:footerReference w:type="default" r:id="rId25"/>
       <w:pgSz w:w="11910" w:h="16840"/>
       <w:pgMar w:top="1080" w:right="995" w:bottom="780" w:left="1560" w:header="0" w:footer="592" w:gutter="0"/>
       <w:cols w:space="720"/>
@@ -3306,7 +3800,6 @@
         <w:docPartUnique/>
       </w:docPartObj>
     </w:sdtPr>
-    <w:sdtEndPr/>
     <w:sdtContent>
       <w:p>
         <w:pPr>

</xml_diff>

<commit_message>
otchet 12 laba innformatics word and pdf
</commit_message>
<xml_diff>
--- a/1 курс/1 семестр/Информатика/Практические работы/12/Практическая 12.docx
+++ b/1 курс/1 семестр/Информатика/Практические работы/12/Практическая 12.docx
@@ -376,6 +376,7 @@
       <w:bookmarkStart w:id="3" w:name="_Toc121656363"/>
       <w:bookmarkStart w:id="4" w:name="_Toc121656443"/>
       <w:bookmarkStart w:id="5" w:name="_Toc122272215"/>
+      <w:bookmarkStart w:id="6" w:name="_Toc122593530"/>
       <w:r>
         <w:t>ОТЧЕТ</w:t>
       </w:r>
@@ -385,6 +386,7 @@
       <w:bookmarkEnd w:id="3"/>
       <w:bookmarkEnd w:id="4"/>
       <w:bookmarkEnd w:id="5"/>
+      <w:bookmarkEnd w:id="6"/>
     </w:p>
     <w:p>
       <w:pPr>
@@ -477,15 +479,17 @@
         <w:spacing w:before="51" w:line="278" w:lineRule="auto"/>
         <w:ind w:left="426" w:right="550"/>
       </w:pPr>
-      <w:bookmarkStart w:id="6" w:name="_Toc121656364"/>
-      <w:bookmarkStart w:id="7" w:name="_Toc121656444"/>
-      <w:bookmarkStart w:id="8" w:name="_Toc122272216"/>
+      <w:bookmarkStart w:id="7" w:name="_Toc121656364"/>
+      <w:bookmarkStart w:id="8" w:name="_Toc121656444"/>
+      <w:bookmarkStart w:id="9" w:name="_Toc122272216"/>
+      <w:bookmarkStart w:id="10" w:name="_Toc122593531"/>
       <w:r>
         <w:t>Элементы алгоритмизации и процедурного программирования</w:t>
       </w:r>
-      <w:bookmarkEnd w:id="6"/>
       <w:bookmarkEnd w:id="7"/>
       <w:bookmarkEnd w:id="8"/>
+      <w:bookmarkEnd w:id="9"/>
+      <w:bookmarkEnd w:id="10"/>
     </w:p>
     <w:p>
       <w:pPr>
@@ -769,7 +773,23 @@
           <w:szCs w:val="20"/>
         </w:rPr>
         <w:tab/>
-        <w:t xml:space="preserve">       «_» декабря 2022 г.</w:t>
+        <w:t xml:space="preserve">    </w:t>
+      </w:r>
+      <w:proofErr w:type="gramStart"/>
+      <w:r>
+        <w:rPr>
+          <w:sz w:val="20"/>
+          <w:szCs w:val="20"/>
+        </w:rPr>
+        <w:t xml:space="preserve">   «</w:t>
+      </w:r>
+      <w:proofErr w:type="gramEnd"/>
+      <w:r>
+        <w:rPr>
+          <w:sz w:val="20"/>
+          <w:szCs w:val="20"/>
+        </w:rPr>
+        <w:t>_» декабря 2022 г.</w:t>
       </w:r>
       <w:r>
         <w:rPr>
@@ -835,7 +855,23 @@
           <w:sz w:val="20"/>
           <w:szCs w:val="20"/>
         </w:rPr>
-        <w:t>«Зачтено»                                                     «_» декабря 2022 г.                         Подпись преподавателя</w:t>
+        <w:t>«</w:t>
+      </w:r>
+      <w:proofErr w:type="gramStart"/>
+      <w:r>
+        <w:rPr>
+          <w:sz w:val="20"/>
+          <w:szCs w:val="20"/>
+        </w:rPr>
+        <w:t xml:space="preserve">Зачтено»   </w:t>
+      </w:r>
+      <w:proofErr w:type="gramEnd"/>
+      <w:r>
+        <w:rPr>
+          <w:sz w:val="20"/>
+          <w:szCs w:val="20"/>
+        </w:rPr>
+        <w:t xml:space="preserve">                                                  «_» декабря 2022 г.                         Подпись преподавателя</w:t>
       </w:r>
     </w:p>
     <w:p>
@@ -977,7 +1013,7 @@
           <w:r>
             <w:fldChar w:fldCharType="separate"/>
           </w:r>
-          <w:hyperlink w:anchor="_Toc122272217" w:history="1">
+          <w:hyperlink w:anchor="_Toc122593532" w:history="1">
             <w:r>
               <w:rPr>
                 <w:rStyle w:val="af7"/>
@@ -1004,7 +1040,7 @@
                 <w:noProof/>
                 <w:webHidden/>
               </w:rPr>
-              <w:instrText xml:space="preserve"> PAGEREF _Toc122272217 \h </w:instrText>
+              <w:instrText xml:space="preserve"> PAGEREF _Toc122593532 \h </w:instrText>
             </w:r>
             <w:r>
               <w:rPr>
@@ -1051,7 +1087,7 @@
               <w:lang w:eastAsia="zh-CN" w:bidi="hi-IN"/>
             </w:rPr>
           </w:pPr>
-          <w:hyperlink w:anchor="_Toc122272218" w:history="1">
+          <w:hyperlink w:anchor="_Toc122593533" w:history="1">
             <w:r>
               <w:rPr>
                 <w:rStyle w:val="af7"/>
@@ -1061,13 +1097,10 @@
             </w:r>
             <w:r>
               <w:rPr>
-                <w:rFonts w:asciiTheme="minorHAnsi" w:eastAsiaTheme="minorEastAsia" w:hAnsiTheme="minorHAnsi" w:cs="Mangal"/>
+                <w:rStyle w:val="af7"/>
                 <w:noProof/>
-                <w:sz w:val="22"/>
-                <w:szCs w:val="20"/>
-                <w:lang w:eastAsia="zh-CN" w:bidi="hi-IN"/>
               </w:rPr>
-              <w:tab/>
+              <w:t xml:space="preserve"> </w:t>
             </w:r>
             <w:r>
               <w:rPr>
@@ -1095,7 +1128,7 @@
                 <w:noProof/>
                 <w:webHidden/>
               </w:rPr>
-              <w:instrText xml:space="preserve"> PAGEREF _Toc122272218 \h </w:instrText>
+              <w:instrText xml:space="preserve"> PAGEREF _Toc122593533 \h </w:instrText>
             </w:r>
             <w:r>
               <w:rPr>
@@ -1134,11 +1167,14 @@
             </w:tabs>
             <w:ind w:left="0" w:firstLine="0"/>
             <w:rPr>
-              <w:rStyle w:val="af7"/>
+              <w:rFonts w:asciiTheme="minorHAnsi" w:eastAsiaTheme="minorEastAsia" w:hAnsiTheme="minorHAnsi" w:cs="Mangal"/>
               <w:noProof/>
+              <w:sz w:val="22"/>
+              <w:szCs w:val="20"/>
+              <w:lang w:eastAsia="zh-CN" w:bidi="hi-IN"/>
             </w:rPr>
           </w:pPr>
-          <w:hyperlink w:anchor="_Toc122272219" w:history="1">
+          <w:hyperlink w:anchor="_Toc122593534" w:history="1">
             <w:r>
               <w:rPr>
                 <w:rStyle w:val="af7"/>
@@ -1148,11 +1184,8 @@
             </w:r>
             <w:r>
               <w:rPr>
-                <w:rFonts w:asciiTheme="minorHAnsi" w:eastAsiaTheme="minorEastAsia" w:hAnsiTheme="minorHAnsi" w:cs="Mangal"/>
+                <w:rStyle w:val="af7"/>
                 <w:noProof/>
-                <w:sz w:val="22"/>
-                <w:szCs w:val="20"/>
-                <w:lang w:eastAsia="zh-CN" w:bidi="hi-IN"/>
               </w:rPr>
               <w:t xml:space="preserve"> </w:t>
             </w:r>
@@ -1161,13 +1194,7 @@
                 <w:rStyle w:val="af7"/>
                 <w:noProof/>
               </w:rPr>
-              <w:t xml:space="preserve">ПРОЕКТИРОВАНИЕ И </w:t>
-            </w:r>
-            <w:r>
-              <w:t>РЕАЛИЗАЦИЯ</w:t>
-            </w:r>
-            <w:r>
-              <w:t xml:space="preserve"> </w:t>
+              <w:t>ПРОЕКТИРОВАНИЕ И РЕАЛИЗАЦИЯ</w:t>
             </w:r>
             <w:r>
               <w:rPr>
@@ -1188,7 +1215,7 @@
                 <w:noProof/>
                 <w:webHidden/>
               </w:rPr>
-              <w:instrText xml:space="preserve"> PAGEREF _Toc122272219 \h </w:instrText>
+              <w:instrText xml:space="preserve"> PAGEREF _Toc122593534 \h </w:instrText>
             </w:r>
             <w:r>
               <w:rPr>
@@ -1235,72 +1262,7 @@
               <w:lang w:eastAsia="zh-CN" w:bidi="hi-IN"/>
             </w:rPr>
           </w:pPr>
-          <w:hyperlink w:anchor="_Toc122272220" w:history="1">
-            <w:r>
-              <w:rPr>
-                <w:rStyle w:val="af7"/>
-                <w:noProof/>
-              </w:rPr>
-              <w:t>2.</w:t>
-            </w:r>
-            <w:r>
-              <w:rPr>
-                <w:rStyle w:val="af7"/>
-                <w:noProof/>
-              </w:rPr>
-              <w:t>1</w:t>
-            </w:r>
-            <w:r>
-              <w:rPr>
-                <w:rFonts w:asciiTheme="minorHAnsi" w:eastAsiaTheme="minorEastAsia" w:hAnsiTheme="minorHAnsi" w:cs="Mangal"/>
-                <w:noProof/>
-                <w:sz w:val="22"/>
-                <w:szCs w:val="20"/>
-                <w:lang w:eastAsia="zh-CN" w:bidi="hi-IN"/>
-              </w:rPr>
-              <w:tab/>
-            </w:r>
-            <w:r>
-              <w:rPr>
-                <w:rStyle w:val="af7"/>
-                <w:noProof/>
-              </w:rPr>
-              <w:t>Блок-схемы алгоритмов программы</w:t>
-            </w:r>
-            <w:r>
-              <w:rPr>
-                <w:rStyle w:val="af7"/>
-                <w:noProof/>
-              </w:rPr>
-              <w:t xml:space="preserve"> </w:t>
-            </w:r>
-            <w:r>
-              <w:rPr>
-                <w:noProof/>
-                <w:webHidden/>
-              </w:rPr>
-              <w:tab/>
-              <w:t>4</w:t>
-            </w:r>
-          </w:hyperlink>
-        </w:p>
-        <w:p>
-          <w:pPr>
-            <w:pStyle w:val="12"/>
-            <w:tabs>
-              <w:tab w:val="left" w:pos="709"/>
-              <w:tab w:val="right" w:leader="dot" w:pos="9345"/>
-            </w:tabs>
-            <w:ind w:left="0" w:firstLine="284"/>
-            <w:rPr>
-              <w:rFonts w:asciiTheme="minorHAnsi" w:eastAsiaTheme="minorEastAsia" w:hAnsiTheme="minorHAnsi" w:cs="Mangal"/>
-              <w:noProof/>
-              <w:sz w:val="22"/>
-              <w:szCs w:val="20"/>
-              <w:lang w:eastAsia="zh-CN" w:bidi="hi-IN"/>
-            </w:rPr>
-          </w:pPr>
-          <w:hyperlink w:anchor="_Toc122272220" w:history="1">
+          <w:hyperlink w:anchor="_Toc122593535" w:history="1">
             <w:r>
               <w:rPr>
                 <w:rStyle w:val="af7"/>
@@ -1327,13 +1289,6 @@
             </w:r>
             <w:r>
               <w:rPr>
-                <w:rStyle w:val="af7"/>
-                <w:noProof/>
-              </w:rPr>
-              <w:t xml:space="preserve"> </w:t>
-            </w:r>
-            <w:r>
-              <w:rPr>
                 <w:noProof/>
                 <w:webHidden/>
               </w:rPr>
@@ -1351,7 +1306,7 @@
                 <w:noProof/>
                 <w:webHidden/>
               </w:rPr>
-              <w:instrText xml:space="preserve"> PAGEREF _Toc122272220 \h </w:instrText>
+              <w:instrText xml:space="preserve"> PAGEREF _Toc122593535 \h </w:instrText>
             </w:r>
             <w:r>
               <w:rPr>
@@ -1386,6 +1341,7 @@
           <w:pPr>
             <w:pStyle w:val="12"/>
             <w:tabs>
+              <w:tab w:val="left" w:pos="709"/>
               <w:tab w:val="right" w:leader="dot" w:pos="9345"/>
             </w:tabs>
             <w:ind w:left="0" w:firstLine="284"/>
@@ -1397,20 +1353,13 @@
               <w:lang w:eastAsia="zh-CN" w:bidi="hi-IN"/>
             </w:rPr>
           </w:pPr>
-          <w:hyperlink w:anchor="_Toc122272221" w:history="1">
+          <w:hyperlink w:anchor="_Toc122593536" w:history="1">
             <w:r>
               <w:rPr>
                 <w:rStyle w:val="af7"/>
                 <w:noProof/>
               </w:rPr>
               <w:t>2.3 Примеры тестирования</w:t>
-            </w:r>
-            <w:r>
-              <w:rPr>
-                <w:rStyle w:val="af7"/>
-                <w:noProof/>
-              </w:rPr>
-              <w:t xml:space="preserve"> </w:t>
             </w:r>
             <w:r>
               <w:rPr>
@@ -1423,57 +1372,42 @@
               <w:rPr>
                 <w:noProof/>
                 <w:webHidden/>
-                <w:lang w:val="en-US"/>
               </w:rPr>
-              <w:t>16</w:t>
-            </w:r>
-          </w:hyperlink>
-        </w:p>
-        <w:p>
-          <w:pPr>
-            <w:pStyle w:val="12"/>
-            <w:tabs>
-              <w:tab w:val="left" w:pos="709"/>
-              <w:tab w:val="right" w:leader="dot" w:pos="9345"/>
-            </w:tabs>
-            <w:ind w:left="0" w:firstLine="0"/>
-            <w:rPr>
-              <w:rFonts w:asciiTheme="minorHAnsi" w:eastAsiaTheme="minorEastAsia" w:hAnsiTheme="minorHAnsi" w:cs="Mangal"/>
-              <w:noProof/>
-              <w:sz w:val="22"/>
-              <w:szCs w:val="20"/>
-              <w:lang w:eastAsia="zh-CN" w:bidi="hi-IN"/>
-            </w:rPr>
-          </w:pPr>
-          <w:hyperlink w:anchor="_Toc122272222" w:history="1">
-            <w:r>
-              <w:rPr>
-                <w:rStyle w:val="af7"/>
-                <w:noProof/>
-              </w:rPr>
-              <w:t>3 ВЫВОДЫ</w:t>
-            </w:r>
-            <w:r>
-              <w:rPr>
-                <w:rStyle w:val="af7"/>
-                <w:noProof/>
-              </w:rPr>
-              <w:t xml:space="preserve"> </w:t>
+              <w:fldChar w:fldCharType="begin"/>
             </w:r>
             <w:r>
               <w:rPr>
                 <w:noProof/>
                 <w:webHidden/>
               </w:rPr>
-              <w:tab/>
+              <w:instrText xml:space="preserve"> PAGEREF _Toc122593536 \h </w:instrText>
             </w:r>
             <w:r>
               <w:rPr>
                 <w:noProof/>
                 <w:webHidden/>
-                <w:lang w:val="en-US"/>
               </w:rPr>
-              <w:t>18</w:t>
+            </w:r>
+            <w:r>
+              <w:rPr>
+                <w:noProof/>
+                <w:webHidden/>
+              </w:rPr>
+              <w:fldChar w:fldCharType="separate"/>
+            </w:r>
+            <w:r>
+              <w:rPr>
+                <w:noProof/>
+                <w:webHidden/>
+              </w:rPr>
+              <w:t>16</w:t>
+            </w:r>
+            <w:r>
+              <w:rPr>
+                <w:noProof/>
+                <w:webHidden/>
+              </w:rPr>
+              <w:fldChar w:fldCharType="end"/>
             </w:r>
           </w:hyperlink>
         </w:p>
@@ -1492,20 +1426,13 @@
               <w:lang w:eastAsia="zh-CN" w:bidi="hi-IN"/>
             </w:rPr>
           </w:pPr>
-          <w:hyperlink w:anchor="_Toc122272223" w:history="1">
+          <w:hyperlink w:anchor="_Toc122593537" w:history="1">
             <w:r>
               <w:rPr>
                 <w:rStyle w:val="af7"/>
                 <w:noProof/>
               </w:rPr>
-              <w:t>4 ИНФОРМАЦИОННЫЙ ИСТОЧНИК</w:t>
-            </w:r>
-            <w:r>
-              <w:rPr>
-                <w:rStyle w:val="af7"/>
-                <w:noProof/>
-              </w:rPr>
-              <w:t xml:space="preserve"> </w:t>
+              <w:t>3 ВЫВОДЫ</w:t>
             </w:r>
             <w:r>
               <w:rPr>
@@ -1518,9 +1445,115 @@
               <w:rPr>
                 <w:noProof/>
                 <w:webHidden/>
-                <w:lang w:val="en-US"/>
+              </w:rPr>
+              <w:fldChar w:fldCharType="begin"/>
+            </w:r>
+            <w:r>
+              <w:rPr>
+                <w:noProof/>
+                <w:webHidden/>
+              </w:rPr>
+              <w:instrText xml:space="preserve"> PAGEREF _Toc122593537 \h </w:instrText>
+            </w:r>
+            <w:r>
+              <w:rPr>
+                <w:noProof/>
+                <w:webHidden/>
+              </w:rPr>
+            </w:r>
+            <w:r>
+              <w:rPr>
+                <w:noProof/>
+                <w:webHidden/>
+              </w:rPr>
+              <w:fldChar w:fldCharType="separate"/>
+            </w:r>
+            <w:r>
+              <w:rPr>
+                <w:noProof/>
+                <w:webHidden/>
+              </w:rPr>
+              <w:t>18</w:t>
+            </w:r>
+            <w:r>
+              <w:rPr>
+                <w:noProof/>
+                <w:webHidden/>
+              </w:rPr>
+              <w:fldChar w:fldCharType="end"/>
+            </w:r>
+          </w:hyperlink>
+        </w:p>
+        <w:p>
+          <w:pPr>
+            <w:pStyle w:val="12"/>
+            <w:tabs>
+              <w:tab w:val="right" w:leader="dot" w:pos="9345"/>
+            </w:tabs>
+            <w:ind w:left="0" w:firstLine="0"/>
+            <w:rPr>
+              <w:rFonts w:asciiTheme="minorHAnsi" w:eastAsiaTheme="minorEastAsia" w:hAnsiTheme="minorHAnsi" w:cs="Mangal"/>
+              <w:noProof/>
+              <w:sz w:val="22"/>
+              <w:szCs w:val="20"/>
+              <w:lang w:eastAsia="zh-CN" w:bidi="hi-IN"/>
+            </w:rPr>
+          </w:pPr>
+          <w:hyperlink w:anchor="_Toc122593538" w:history="1">
+            <w:r>
+              <w:rPr>
+                <w:rStyle w:val="af7"/>
+                <w:noProof/>
+              </w:rPr>
+              <w:t>4 ИНФОРМАЦИОННЫЙ ИСТОЧНИК</w:t>
+            </w:r>
+            <w:r>
+              <w:rPr>
+                <w:noProof/>
+                <w:webHidden/>
+              </w:rPr>
+              <w:tab/>
+            </w:r>
+            <w:r>
+              <w:rPr>
+                <w:noProof/>
+                <w:webHidden/>
+              </w:rPr>
+              <w:fldChar w:fldCharType="begin"/>
+            </w:r>
+            <w:r>
+              <w:rPr>
+                <w:noProof/>
+                <w:webHidden/>
+              </w:rPr>
+              <w:instrText xml:space="preserve"> PAGEREF _Toc122593538 \h </w:instrText>
+            </w:r>
+            <w:r>
+              <w:rPr>
+                <w:noProof/>
+                <w:webHidden/>
+              </w:rPr>
+            </w:r>
+            <w:r>
+              <w:rPr>
+                <w:noProof/>
+                <w:webHidden/>
+              </w:rPr>
+              <w:fldChar w:fldCharType="separate"/>
+            </w:r>
+            <w:r>
+              <w:rPr>
+                <w:noProof/>
+                <w:webHidden/>
               </w:rPr>
               <w:t>19</w:t>
+            </w:r>
+            <w:r>
+              <w:rPr>
+                <w:noProof/>
+                <w:webHidden/>
+              </w:rPr>
+              <w:fldChar w:fldCharType="end"/>
             </w:r>
           </w:hyperlink>
         </w:p>
@@ -1559,12 +1592,12 @@
         <w:spacing w:before="100" w:beforeAutospacing="1" w:after="100" w:afterAutospacing="1" w:line="360" w:lineRule="auto"/>
         <w:ind w:left="0" w:right="0" w:firstLine="709"/>
       </w:pPr>
-      <w:bookmarkStart w:id="9" w:name="_Toc122272217"/>
+      <w:bookmarkStart w:id="11" w:name="_Toc122593532"/>
       <w:r>
         <w:lastRenderedPageBreak/>
         <w:t>1 ПОСТАНОВКА ЗАДАЧИ</w:t>
       </w:r>
-      <w:bookmarkEnd w:id="9"/>
+      <w:bookmarkEnd w:id="11"/>
     </w:p>
     <w:p>
       <w:pPr>
@@ -1648,11 +1681,11 @@
         <w:ind w:left="0" w:right="0" w:firstLine="709"/>
         <w:jc w:val="both"/>
       </w:pPr>
-      <w:bookmarkStart w:id="10" w:name="_Toc122272218"/>
+      <w:bookmarkStart w:id="12" w:name="_Toc122593533"/>
       <w:r>
         <w:t>Персональный вариант</w:t>
       </w:r>
-      <w:bookmarkEnd w:id="10"/>
+      <w:bookmarkEnd w:id="12"/>
     </w:p>
     <w:p>
       <w:pPr>
@@ -1677,6 +1710,7 @@
       <w:r>
         <w:t xml:space="preserve">квадратную матрицу размера </w:t>
       </w:r>
+      <w:proofErr w:type="spellStart"/>
       <w:r>
         <w:rPr>
           <w:lang w:val="en-US"/>
@@ -1689,6 +1723,7 @@
         </w:rPr>
         <w:t>M</w:t>
       </w:r>
+      <w:proofErr w:type="spellEnd"/>
       <w:r>
         <w:t xml:space="preserve">, </w:t>
       </w:r>
@@ -1744,10 +1779,10 @@
       <w:r>
         <w:br w:type="page"/>
       </w:r>
-      <w:bookmarkStart w:id="11" w:name="bookmark=id.1t3h5sf"/>
-      <w:bookmarkStart w:id="12" w:name="_heading=h.4d34og8"/>
-      <w:bookmarkEnd w:id="11"/>
-      <w:bookmarkEnd w:id="12"/>
+      <w:bookmarkStart w:id="13" w:name="bookmark=id.1t3h5sf"/>
+      <w:bookmarkStart w:id="14" w:name="_heading=h.4d34og8"/>
+      <w:bookmarkEnd w:id="13"/>
+      <w:bookmarkEnd w:id="14"/>
     </w:p>
     <w:p>
       <w:pPr>
@@ -1766,11 +1801,11 @@
         <w:lastRenderedPageBreak/>
         <w:t xml:space="preserve"> </w:t>
       </w:r>
-      <w:bookmarkStart w:id="13" w:name="_Toc122272219"/>
+      <w:bookmarkStart w:id="15" w:name="_Toc122593534"/>
       <w:r>
         <w:t>ПРОЕКТИРОВАНИЕ И РЕАЛИЗАЦИЯ</w:t>
       </w:r>
-      <w:bookmarkEnd w:id="13"/>
+      <w:bookmarkEnd w:id="15"/>
     </w:p>
     <w:p>
       <w:pPr>
@@ -1806,46 +1841,22 @@
         <w:jc w:val="both"/>
       </w:pPr>
       <w:r>
-        <w:t>Блок-схема алгоритма, решающего поставленную задачу показана на рис.</w:t>
-      </w:r>
-      <w:r>
-        <w:t xml:space="preserve"> 1–</w:t>
-      </w:r>
-      <w:r>
-        <w:t>9</w:t>
-      </w:r>
-      <w:r>
-        <w:t>.</w:t>
-      </w:r>
-    </w:p>
-    <w:p>
-      <w:pPr>
-        <w:rPr>
-          <w:sz w:val="28"/>
-          <w:szCs w:val="28"/>
-        </w:rPr>
-      </w:pPr>
-      <w:r>
-        <w:br w:type="page"/>
-      </w:r>
-    </w:p>
-    <w:p>
-      <w:pPr>
-        <w:pStyle w:val="af3"/>
-        <w:spacing w:before="100" w:beforeAutospacing="1" w:after="100" w:afterAutospacing="1" w:line="360" w:lineRule="auto"/>
-        <w:ind w:firstLine="709"/>
-        <w:jc w:val="both"/>
-      </w:pPr>
-      <w:r>
         <w:rPr>
           <w:noProof/>
         </w:rPr>
-        <w:lastRenderedPageBreak/>
         <w:drawing>
-          <wp:inline distT="0" distB="0" distL="0" distR="0" wp14:anchorId="7E545EDE" wp14:editId="4B883B9E">
-            <wp:extent cx="3223260" cy="8404860"/>
-            <wp:effectExtent l="0" t="0" r="0" b="0"/>
-            <wp:docPr id="26" name="Рисунок 26"/>
+          <wp:anchor distT="0" distB="0" distL="114300" distR="114300" simplePos="0" relativeHeight="251658240" behindDoc="0" locked="0" layoutInCell="1" allowOverlap="1" wp14:anchorId="236C8021" wp14:editId="41123C22">
+            <wp:simplePos x="0" y="0"/>
+            <wp:positionH relativeFrom="column">
+              <wp:posOffset>-28575</wp:posOffset>
+            </wp:positionH>
+            <wp:positionV relativeFrom="paragraph">
+              <wp:posOffset>646430</wp:posOffset>
+            </wp:positionV>
+            <wp:extent cx="2508250" cy="6541135"/>
+            <wp:effectExtent l="0" t="0" r="6350" b="0"/>
+            <wp:wrapTopAndBottom/>
+            <wp:docPr id="7" name="Рисунок 7"/>
             <wp:cNvGraphicFramePr>
               <a:graphicFrameLocks xmlns:a="http://schemas.openxmlformats.org/drawingml/2006/main" noChangeAspect="1"/>
             </wp:cNvGraphicFramePr>
@@ -1874,7 +1885,7 @@
                   <pic:spPr bwMode="auto">
                     <a:xfrm>
                       <a:off x="0" y="0"/>
-                      <a:ext cx="3223260" cy="8404860"/>
+                      <a:ext cx="2508250" cy="6541135"/>
                     </a:xfrm>
                     <a:prstGeom prst="rect">
                       <a:avLst/>
@@ -1887,8 +1898,26 @@
                 </pic:pic>
               </a:graphicData>
             </a:graphic>
-          </wp:inline>
+            <wp14:sizeRelH relativeFrom="margin">
+              <wp14:pctWidth>0</wp14:pctWidth>
+            </wp14:sizeRelH>
+            <wp14:sizeRelV relativeFrom="margin">
+              <wp14:pctHeight>0</wp14:pctHeight>
+            </wp14:sizeRelV>
+          </wp:anchor>
         </w:drawing>
+      </w:r>
+      <w:r>
+        <w:t>Блок-схема алгоритма, решающего поставленную задачу показана на рис.</w:t>
+      </w:r>
+      <w:r>
+        <w:t xml:space="preserve"> 1–</w:t>
+      </w:r>
+      <w:r>
+        <w:t>9</w:t>
+      </w:r>
+      <w:r>
+        <w:t>.</w:t>
       </w:r>
     </w:p>
     <w:p>
@@ -1904,30 +1933,26 @@
     </w:p>
     <w:p>
       <w:pPr>
-        <w:spacing w:before="100" w:beforeAutospacing="1" w:after="100" w:afterAutospacing="1" w:line="360" w:lineRule="auto"/>
-        <w:ind w:firstLine="709"/>
-        <w:rPr>
-          <w:b/>
-          <w:bCs/>
-          <w:sz w:val="28"/>
-          <w:szCs w:val="28"/>
-        </w:rPr>
-      </w:pPr>
-      <w:r>
-        <w:br w:type="page"/>
-      </w:r>
-    </w:p>
-    <w:p>
-      <w:pPr>
         <w:rPr>
           <w:sz w:val="28"/>
           <w:szCs w:val="28"/>
         </w:rPr>
       </w:pPr>
-      <w:bookmarkStart w:id="14" w:name="bookmark=id.1y810tw"/>
-      <w:bookmarkStart w:id="15" w:name="_heading=h.4i7ojhp"/>
-      <w:bookmarkEnd w:id="14"/>
-      <w:bookmarkEnd w:id="15"/>
+      <w:r>
+        <w:br w:type="page"/>
+      </w:r>
+    </w:p>
+    <w:p>
+      <w:pPr>
+        <w:rPr>
+          <w:sz w:val="28"/>
+          <w:szCs w:val="28"/>
+        </w:rPr>
+      </w:pPr>
+      <w:bookmarkStart w:id="16" w:name="bookmark=id.1y810tw"/>
+      <w:bookmarkStart w:id="17" w:name="_heading=h.4i7ojhp"/>
+      <w:bookmarkEnd w:id="16"/>
+      <w:bookmarkEnd w:id="17"/>
       <w:r>
         <w:rPr>
           <w:noProof/>
@@ -2675,6 +2700,38 @@
     </w:p>
     <w:p>
       <w:pPr>
+        <w:pStyle w:val="af3"/>
+        <w:spacing w:before="100" w:beforeAutospacing="1" w:after="100" w:afterAutospacing="1" w:line="360" w:lineRule="auto"/>
+        <w:ind w:firstLine="709"/>
+        <w:jc w:val="both"/>
+      </w:pPr>
+      <w:r>
+        <w:t xml:space="preserve">На основе блок-схемы был реализован код на языке </w:t>
+      </w:r>
+      <w:r>
+        <w:rPr>
+          <w:lang w:val="en-US"/>
+        </w:rPr>
+        <w:t>Python</w:t>
+      </w:r>
+      <w:r>
+        <w:t xml:space="preserve"> 3 </w:t>
+      </w:r>
+      <w:r>
+        <w:t xml:space="preserve">в среде разработки </w:t>
+      </w:r>
+      <w:r>
+        <w:rPr>
+          <w:lang w:val="en-US"/>
+        </w:rPr>
+        <w:t>PyCharm</w:t>
+      </w:r>
+      <w:r>
+        <w:t>.</w:t>
+      </w:r>
+    </w:p>
+    <w:p>
+      <w:pPr>
         <w:rPr>
           <w:b/>
           <w:bCs/>
@@ -2706,7 +2763,7 @@
         <w:ind w:left="0" w:right="0" w:firstLine="709"/>
         <w:jc w:val="left"/>
       </w:pPr>
-      <w:bookmarkStart w:id="16" w:name="_Toc122272220"/>
+      <w:bookmarkStart w:id="18" w:name="_Toc122593535"/>
       <w:r>
         <w:lastRenderedPageBreak/>
         <w:t>К</w:t>
@@ -2714,7 +2771,42 @@
       <w:r>
         <w:t>од программы</w:t>
       </w:r>
-      <w:bookmarkEnd w:id="16"/>
+      <w:bookmarkEnd w:id="18"/>
+    </w:p>
+    <w:p>
+      <w:pPr>
+        <w:pStyle w:val="af3"/>
+        <w:spacing w:before="100" w:beforeAutospacing="1" w:after="100" w:afterAutospacing="1" w:line="360" w:lineRule="auto"/>
+        <w:ind w:firstLine="709"/>
+        <w:jc w:val="both"/>
+      </w:pPr>
+      <w:r>
+        <w:t xml:space="preserve">Код программы на языке программирования </w:t>
+      </w:r>
+      <w:r>
+        <w:rPr>
+          <w:lang w:val="en-US"/>
+        </w:rPr>
+        <w:t>Python</w:t>
+      </w:r>
+      <w:r>
+        <w:t xml:space="preserve"> </w:t>
+      </w:r>
+      <w:r>
+        <w:t>представлен</w:t>
+      </w:r>
+      <w:r>
+        <w:t xml:space="preserve"> </w:t>
+      </w:r>
+      <w:r>
+        <w:t xml:space="preserve">листингом </w:t>
+      </w:r>
+      <w:r>
+        <w:t>1</w:t>
+      </w:r>
+      <w:r>
+        <w:t>.</w:t>
+      </w:r>
     </w:p>
     <w:p>
       <w:pPr>
@@ -2724,43 +2816,7 @@
         <w:jc w:val="both"/>
       </w:pPr>
       <w:r>
-        <w:t xml:space="preserve">Код программы на языке программирования </w:t>
-      </w:r>
-      <w:r>
-        <w:rPr>
-          <w:lang w:val="en-US"/>
-        </w:rPr>
-        <w:t>Python</w:t>
-      </w:r>
-      <w:r>
-        <w:t xml:space="preserve"> </w:t>
-      </w:r>
-      <w:r>
-        <w:t>представлен</w:t>
-      </w:r>
-      <w:r>
-        <w:t>ы в</w:t>
-      </w:r>
-      <w:r>
-        <w:t xml:space="preserve"> </w:t>
-      </w:r>
-      <w:r>
-        <w:t>рисунк</w:t>
-      </w:r>
-      <w:r>
-        <w:t>ах</w:t>
-      </w:r>
-      <w:r>
-        <w:t xml:space="preserve"> </w:t>
-      </w:r>
-      <w:r>
-        <w:t>9–1</w:t>
-      </w:r>
-      <w:r>
-        <w:t>1</w:t>
-      </w:r>
-      <w:r>
-        <w:t>.</w:t>
+        <w:t>Листинг 1 – Код программы</w:t>
       </w:r>
     </w:p>
     <w:p>
@@ -2812,53 +2868,6 @@
             </a:graphic>
           </wp:inline>
         </w:drawing>
-      </w:r>
-    </w:p>
-    <w:p>
-      <w:pPr>
-        <w:pStyle w:val="af3"/>
-        <w:spacing w:before="100" w:beforeAutospacing="1" w:after="100" w:afterAutospacing="1" w:line="360" w:lineRule="auto"/>
-        <w:ind w:firstLine="709"/>
-        <w:jc w:val="center"/>
-        <w:rPr>
-          <w:lang w:val="en-US"/>
-        </w:rPr>
-      </w:pPr>
-      <w:r>
-        <w:t>Рисунок</w:t>
-      </w:r>
-      <w:r>
-        <w:rPr>
-          <w:lang w:val="en-US"/>
-        </w:rPr>
-        <w:t xml:space="preserve"> 9 – </w:t>
-      </w:r>
-      <w:r>
-        <w:t>Код</w:t>
-      </w:r>
-      <w:r>
-        <w:rPr>
-          <w:lang w:val="en-US"/>
-        </w:rPr>
-        <w:t xml:space="preserve"> </w:t>
-      </w:r>
-      <w:r>
-        <w:t>программы</w:t>
-      </w:r>
-      <w:r>
-        <w:rPr>
-          <w:lang w:val="en-US"/>
-        </w:rPr>
-        <w:t xml:space="preserve">, </w:t>
-      </w:r>
-      <w:r>
-        <w:t>часть</w:t>
-      </w:r>
-      <w:r>
-        <w:rPr>
-          <w:lang w:val="en-US"/>
-        </w:rPr>
-        <w:t xml:space="preserve"> 1</w:t>
       </w:r>
     </w:p>
     <w:p>
@@ -2932,71 +2941,6 @@
             </a:graphic>
           </wp:inline>
         </w:drawing>
-      </w:r>
-    </w:p>
-    <w:p>
-      <w:pPr>
-        <w:pStyle w:val="af3"/>
-        <w:spacing w:before="100" w:beforeAutospacing="1" w:after="100" w:afterAutospacing="1" w:line="360" w:lineRule="auto"/>
-        <w:ind w:firstLine="709"/>
-        <w:jc w:val="center"/>
-        <w:rPr>
-          <w:lang w:val="en-US"/>
-        </w:rPr>
-      </w:pPr>
-      <w:r>
-        <w:t>Рисунок</w:t>
-      </w:r>
-      <w:r>
-        <w:rPr>
-          <w:lang w:val="en-US"/>
-        </w:rPr>
-        <w:t xml:space="preserve"> </w:t>
-      </w:r>
-      <w:r>
-        <w:rPr>
-          <w:lang w:val="en-US"/>
-        </w:rPr>
-        <w:t>10</w:t>
-      </w:r>
-      <w:r>
-        <w:rPr>
-          <w:lang w:val="en-US"/>
-        </w:rPr>
-        <w:t xml:space="preserve"> – </w:t>
-      </w:r>
-      <w:r>
-        <w:t>Код</w:t>
-      </w:r>
-      <w:r>
-        <w:rPr>
-          <w:lang w:val="en-US"/>
-        </w:rPr>
-        <w:t xml:space="preserve"> </w:t>
-      </w:r>
-      <w:r>
-        <w:t>программы</w:t>
-      </w:r>
-      <w:r>
-        <w:rPr>
-          <w:lang w:val="en-US"/>
-        </w:rPr>
-        <w:t xml:space="preserve">, </w:t>
-      </w:r>
-      <w:r>
-        <w:t>часть</w:t>
-      </w:r>
-      <w:r>
-        <w:rPr>
-          <w:lang w:val="en-US"/>
-        </w:rPr>
-        <w:t xml:space="preserve"> </w:t>
-      </w:r>
-      <w:r>
-        <w:rPr>
-          <w:lang w:val="en-US"/>
-        </w:rPr>
-        <w:t>2</w:t>
       </w:r>
     </w:p>
     <w:p>
@@ -3071,64 +3015,15 @@
     </w:p>
     <w:p>
       <w:pPr>
-        <w:pStyle w:val="af3"/>
-        <w:spacing w:before="100" w:beforeAutospacing="1" w:after="100" w:afterAutospacing="1" w:line="360" w:lineRule="auto"/>
-        <w:ind w:firstLine="709"/>
-        <w:jc w:val="center"/>
-        <w:rPr>
-          <w:lang w:val="en-US"/>
-        </w:rPr>
-      </w:pPr>
-      <w:r>
-        <w:t>Рисунок</w:t>
-      </w:r>
-      <w:r>
-        <w:rPr>
-          <w:lang w:val="en-US"/>
-        </w:rPr>
-        <w:t xml:space="preserve"> 11 – </w:t>
-      </w:r>
-      <w:r>
-        <w:t>Код</w:t>
-      </w:r>
-      <w:r>
-        <w:rPr>
-          <w:lang w:val="en-US"/>
-        </w:rPr>
-        <w:t xml:space="preserve"> </w:t>
-      </w:r>
-      <w:r>
-        <w:t>программы</w:t>
-      </w:r>
-      <w:r>
-        <w:rPr>
-          <w:lang w:val="en-US"/>
-        </w:rPr>
-        <w:t xml:space="preserve">, </w:t>
-      </w:r>
-      <w:r>
-        <w:t>часть</w:t>
-      </w:r>
-      <w:r>
-        <w:rPr>
-          <w:lang w:val="en-US"/>
-        </w:rPr>
-        <w:t xml:space="preserve"> 3</w:t>
-      </w:r>
-    </w:p>
-    <w:p>
-      <w:pPr>
         <w:rPr>
           <w:sz w:val="28"/>
           <w:szCs w:val="28"/>
-          <w:lang w:val="en-US"/>
         </w:rPr>
       </w:pPr>
       <w:r>
         <w:rPr>
           <w:sz w:val="28"/>
           <w:szCs w:val="28"/>
-          <w:lang w:val="en-US"/>
         </w:rPr>
         <w:br w:type="page"/>
       </w:r>
@@ -3142,17 +3037,97 @@
         <w:spacing w:before="100" w:beforeAutospacing="1" w:after="100" w:afterAutospacing="1"/>
         <w:ind w:left="0" w:right="0" w:firstLine="709"/>
         <w:jc w:val="left"/>
+      </w:pPr>
+      <w:bookmarkStart w:id="19" w:name="_Toc122593536"/>
+      <w:r>
+        <w:lastRenderedPageBreak/>
+        <w:t>2.3</w:t>
+      </w:r>
+      <w:r>
+        <w:t xml:space="preserve"> </w:t>
+      </w:r>
+      <w:r>
+        <w:t>П</w:t>
+      </w:r>
+      <w:r>
+        <w:t>римеры</w:t>
+      </w:r>
+      <w:r>
+        <w:t xml:space="preserve"> </w:t>
+      </w:r>
+      <w:r>
+        <w:t>тестирования</w:t>
+      </w:r>
+      <w:bookmarkEnd w:id="19"/>
+    </w:p>
+    <w:p>
+      <w:pPr>
+        <w:pStyle w:val="af3"/>
+        <w:tabs>
+          <w:tab w:val="left" w:pos="8931"/>
+        </w:tabs>
+        <w:spacing w:before="100" w:beforeAutospacing="1" w:after="100" w:afterAutospacing="1" w:line="360" w:lineRule="auto"/>
+        <w:ind w:firstLine="709"/>
         <w:rPr>
           <w:lang w:val="en-US"/>
         </w:rPr>
       </w:pPr>
-      <w:bookmarkStart w:id="17" w:name="_Toc122272221"/>
-      <w:r>
-        <w:rPr>
-          <w:lang w:val="en-US"/>
-        </w:rPr>
-        <w:lastRenderedPageBreak/>
-        <w:t>2.3</w:t>
+      <w:r>
+        <w:t>Было</w:t>
+      </w:r>
+      <w:r>
+        <w:t xml:space="preserve"> </w:t>
+      </w:r>
+      <w:r>
+        <w:t>проведено</w:t>
+      </w:r>
+      <w:r>
+        <w:t xml:space="preserve"> </w:t>
+      </w:r>
+      <w:r>
+        <w:t>тестирование</w:t>
+      </w:r>
+      <w:r>
+        <w:t xml:space="preserve"> </w:t>
+      </w:r>
+      <w:r>
+        <w:t>программы</w:t>
+      </w:r>
+      <w:r>
+        <w:t xml:space="preserve">, </w:t>
+      </w:r>
+      <w:r>
+        <w:t>которое</w:t>
+      </w:r>
+      <w:r>
+        <w:t xml:space="preserve"> </w:t>
+      </w:r>
+      <w:r>
+        <w:t>показало</w:t>
+      </w:r>
+      <w:r>
+        <w:t xml:space="preserve">, </w:t>
+      </w:r>
+      <w:r>
+        <w:t>что</w:t>
+      </w:r>
+      <w:r>
+        <w:t xml:space="preserve"> </w:t>
+      </w:r>
+      <w:r>
+        <w:t>работает</w:t>
+      </w:r>
+      <w:r>
+        <w:t xml:space="preserve"> </w:t>
+      </w:r>
+      <w:r>
+        <w:t>корректно</w:t>
+      </w:r>
+      <w:r>
+        <w:t xml:space="preserve">. </w:t>
+      </w:r>
+      <w:r>
+        <w:t>Результаты</w:t>
       </w:r>
       <w:r>
         <w:rPr>
@@ -3161,10 +3136,7 @@
         <w:t xml:space="preserve"> </w:t>
       </w:r>
       <w:r>
-        <w:t>П</w:t>
-      </w:r>
-      <w:r>
-        <w:t>римеры</w:t>
+        <w:t>тестирования</w:t>
       </w:r>
       <w:r>
         <w:rPr>
@@ -3173,9 +3145,44 @@
         <w:t xml:space="preserve"> </w:t>
       </w:r>
       <w:r>
-        <w:t>тестирования</w:t>
-      </w:r>
-      <w:bookmarkEnd w:id="17"/>
+        <w:t>представлены</w:t>
+      </w:r>
+      <w:r>
+        <w:rPr>
+          <w:lang w:val="en-US"/>
+        </w:rPr>
+        <w:t xml:space="preserve"> </w:t>
+      </w:r>
+      <w:r>
+        <w:t>листингами</w:t>
+      </w:r>
+      <w:r>
+        <w:rPr>
+          <w:lang w:val="en-US"/>
+        </w:rPr>
+        <w:t xml:space="preserve"> </w:t>
+      </w:r>
+      <w:r>
+        <w:rPr>
+          <w:lang w:val="en-US"/>
+        </w:rPr>
+        <w:t>2</w:t>
+      </w:r>
+      <w:r>
+        <w:rPr>
+          <w:lang w:val="en-US"/>
+        </w:rPr>
+        <w:t>–</w:t>
+      </w:r>
+      <w:r>
+        <w:t>4</w:t>
+      </w:r>
+      <w:r>
+        <w:rPr>
+          <w:lang w:val="en-US"/>
+        </w:rPr>
+        <w:t>.</w:t>
+      </w:r>
     </w:p>
     <w:p>
       <w:pPr>
@@ -3183,170 +3190,11 @@
         <w:tabs>
           <w:tab w:val="left" w:pos="8931"/>
         </w:tabs>
-        <w:spacing w:before="100" w:beforeAutospacing="1" w:after="100" w:afterAutospacing="1"/>
+        <w:spacing w:before="100" w:beforeAutospacing="1" w:after="100" w:afterAutospacing="1" w:line="360" w:lineRule="auto"/>
         <w:ind w:firstLine="709"/>
-        <w:rPr>
-          <w:lang w:val="en-US"/>
-        </w:rPr>
-      </w:pPr>
-      <w:r>
-        <w:t>Было</w:t>
-      </w:r>
-      <w:r>
-        <w:rPr>
-          <w:lang w:val="en-US"/>
-        </w:rPr>
-        <w:t xml:space="preserve"> </w:t>
-      </w:r>
-      <w:r>
-        <w:t>проведено</w:t>
-      </w:r>
-      <w:r>
-        <w:rPr>
-          <w:lang w:val="en-US"/>
-        </w:rPr>
-        <w:t xml:space="preserve"> </w:t>
-      </w:r>
-      <w:r>
-        <w:t>тестирование</w:t>
-      </w:r>
-      <w:r>
-        <w:rPr>
-          <w:lang w:val="en-US"/>
-        </w:rPr>
-        <w:t xml:space="preserve"> </w:t>
-      </w:r>
-      <w:r>
-        <w:t>программы</w:t>
-      </w:r>
-      <w:r>
-        <w:rPr>
-          <w:lang w:val="en-US"/>
-        </w:rPr>
-        <w:t xml:space="preserve">, </w:t>
-      </w:r>
-      <w:r>
-        <w:t>которое</w:t>
-      </w:r>
-      <w:r>
-        <w:rPr>
-          <w:lang w:val="en-US"/>
-        </w:rPr>
-        <w:t xml:space="preserve"> </w:t>
-      </w:r>
-      <w:r>
-        <w:t>показало</w:t>
-      </w:r>
-      <w:r>
-        <w:rPr>
-          <w:lang w:val="en-US"/>
-        </w:rPr>
-        <w:t xml:space="preserve">, </w:t>
-      </w:r>
-      <w:r>
-        <w:t>что</w:t>
-      </w:r>
-      <w:r>
-        <w:rPr>
-          <w:lang w:val="en-US"/>
-        </w:rPr>
-        <w:t xml:space="preserve"> </w:t>
-      </w:r>
-      <w:r>
-        <w:t>работает</w:t>
-      </w:r>
-      <w:r>
-        <w:rPr>
-          <w:lang w:val="en-US"/>
-        </w:rPr>
-        <w:t xml:space="preserve"> </w:t>
-      </w:r>
-      <w:r>
-        <w:t>корректно</w:t>
-      </w:r>
-      <w:r>
-        <w:rPr>
-          <w:lang w:val="en-US"/>
-        </w:rPr>
-        <w:t xml:space="preserve">. </w:t>
-      </w:r>
-      <w:r>
-        <w:t>Результаты</w:t>
-      </w:r>
-      <w:r>
-        <w:rPr>
-          <w:lang w:val="en-US"/>
-        </w:rPr>
-        <w:t xml:space="preserve"> </w:t>
-      </w:r>
-      <w:r>
-        <w:t>тестирования</w:t>
-      </w:r>
-      <w:r>
-        <w:rPr>
-          <w:lang w:val="en-US"/>
-        </w:rPr>
-        <w:t xml:space="preserve"> </w:t>
-      </w:r>
-      <w:r>
-        <w:t>представлены</w:t>
-      </w:r>
-      <w:r>
-        <w:rPr>
-          <w:lang w:val="en-US"/>
-        </w:rPr>
-        <w:t xml:space="preserve"> </w:t>
-      </w:r>
-      <w:r>
-        <w:t>на</w:t>
-      </w:r>
-      <w:r>
-        <w:rPr>
-          <w:lang w:val="en-US"/>
-        </w:rPr>
-        <w:t xml:space="preserve"> </w:t>
-      </w:r>
-      <w:r>
-        <w:t>ри</w:t>
-      </w:r>
-      <w:r>
-        <w:t>с</w:t>
-      </w:r>
-      <w:r>
-        <w:rPr>
-          <w:lang w:val="en-US"/>
-        </w:rPr>
-        <w:t>.</w:t>
-      </w:r>
-      <w:r>
-        <w:rPr>
-          <w:lang w:val="en-US"/>
-        </w:rPr>
-        <w:t xml:space="preserve"> 1</w:t>
-      </w:r>
-      <w:r>
-        <w:rPr>
-          <w:lang w:val="en-US"/>
-        </w:rPr>
-        <w:t>2</w:t>
-      </w:r>
-      <w:r>
-        <w:rPr>
-          <w:lang w:val="en-US"/>
-        </w:rPr>
-        <w:t>–1</w:t>
-      </w:r>
-      <w:r>
-        <w:rPr>
-          <w:lang w:val="en-US"/>
-        </w:rPr>
-        <w:t>3</w:t>
-      </w:r>
-      <w:r>
-        <w:rPr>
-          <w:lang w:val="en-US"/>
-        </w:rPr>
-        <w:t>.</w:t>
+      </w:pPr>
+      <w:r>
+        <w:t>Листинг 2 – Тестирование со случайными числами</w:t>
       </w:r>
     </w:p>
     <w:p>
@@ -3404,72 +3252,56 @@
     </w:p>
     <w:p>
       <w:pPr>
+        <w:spacing w:before="100" w:beforeAutospacing="1" w:after="100" w:afterAutospacing="1"/>
+        <w:ind w:firstLine="709"/>
+      </w:pPr>
+      <w:r>
+        <w:br w:type="page"/>
+      </w:r>
+    </w:p>
+    <w:p>
+      <w:pPr>
         <w:pStyle w:val="af3"/>
         <w:tabs>
           <w:tab w:val="left" w:pos="8931"/>
         </w:tabs>
         <w:spacing w:before="100" w:beforeAutospacing="1" w:after="100" w:afterAutospacing="1"/>
         <w:ind w:firstLine="709"/>
-        <w:jc w:val="center"/>
-        <w:rPr>
-          <w:lang w:val="en-US"/>
-        </w:rPr>
-      </w:pPr>
-      <w:r>
-        <w:t>Рисунок</w:t>
-      </w:r>
-      <w:r>
-        <w:rPr>
-          <w:lang w:val="en-US"/>
-        </w:rPr>
-        <w:t xml:space="preserve"> 11 – </w:t>
+        <w:jc w:val="both"/>
+      </w:pPr>
+      <w:r>
+        <w:lastRenderedPageBreak/>
+        <w:t>Листинг 3</w:t>
+      </w:r>
+      <w:r>
+        <w:t xml:space="preserve"> – </w:t>
       </w:r>
       <w:r>
         <w:t>Тестирование</w:t>
       </w:r>
       <w:r>
-        <w:rPr>
-          <w:lang w:val="en-US"/>
-        </w:rPr>
         <w:t xml:space="preserve"> </w:t>
       </w:r>
       <w:r>
-        <w:t>со</w:t>
-      </w:r>
-      <w:r>
-        <w:rPr>
-          <w:lang w:val="en-US"/>
-        </w:rPr>
+        <w:t>с</w:t>
+      </w:r>
+      <w:r>
         <w:t xml:space="preserve"> </w:t>
       </w:r>
       <w:r>
-        <w:t>случайными</w:t>
-      </w:r>
-      <w:r>
-        <w:rPr>
-          <w:lang w:val="en-US"/>
-        </w:rPr>
+        <w:t>числами</w:t>
+      </w:r>
+      <w:r>
         <w:t xml:space="preserve"> </w:t>
       </w:r>
       <w:r>
-        <w:t>числами</w:t>
-      </w:r>
-    </w:p>
-    <w:p>
-      <w:pPr>
-        <w:spacing w:before="100" w:beforeAutospacing="1" w:after="100" w:afterAutospacing="1"/>
-        <w:ind w:firstLine="709"/>
-        <w:rPr>
-          <w:sz w:val="28"/>
-          <w:szCs w:val="28"/>
-          <w:lang w:val="en-US"/>
-        </w:rPr>
-      </w:pPr>
-      <w:r>
-        <w:rPr>
-          <w:lang w:val="en-US"/>
-        </w:rPr>
-        <w:br w:type="page"/>
+        <w:t>от</w:t>
+      </w:r>
+      <w:r>
+        <w:t xml:space="preserve"> </w:t>
+      </w:r>
+      <w:r>
+        <w:t>клавиатуры</w:t>
       </w:r>
     </w:p>
     <w:p>
@@ -3488,7 +3320,6 @@
         <w:rPr>
           <w:noProof/>
         </w:rPr>
-        <w:lastRenderedPageBreak/>
         <w:drawing>
           <wp:inline distT="0" distB="0" distL="0" distR="0" wp14:anchorId="1BE786CF" wp14:editId="1C2B8180">
             <wp:extent cx="4488569" cy="6622354"/>
@@ -3535,76 +3366,8 @@
         <w:spacing w:before="100" w:beforeAutospacing="1" w:after="100" w:afterAutospacing="1"/>
         <w:ind w:firstLine="709"/>
         <w:jc w:val="center"/>
-        <w:rPr>
-          <w:lang w:val="en-US"/>
-        </w:rPr>
-      </w:pPr>
-      <w:r>
-        <w:t>Рисунок</w:t>
-      </w:r>
-      <w:r>
-        <w:rPr>
-          <w:lang w:val="en-US"/>
-        </w:rPr>
-        <w:t xml:space="preserve"> 12 – </w:t>
-      </w:r>
-      <w:r>
-        <w:t>Тестирование</w:t>
-      </w:r>
-      <w:r>
-        <w:rPr>
-          <w:lang w:val="en-US"/>
-        </w:rPr>
-        <w:t xml:space="preserve"> </w:t>
-      </w:r>
-      <w:r>
-        <w:t>с</w:t>
-      </w:r>
-      <w:r>
-        <w:rPr>
-          <w:lang w:val="en-US"/>
-        </w:rPr>
-        <w:t xml:space="preserve"> </w:t>
-      </w:r>
-      <w:r>
-        <w:t>числами</w:t>
-      </w:r>
-      <w:r>
-        <w:rPr>
-          <w:lang w:val="en-US"/>
-        </w:rPr>
-        <w:t xml:space="preserve"> </w:t>
-      </w:r>
-      <w:r>
-        <w:t>от</w:t>
-      </w:r>
-      <w:r>
-        <w:rPr>
-          <w:lang w:val="en-US"/>
-        </w:rPr>
-        <w:t xml:space="preserve"> </w:t>
-      </w:r>
-      <w:r>
-        <w:t>клавиатуры</w:t>
-      </w:r>
-    </w:p>
-    <w:p>
-      <w:pPr>
-        <w:pStyle w:val="af3"/>
-        <w:tabs>
-          <w:tab w:val="left" w:pos="8931"/>
-        </w:tabs>
-        <w:spacing w:before="100" w:beforeAutospacing="1" w:after="100" w:afterAutospacing="1"/>
-        <w:ind w:firstLine="709"/>
-        <w:jc w:val="center"/>
-        <w:rPr>
-          <w:lang w:val="en-US"/>
-        </w:rPr>
-      </w:pPr>
-      <w:r>
-        <w:rPr>
-          <w:lang w:val="en-US"/>
-        </w:rPr>
+      </w:pPr>
+      <w:r>
         <w:br w:type="page"/>
       </w:r>
     </w:p>
@@ -3616,28 +3379,19 @@
         </w:tabs>
         <w:spacing w:before="100" w:beforeAutospacing="1" w:after="100" w:afterAutospacing="1" w:line="360" w:lineRule="auto"/>
         <w:ind w:left="0" w:right="0" w:firstLine="709"/>
-        <w:rPr>
-          <w:lang w:val="en-US"/>
-        </w:rPr>
-      </w:pPr>
-      <w:bookmarkStart w:id="18" w:name="_Toc122272222"/>
-      <w:r>
-        <w:rPr>
-          <w:lang w:val="en-US"/>
-        </w:rPr>
+      </w:pPr>
+      <w:bookmarkStart w:id="20" w:name="_Toc122593537"/>
+      <w:r>
         <w:lastRenderedPageBreak/>
         <w:t>3</w:t>
       </w:r>
       <w:r>
-        <w:rPr>
-          <w:lang w:val="en-US"/>
-        </w:rPr>
         <w:t xml:space="preserve"> </w:t>
       </w:r>
       <w:r>
         <w:t>ВЫВОДЫ</w:t>
       </w:r>
-      <w:bookmarkEnd w:id="18"/>
+      <w:bookmarkEnd w:id="20"/>
     </w:p>
     <w:p>
       <w:pPr>
@@ -3650,36 +3404,24 @@
         <w:t>Разработана</w:t>
       </w:r>
       <w:r>
-        <w:rPr>
-          <w:lang w:val="en-US"/>
-        </w:rPr>
         <w:t xml:space="preserve"> </w:t>
       </w:r>
       <w:r>
         <w:t>блок</w:t>
       </w:r>
       <w:r>
-        <w:rPr>
-          <w:lang w:val="en-US"/>
-        </w:rPr>
         <w:t>-</w:t>
       </w:r>
       <w:r>
         <w:t>схема</w:t>
       </w:r>
       <w:r>
-        <w:rPr>
-          <w:lang w:val="en-US"/>
-        </w:rPr>
         <w:t xml:space="preserve"> </w:t>
       </w:r>
       <w:r>
         <w:t>алгоритма</w:t>
       </w:r>
       <w:r>
-        <w:rPr>
-          <w:lang w:val="en-US"/>
-        </w:rPr>
         <w:t xml:space="preserve"> </w:t>
       </w:r>
       <w:r>
@@ -3727,11 +3469,11 @@
         <w:spacing w:before="100" w:beforeAutospacing="1" w:after="100" w:afterAutospacing="1" w:line="360" w:lineRule="auto"/>
         <w:ind w:left="0" w:right="0" w:firstLine="709"/>
       </w:pPr>
-      <w:bookmarkStart w:id="19" w:name="bookmark=id.2xcytpi"/>
-      <w:bookmarkStart w:id="20" w:name="_heading=h.1ci93xb"/>
-      <w:bookmarkStart w:id="21" w:name="_Toc122272223"/>
-      <w:bookmarkEnd w:id="19"/>
-      <w:bookmarkEnd w:id="20"/>
+      <w:bookmarkStart w:id="21" w:name="bookmark=id.2xcytpi"/>
+      <w:bookmarkStart w:id="22" w:name="_heading=h.1ci93xb"/>
+      <w:bookmarkStart w:id="23" w:name="_Toc122593538"/>
+      <w:bookmarkEnd w:id="21"/>
+      <w:bookmarkEnd w:id="22"/>
       <w:r>
         <w:lastRenderedPageBreak/>
         <w:t>4</w:t>
@@ -3739,7 +3481,7 @@
       <w:r>
         <w:t xml:space="preserve"> ИНФОРМАЦИОННЫЙ ИСТОЧНИК</w:t>
       </w:r>
-      <w:bookmarkEnd w:id="21"/>
+      <w:bookmarkEnd w:id="23"/>
     </w:p>
     <w:p>
       <w:pPr>

</xml_diff>